<commit_message>
ER + No funcianles
</commit_message>
<xml_diff>
--- a/docs/TFG.docx
+++ b/docs/TFG.docx
@@ -2584,19 +2584,198 @@
       </w:pPr>
       <w:bookmarkStart w:id="4" w:name="_Toc199431857"/>
       <w:r>
-        <w:t>¿Qué diferencia a este marketplace de otros?</w:t>
+        <w:t>¿Qué diferencia a FitFlow de otros marketplaces?</w:t>
       </w:r>
       <w:bookmarkEnd w:id="4"/>
     </w:p>
-    <w:p/>
-    <w:p>
-      <w:pPr>
-        <w:rPr>
-          <w:rFonts w:ascii="Calibri" w:eastAsiaTheme="majorEastAsia" w:hAnsi="Calibri" w:cstheme="majorBidi"/>
-          <w:color w:val="0F4761" w:themeColor="accent1" w:themeShade="BF"/>
-          <w:sz w:val="32"/>
-          <w:szCs w:val="40"/>
-        </w:rPr>
+    <w:p>
+      <w:pPr>
+        <w:jc w:val="both"/>
+      </w:pPr>
+      <w:r>
+        <w:t>FitFlow no es solo un marketplace para encontrar entrenadores: es una experiencia fitness completa, diseñada para acompañar</w:t>
+      </w:r>
+      <w:r>
+        <w:t xml:space="preserve"> al deportista</w:t>
+      </w:r>
+      <w:r>
+        <w:t xml:space="preserve"> en cada paso de</w:t>
+      </w:r>
+      <w:r>
+        <w:t>l</w:t>
+      </w:r>
+      <w:r>
+        <w:t xml:space="preserve"> progreso.</w:t>
+      </w:r>
+      <w:r>
+        <w:t xml:space="preserve"> </w:t>
+      </w:r>
+      <w:r>
+        <w:t>Aquí lo que nos hace destacar:</w:t>
+      </w:r>
+    </w:p>
+    <w:p>
+      <w:pPr>
+        <w:pStyle w:val="Prrafodelista"/>
+        <w:numPr>
+          <w:ilvl w:val="0"/>
+          <w:numId w:val="11"/>
+        </w:numPr>
+        <w:jc w:val="both"/>
+        <w:rPr>
+          <w:b/>
+          <w:bCs/>
+        </w:rPr>
+      </w:pPr>
+      <w:r>
+        <w:rPr>
+          <w:b/>
+          <w:bCs/>
+        </w:rPr>
+        <w:t>P</w:t>
+      </w:r>
+      <w:r>
+        <w:rPr>
+          <w:b/>
+          <w:bCs/>
+        </w:rPr>
+        <w:t>ersonalización automática e inteligente</w:t>
+      </w:r>
+      <w:r>
+        <w:rPr>
+          <w:b/>
+          <w:bCs/>
+        </w:rPr>
+        <w:t>:</w:t>
+      </w:r>
+    </w:p>
+    <w:p>
+      <w:pPr>
+        <w:jc w:val="both"/>
+      </w:pPr>
+      <w:r>
+        <w:t xml:space="preserve">Mientras otros marketplaces solo permiten reservar entrenadores, FitFlow analiza </w:t>
+      </w:r>
+      <w:r>
+        <w:t>los</w:t>
+      </w:r>
+      <w:r>
+        <w:t xml:space="preserve"> datos </w:t>
+      </w:r>
+      <w:r>
+        <w:t xml:space="preserve">del deportista </w:t>
+      </w:r>
+      <w:r>
+        <w:t xml:space="preserve">(objetivos, nivel, tiempo disponible, equipo) para generar rutinas y recomendaciones de suplementos totalmente adaptadas a </w:t>
+      </w:r>
+      <w:r>
+        <w:t>él</w:t>
+      </w:r>
+      <w:r>
+        <w:t xml:space="preserve">. Evoluciona </w:t>
+      </w:r>
+      <w:r>
+        <w:t>él</w:t>
+      </w:r>
+      <w:r>
+        <w:t>.</w:t>
+      </w:r>
+    </w:p>
+    <w:p>
+      <w:pPr>
+        <w:pStyle w:val="Prrafodelista"/>
+        <w:numPr>
+          <w:ilvl w:val="0"/>
+          <w:numId w:val="11"/>
+        </w:numPr>
+        <w:jc w:val="both"/>
+        <w:rPr>
+          <w:b/>
+          <w:bCs/>
+        </w:rPr>
+      </w:pPr>
+      <w:r>
+        <w:rPr>
+          <w:b/>
+          <w:bCs/>
+        </w:rPr>
+        <w:t>Chatbot motivador y asistente 24/7</w:t>
+      </w:r>
+      <w:r>
+        <w:rPr>
+          <w:b/>
+          <w:bCs/>
+        </w:rPr>
+        <w:t>:</w:t>
+      </w:r>
+    </w:p>
+    <w:p>
+      <w:pPr>
+        <w:jc w:val="both"/>
+      </w:pPr>
+      <w:r>
+        <w:t>No depende solo de la respuesta humana: nuestro chatbot responde</w:t>
+      </w:r>
+      <w:r>
+        <w:t xml:space="preserve"> </w:t>
+      </w:r>
+      <w:r>
+        <w:t>dudas, da consejos, anima, recuerda entrenamientos y celebra avances, en cualquier momento.</w:t>
+      </w:r>
+    </w:p>
+    <w:p>
+      <w:pPr>
+        <w:pStyle w:val="Prrafodelista"/>
+        <w:numPr>
+          <w:ilvl w:val="0"/>
+          <w:numId w:val="11"/>
+        </w:numPr>
+        <w:jc w:val="both"/>
+        <w:rPr>
+          <w:b/>
+          <w:bCs/>
+        </w:rPr>
+      </w:pPr>
+      <w:r>
+        <w:rPr>
+          <w:b/>
+          <w:bCs/>
+        </w:rPr>
+        <w:t>Diseño y experiencia premium</w:t>
+      </w:r>
+      <w:r>
+        <w:rPr>
+          <w:b/>
+          <w:bCs/>
+        </w:rPr>
+        <w:t>:</w:t>
+      </w:r>
+    </w:p>
+    <w:p>
+      <w:pPr>
+        <w:jc w:val="both"/>
+      </w:pPr>
+      <w:r>
+        <w:lastRenderedPageBreak/>
+        <w:t>Desde la interfaz fluida y moderna hasta la interacción intuitiva, FitFlow está pensado para enganchar y mantener</w:t>
+      </w:r>
+      <w:r>
+        <w:t xml:space="preserve"> </w:t>
+      </w:r>
+      <w:r>
+        <w:t xml:space="preserve">motivado, no solo para gestionar reservas. Queremos </w:t>
+      </w:r>
+      <w:r>
+        <w:t>que se</w:t>
+      </w:r>
+      <w:r>
+        <w:t xml:space="preserve"> disfrute cada segundo en la app.</w:t>
+      </w:r>
+    </w:p>
+    <w:p>
+      <w:pPr>
+        <w:pStyle w:val="Prrafodelista"/>
+        <w:jc w:val="both"/>
       </w:pPr>
       <w:r>
         <w:br w:type="page"/>
@@ -3133,9 +3312,38 @@
           <w:ilvl w:val="0"/>
           <w:numId w:val="1"/>
         </w:numPr>
-      </w:pPr>
-      <w:r>
-        <w:t>Interfaz responsiva, atractiva, intuitiva.</w:t>
+        <w:rPr>
+          <w:b/>
+          <w:bCs/>
+        </w:rPr>
+      </w:pPr>
+      <w:r>
+        <w:rPr>
+          <w:b/>
+          <w:bCs/>
+        </w:rPr>
+        <w:t>Interfaz responsiva, atractiva, intuitiva</w:t>
+      </w:r>
+      <w:r>
+        <w:rPr>
+          <w:b/>
+          <w:bCs/>
+        </w:rPr>
+        <w:t>:</w:t>
+      </w:r>
+    </w:p>
+    <w:p>
+      <w:pPr>
+        <w:jc w:val="both"/>
+      </w:pPr>
+      <w:r>
+        <w:t>FitFlow debe contar con un diseño adaptable que funcione de manera óptima en una amplia variedad de dispositivos y tamaños de pantalla, incluyendo smartphones, tablets y eventualmente versiones web. La interfaz no solo debe adaptarse técnicamente, sino también mantener una estética moderna, limpia y alineada con las tendencias visuales del mercado fitness. Esto implica usar colores, tipografías y animaciones que transmitan dinamismo y motivación, asegurando a la vez que cualquier usuario independientemente de su familiaridad con apps tecnológicas</w:t>
+      </w:r>
+      <w:r>
+        <w:t xml:space="preserve"> </w:t>
+      </w:r>
+      <w:r>
+        <w:t>pueda navegarla con facilidad.</w:t>
       </w:r>
     </w:p>
     <w:p>
@@ -3145,9 +3353,22 @@
           <w:ilvl w:val="0"/>
           <w:numId w:val="1"/>
         </w:numPr>
-      </w:pPr>
-      <w:r>
+        <w:jc w:val="both"/>
+      </w:pPr>
+      <w:r>
+        <w:rPr>
+          <w:b/>
+          <w:bCs/>
+        </w:rPr>
         <w:t>Alta disponibilidad y rendimiento.</w:t>
+      </w:r>
+    </w:p>
+    <w:p>
+      <w:pPr>
+        <w:jc w:val="both"/>
+      </w:pPr>
+      <w:r>
+        <w:t>La aplicación debe estar disponible para los usuarios en todo momento, minimizando al máximo los tiempos de inactividad. Esto significa que la arquitectura de la plataforma debe ser robusta, permitiendo gestionar de forma eficiente picos de tráfico, por ejemplo, tras campañas promocionales o lanzamientos de nuevas funciones. El rendimiento debe garantizar que las acciones dentro de la app, como reservas, consultas de perfil, pagos o chats, se realicen de forma rápida y fluida, evitando frustraciones por lentitud o fallos. Además, se debe prever un plan de mantenimiento que permita aplicar actualizaciones, mejoras y correcciones sin interrumpir el servicio en momentos clave, usando estrategias como despliegues progresivos y entornos redundantes.</w:t>
       </w:r>
     </w:p>
     <w:p>
@@ -3157,9 +3378,25 @@
           <w:ilvl w:val="0"/>
           <w:numId w:val="1"/>
         </w:numPr>
-      </w:pPr>
-      <w:r>
+        <w:rPr>
+          <w:b/>
+          <w:bCs/>
+        </w:rPr>
+      </w:pPr>
+      <w:r>
+        <w:rPr>
+          <w:b/>
+          <w:bCs/>
+        </w:rPr>
         <w:t>Seguridad en manejo de datos y pagos.</w:t>
+      </w:r>
+    </w:p>
+    <w:p>
+      <w:pPr>
+        <w:jc w:val="both"/>
+      </w:pPr>
+      <w:r>
+        <w:t>La protección de los datos personales y financieros de los usuarios es prioritaria. La aplicación debe incorporar mecanismos avanzados de cifrado tanto para la transmisión de datos como para su almacenamiento en bases de datos. Esto incluye la implementación de protocolos seguros como HTTPS, el cumplimiento de normativas de seguridad internacional como PCI-DSS (para pagos) y GDPR (para privacidad de datos), así como medidas como autenticación multifactor y controles de acceso robustos.</w:t>
       </w:r>
     </w:p>
     <w:p>
@@ -3169,9 +3406,70 @@
           <w:ilvl w:val="0"/>
           <w:numId w:val="1"/>
         </w:numPr>
-      </w:pPr>
-      <w:r>
+        <w:rPr>
+          <w:b/>
+          <w:bCs/>
+        </w:rPr>
+      </w:pPr>
+      <w:r>
+        <w:rPr>
+          <w:b/>
+          <w:bCs/>
+        </w:rPr>
+        <w:lastRenderedPageBreak/>
         <w:t>Escalabilidad para soportar crecimiento de usuarios.</w:t>
+      </w:r>
+    </w:p>
+    <w:p>
+      <w:pPr>
+        <w:jc w:val="both"/>
+      </w:pPr>
+      <w:r>
+        <w:t xml:space="preserve">Desde </w:t>
+      </w:r>
+      <w:r>
+        <w:t>el</w:t>
+      </w:r>
+      <w:r>
+        <w:t xml:space="preserve"> diseño inicial, FitFlow debe estar preparada para crecer de manera sostenible. </w:t>
+      </w:r>
+      <w:r>
+        <w:t xml:space="preserve">La </w:t>
+      </w:r>
+      <w:r>
+        <w:t>infraestructura técnica debe permitir la incorporación de nuevos usuarios, entrenadores, reservas, chats y recomendaciones personalizadas sin que el rendimiento se degrade. Se recomienda el uso de arquitecturas escalables como microservicios, que permitan ampliar solo los módulos necesarios (por ejemplo, el motor de recomendación o el sistema de pagos) según aumente la demanda. Asimismo, el uso de servicios en la nube permitirá ajustar recursos dinámicamente, evitando inversiones excesivas iniciales y garantizando flexibilidad para reaccionar frente a cambios imprevistos en el volumen de uso. La escalabilidad no solo es técnica, sino también organizativa: debe existir un plan para ampliar soporte, gestión de incidencias y mantenimiento conforme crezca la base de usuarios.</w:t>
+      </w:r>
+    </w:p>
+    <w:p>
+      <w:pPr>
+        <w:rPr>
+          <w:rFonts w:ascii="Calibri" w:eastAsiaTheme="majorEastAsia" w:hAnsi="Calibri" w:cstheme="majorBidi"/>
+          <w:color w:val="FF5C00"/>
+          <w:sz w:val="28"/>
+          <w:szCs w:val="32"/>
+        </w:rPr>
+      </w:pPr>
+      <w:bookmarkStart w:id="8" w:name="_Toc199431861"/>
+      <w:r>
+        <w:br w:type="page"/>
+      </w:r>
+    </w:p>
+    <w:p>
+      <w:pPr>
+        <w:pStyle w:val="Ttulo2"/>
+      </w:pPr>
+      <w:r>
+        <w:lastRenderedPageBreak/>
+        <w:t>Prototipo / Mockup</w:t>
+      </w:r>
+      <w:bookmarkEnd w:id="8"/>
+    </w:p>
+    <w:p>
+      <w:r>
+        <w:t>P</w:t>
+      </w:r>
+      <w:r>
+        <w:t>antallas básicas (home, perfil, reserva, chat, progreso).</w:t>
       </w:r>
     </w:p>
     <w:p>
@@ -3191,19 +3489,76 @@
       <w:pPr>
         <w:pStyle w:val="Ttulo2"/>
       </w:pPr>
-      <w:bookmarkStart w:id="8" w:name="_Toc199431861"/>
+      <w:bookmarkStart w:id="9" w:name="_Toc199431862"/>
       <w:r>
         <w:lastRenderedPageBreak/>
-        <w:t>Prototipo / Mockup</w:t>
-      </w:r>
-      <w:bookmarkEnd w:id="8"/>
-    </w:p>
-    <w:p>
-      <w:r>
-        <w:t>P</w:t>
-      </w:r>
-      <w:r>
-        <w:t>antallas básicas (home, perfil, reserva, chat, progreso).</w:t>
+        <w:t>Diagrama de Casos de Uso</w:t>
+      </w:r>
+      <w:bookmarkEnd w:id="9"/>
+    </w:p>
+    <w:p>
+      <w:r>
+        <w:t>Incluye casos como:</w:t>
+      </w:r>
+    </w:p>
+    <w:p>
+      <w:pPr>
+        <w:pStyle w:val="Prrafodelista"/>
+        <w:numPr>
+          <w:ilvl w:val="0"/>
+          <w:numId w:val="1"/>
+        </w:numPr>
+      </w:pPr>
+      <w:r>
+        <w:t>Registrarse / iniciar sesión.</w:t>
+      </w:r>
+    </w:p>
+    <w:p>
+      <w:pPr>
+        <w:pStyle w:val="Prrafodelista"/>
+        <w:numPr>
+          <w:ilvl w:val="0"/>
+          <w:numId w:val="1"/>
+        </w:numPr>
+      </w:pPr>
+      <w:r>
+        <w:t>Buscar entrenadores.</w:t>
+      </w:r>
+    </w:p>
+    <w:p>
+      <w:pPr>
+        <w:pStyle w:val="Prrafodelista"/>
+        <w:numPr>
+          <w:ilvl w:val="0"/>
+          <w:numId w:val="1"/>
+        </w:numPr>
+      </w:pPr>
+      <w:r>
+        <w:t>Reservar sesión.</w:t>
+      </w:r>
+    </w:p>
+    <w:p>
+      <w:pPr>
+        <w:pStyle w:val="Prrafodelista"/>
+        <w:numPr>
+          <w:ilvl w:val="0"/>
+          <w:numId w:val="1"/>
+        </w:numPr>
+      </w:pPr>
+      <w:r>
+        <w:t>Chatear con chatbot.</w:t>
+      </w:r>
+    </w:p>
+    <w:p>
+      <w:pPr>
+        <w:pStyle w:val="Prrafodelista"/>
+        <w:numPr>
+          <w:ilvl w:val="0"/>
+          <w:numId w:val="1"/>
+        </w:numPr>
+      </w:pPr>
+      <w:r>
+        <w:t xml:space="preserve">Consultar progreso. </w:t>
       </w:r>
     </w:p>
     <w:p>
@@ -3223,77 +3578,12 @@
       <w:pPr>
         <w:pStyle w:val="Ttulo2"/>
       </w:pPr>
-      <w:bookmarkStart w:id="9" w:name="_Toc199431862"/>
+      <w:bookmarkStart w:id="10" w:name="_Toc199431863"/>
       <w:r>
         <w:lastRenderedPageBreak/>
-        <w:t>Diagrama de Casos de Uso</w:t>
-      </w:r>
-      <w:bookmarkEnd w:id="9"/>
-    </w:p>
-    <w:p>
-      <w:r>
-        <w:t>Incluye casos como:</w:t>
-      </w:r>
-    </w:p>
-    <w:p>
-      <w:pPr>
-        <w:pStyle w:val="Prrafodelista"/>
-        <w:numPr>
-          <w:ilvl w:val="0"/>
-          <w:numId w:val="1"/>
-        </w:numPr>
-      </w:pPr>
-      <w:r>
-        <w:t>Registrarse / iniciar sesión.</w:t>
-      </w:r>
-    </w:p>
-    <w:p>
-      <w:pPr>
-        <w:pStyle w:val="Prrafodelista"/>
-        <w:numPr>
-          <w:ilvl w:val="0"/>
-          <w:numId w:val="1"/>
-        </w:numPr>
-      </w:pPr>
-      <w:r>
-        <w:t>Buscar entrenadores.</w:t>
-      </w:r>
-    </w:p>
-    <w:p>
-      <w:pPr>
-        <w:pStyle w:val="Prrafodelista"/>
-        <w:numPr>
-          <w:ilvl w:val="0"/>
-          <w:numId w:val="1"/>
-        </w:numPr>
-      </w:pPr>
-      <w:r>
-        <w:t>Reservar sesión.</w:t>
-      </w:r>
-    </w:p>
-    <w:p>
-      <w:pPr>
-        <w:pStyle w:val="Prrafodelista"/>
-        <w:numPr>
-          <w:ilvl w:val="0"/>
-          <w:numId w:val="1"/>
-        </w:numPr>
-      </w:pPr>
-      <w:r>
-        <w:t>Chatear con chatbot.</w:t>
-      </w:r>
-    </w:p>
-    <w:p>
-      <w:pPr>
-        <w:pStyle w:val="Prrafodelista"/>
-        <w:numPr>
-          <w:ilvl w:val="0"/>
-          <w:numId w:val="1"/>
-        </w:numPr>
-      </w:pPr>
-      <w:r>
-        <w:t xml:space="preserve">Consultar progreso. </w:t>
-      </w:r>
+        <w:t>Diagramas de Clases de Análisis</w:t>
+      </w:r>
+      <w:bookmarkEnd w:id="10"/>
     </w:p>
     <w:p>
       <w:pPr>
@@ -3312,47 +3602,1265 @@
       <w:pPr>
         <w:pStyle w:val="Ttulo2"/>
       </w:pPr>
-      <w:bookmarkStart w:id="10" w:name="_Toc199431863"/>
+      <w:bookmarkStart w:id="11" w:name="_Toc199431864"/>
       <w:r>
         <w:lastRenderedPageBreak/>
-        <w:t>Diagramas de Clases de Análisis</w:t>
-      </w:r>
-      <w:bookmarkEnd w:id="10"/>
-    </w:p>
-    <w:p>
-      <w:pPr>
+        <w:t>Diagrama Entidad-Relación</w:t>
+      </w:r>
+      <w:bookmarkEnd w:id="11"/>
+    </w:p>
+    <w:p>
+      <w:pPr>
+        <w:rPr>
+          <w:b/>
+          <w:bCs/>
+        </w:rPr>
+      </w:pPr>
+      <w:r>
+        <w:rPr>
+          <w:b/>
+          <w:bCs/>
+        </w:rPr>
+        <w:t>Entidades</w:t>
+      </w:r>
+    </w:p>
+    <w:p>
+      <w:pPr>
+        <w:pStyle w:val="Prrafodelista"/>
+        <w:numPr>
+          <w:ilvl w:val="0"/>
+          <w:numId w:val="1"/>
+        </w:numPr>
         <w:rPr>
           <w:rFonts w:ascii="Calibri" w:eastAsiaTheme="majorEastAsia" w:hAnsi="Calibri" w:cstheme="majorBidi"/>
+          <w:b/>
+          <w:bCs/>
           <w:color w:val="0F4761" w:themeColor="accent1" w:themeShade="BF"/>
           <w:sz w:val="28"/>
           <w:szCs w:val="32"/>
         </w:rPr>
       </w:pPr>
       <w:r>
-        <w:br w:type="page"/>
-      </w:r>
-    </w:p>
-    <w:p>
-      <w:pPr>
-        <w:pStyle w:val="Ttulo2"/>
-      </w:pPr>
-      <w:bookmarkStart w:id="11" w:name="_Toc199431864"/>
-      <w:r>
-        <w:lastRenderedPageBreak/>
-        <w:t>Diagrama Entidad-Relación</w:t>
-      </w:r>
-      <w:bookmarkEnd w:id="11"/>
-    </w:p>
-    <w:p>
-      <w:pPr>
+        <w:rPr>
+          <w:b/>
+          <w:bCs/>
+        </w:rPr>
+        <w:t>Usuario (deportista)</w:t>
+      </w:r>
+    </w:p>
+    <w:p>
+      <w:pPr>
+        <w:pStyle w:val="Prrafodelista"/>
+        <w:numPr>
+          <w:ilvl w:val="1"/>
+          <w:numId w:val="1"/>
+        </w:numPr>
         <w:rPr>
           <w:rFonts w:ascii="Calibri" w:eastAsiaTheme="majorEastAsia" w:hAnsi="Calibri" w:cstheme="majorBidi"/>
+          <w:b/>
+          <w:bCs/>
           <w:color w:val="0F4761" w:themeColor="accent1" w:themeShade="BF"/>
           <w:sz w:val="28"/>
           <w:szCs w:val="32"/>
         </w:rPr>
       </w:pPr>
       <w:r>
+        <w:t>user</w:t>
+      </w:r>
+      <w:r>
+        <w:t>I</w:t>
+      </w:r>
+      <w:r>
+        <w:t>d (PK)</w:t>
+      </w:r>
+    </w:p>
+    <w:p>
+      <w:pPr>
+        <w:pStyle w:val="Prrafodelista"/>
+        <w:numPr>
+          <w:ilvl w:val="1"/>
+          <w:numId w:val="1"/>
+        </w:numPr>
+        <w:rPr>
+          <w:rFonts w:ascii="Calibri" w:eastAsiaTheme="majorEastAsia" w:hAnsi="Calibri" w:cstheme="majorBidi"/>
+          <w:b/>
+          <w:bCs/>
+          <w:color w:val="0F4761" w:themeColor="accent1" w:themeShade="BF"/>
+          <w:sz w:val="28"/>
+          <w:szCs w:val="32"/>
+        </w:rPr>
+      </w:pPr>
+      <w:r>
+        <w:t>nombre</w:t>
+      </w:r>
+    </w:p>
+    <w:p>
+      <w:pPr>
+        <w:pStyle w:val="Prrafodelista"/>
+        <w:numPr>
+          <w:ilvl w:val="1"/>
+          <w:numId w:val="1"/>
+        </w:numPr>
+        <w:rPr>
+          <w:rFonts w:ascii="Calibri" w:eastAsiaTheme="majorEastAsia" w:hAnsi="Calibri" w:cstheme="majorBidi"/>
+          <w:b/>
+          <w:bCs/>
+          <w:color w:val="0F4761" w:themeColor="accent1" w:themeShade="BF"/>
+          <w:sz w:val="28"/>
+          <w:szCs w:val="32"/>
+        </w:rPr>
+      </w:pPr>
+      <w:r>
+        <w:t>correo</w:t>
+      </w:r>
+    </w:p>
+    <w:p>
+      <w:pPr>
+        <w:pStyle w:val="Prrafodelista"/>
+        <w:numPr>
+          <w:ilvl w:val="1"/>
+          <w:numId w:val="1"/>
+        </w:numPr>
+        <w:rPr>
+          <w:rFonts w:ascii="Calibri" w:eastAsiaTheme="majorEastAsia" w:hAnsi="Calibri" w:cstheme="majorBidi"/>
+          <w:b/>
+          <w:bCs/>
+          <w:color w:val="0F4761" w:themeColor="accent1" w:themeShade="BF"/>
+          <w:sz w:val="28"/>
+          <w:szCs w:val="32"/>
+        </w:rPr>
+      </w:pPr>
+      <w:r>
+        <w:t>contrase</w:t>
+      </w:r>
+      <w:r>
+        <w:rPr>
+          <w:rFonts w:hint="cs"/>
+        </w:rPr>
+        <w:t>ñ</w:t>
+      </w:r>
+      <w:r>
+        <w:t>a</w:t>
+      </w:r>
+    </w:p>
+    <w:p>
+      <w:pPr>
+        <w:pStyle w:val="Prrafodelista"/>
+        <w:numPr>
+          <w:ilvl w:val="1"/>
+          <w:numId w:val="1"/>
+        </w:numPr>
+        <w:rPr>
+          <w:rFonts w:ascii="Calibri" w:eastAsiaTheme="majorEastAsia" w:hAnsi="Calibri" w:cstheme="majorBidi"/>
+          <w:b/>
+          <w:bCs/>
+          <w:color w:val="0F4761" w:themeColor="accent1" w:themeShade="BF"/>
+          <w:sz w:val="28"/>
+          <w:szCs w:val="32"/>
+        </w:rPr>
+      </w:pPr>
+      <w:r>
+        <w:t>peso</w:t>
+      </w:r>
+    </w:p>
+    <w:p>
+      <w:pPr>
+        <w:pStyle w:val="Prrafodelista"/>
+        <w:numPr>
+          <w:ilvl w:val="1"/>
+          <w:numId w:val="1"/>
+        </w:numPr>
+        <w:rPr>
+          <w:rFonts w:ascii="Calibri" w:eastAsiaTheme="majorEastAsia" w:hAnsi="Calibri" w:cstheme="majorBidi"/>
+          <w:b/>
+          <w:bCs/>
+          <w:color w:val="0F4761" w:themeColor="accent1" w:themeShade="BF"/>
+          <w:sz w:val="28"/>
+          <w:szCs w:val="32"/>
+        </w:rPr>
+      </w:pPr>
+      <w:r>
+        <w:t>altura</w:t>
+      </w:r>
+    </w:p>
+    <w:p>
+      <w:pPr>
+        <w:pStyle w:val="Prrafodelista"/>
+        <w:numPr>
+          <w:ilvl w:val="1"/>
+          <w:numId w:val="1"/>
+        </w:numPr>
+        <w:rPr>
+          <w:rFonts w:ascii="Calibri" w:eastAsiaTheme="majorEastAsia" w:hAnsi="Calibri" w:cstheme="majorBidi"/>
+          <w:b/>
+          <w:bCs/>
+          <w:color w:val="0F4761" w:themeColor="accent1" w:themeShade="BF"/>
+          <w:sz w:val="28"/>
+          <w:szCs w:val="32"/>
+        </w:rPr>
+      </w:pPr>
+      <w:r>
+        <w:t>edad</w:t>
+      </w:r>
+    </w:p>
+    <w:p>
+      <w:pPr>
+        <w:pStyle w:val="Prrafodelista"/>
+        <w:numPr>
+          <w:ilvl w:val="1"/>
+          <w:numId w:val="1"/>
+        </w:numPr>
+        <w:rPr>
+          <w:rFonts w:ascii="Calibri" w:eastAsiaTheme="majorEastAsia" w:hAnsi="Calibri" w:cstheme="majorBidi"/>
+          <w:b/>
+          <w:bCs/>
+          <w:color w:val="0F4761" w:themeColor="accent1" w:themeShade="BF"/>
+          <w:sz w:val="28"/>
+          <w:szCs w:val="32"/>
+        </w:rPr>
+      </w:pPr>
+      <w:r>
+        <w:t>nivel</w:t>
+      </w:r>
+      <w:r>
+        <w:t>E</w:t>
+      </w:r>
+      <w:r>
+        <w:t>xperiencia</w:t>
+      </w:r>
+    </w:p>
+    <w:p>
+      <w:pPr>
+        <w:pStyle w:val="Prrafodelista"/>
+        <w:numPr>
+          <w:ilvl w:val="1"/>
+          <w:numId w:val="1"/>
+        </w:numPr>
+        <w:rPr>
+          <w:rFonts w:ascii="Calibri" w:eastAsiaTheme="majorEastAsia" w:hAnsi="Calibri" w:cstheme="majorBidi"/>
+          <w:b/>
+          <w:bCs/>
+          <w:color w:val="0F4761" w:themeColor="accent1" w:themeShade="BF"/>
+          <w:sz w:val="28"/>
+          <w:szCs w:val="32"/>
+        </w:rPr>
+      </w:pPr>
+      <w:r>
+        <w:t>frecuencia</w:t>
+      </w:r>
+      <w:r>
+        <w:t>E</w:t>
+      </w:r>
+      <w:r>
+        <w:t>ntrenamiento</w:t>
+      </w:r>
+    </w:p>
+    <w:p>
+      <w:pPr>
+        <w:pStyle w:val="Prrafodelista"/>
+        <w:numPr>
+          <w:ilvl w:val="1"/>
+          <w:numId w:val="1"/>
+        </w:numPr>
+        <w:rPr>
+          <w:rFonts w:ascii="Calibri" w:eastAsiaTheme="majorEastAsia" w:hAnsi="Calibri" w:cstheme="majorBidi"/>
+          <w:b/>
+          <w:bCs/>
+          <w:color w:val="0F4761" w:themeColor="accent1" w:themeShade="BF"/>
+          <w:sz w:val="28"/>
+          <w:szCs w:val="32"/>
+        </w:rPr>
+      </w:pPr>
+      <w:r>
+        <w:t>horas</w:t>
+      </w:r>
+      <w:r>
+        <w:t>D</w:t>
+      </w:r>
+      <w:r>
+        <w:t>escanso</w:t>
+      </w:r>
+    </w:p>
+    <w:p>
+      <w:pPr>
+        <w:pStyle w:val="Prrafodelista"/>
+        <w:numPr>
+          <w:ilvl w:val="1"/>
+          <w:numId w:val="1"/>
+        </w:numPr>
+        <w:rPr>
+          <w:rFonts w:ascii="Calibri" w:eastAsiaTheme="majorEastAsia" w:hAnsi="Calibri" w:cstheme="majorBidi"/>
+          <w:b/>
+          <w:bCs/>
+          <w:color w:val="0F4761" w:themeColor="accent1" w:themeShade="BF"/>
+          <w:sz w:val="28"/>
+          <w:szCs w:val="32"/>
+        </w:rPr>
+      </w:pPr>
+      <w:r>
+        <w:t>objetivos</w:t>
+      </w:r>
+    </w:p>
+    <w:p>
+      <w:pPr>
+        <w:pStyle w:val="Prrafodelista"/>
+        <w:numPr>
+          <w:ilvl w:val="0"/>
+          <w:numId w:val="1"/>
+        </w:numPr>
+      </w:pPr>
+      <w:r>
+        <w:t>Entrenador</w:t>
+      </w:r>
+    </w:p>
+    <w:p>
+      <w:pPr>
+        <w:pStyle w:val="Prrafodelista"/>
+        <w:numPr>
+          <w:ilvl w:val="1"/>
+          <w:numId w:val="1"/>
+        </w:numPr>
+      </w:pPr>
+      <w:r>
+        <w:t>trainer</w:t>
+      </w:r>
+      <w:r>
+        <w:t>I</w:t>
+      </w:r>
+      <w:r>
+        <w:t>d (PK)</w:t>
+      </w:r>
+    </w:p>
+    <w:p>
+      <w:pPr>
+        <w:pStyle w:val="Prrafodelista"/>
+        <w:numPr>
+          <w:ilvl w:val="1"/>
+          <w:numId w:val="1"/>
+        </w:numPr>
+      </w:pPr>
+      <w:r>
+        <w:t>nombre</w:t>
+      </w:r>
+    </w:p>
+    <w:p>
+      <w:pPr>
+        <w:pStyle w:val="Prrafodelista"/>
+        <w:numPr>
+          <w:ilvl w:val="1"/>
+          <w:numId w:val="1"/>
+        </w:numPr>
+      </w:pPr>
+      <w:r>
+        <w:t>correo</w:t>
+      </w:r>
+    </w:p>
+    <w:p>
+      <w:pPr>
+        <w:pStyle w:val="Prrafodelista"/>
+        <w:numPr>
+          <w:ilvl w:val="1"/>
+          <w:numId w:val="1"/>
+        </w:numPr>
+      </w:pPr>
+      <w:r>
+        <w:t>contrase</w:t>
+      </w:r>
+      <w:r>
+        <w:rPr>
+          <w:rFonts w:hint="cs"/>
+        </w:rPr>
+        <w:t>ñ</w:t>
+      </w:r>
+      <w:r>
+        <w:t>a</w:t>
+      </w:r>
+    </w:p>
+    <w:p>
+      <w:pPr>
+        <w:pStyle w:val="Prrafodelista"/>
+        <w:numPr>
+          <w:ilvl w:val="1"/>
+          <w:numId w:val="1"/>
+        </w:numPr>
+      </w:pPr>
+      <w:r>
+        <w:t>experiencia</w:t>
+      </w:r>
+    </w:p>
+    <w:p>
+      <w:pPr>
+        <w:pStyle w:val="Prrafodelista"/>
+        <w:numPr>
+          <w:ilvl w:val="1"/>
+          <w:numId w:val="1"/>
+        </w:numPr>
+      </w:pPr>
+      <w:r>
+        <w:t>titulaciones</w:t>
+      </w:r>
+    </w:p>
+    <w:p>
+      <w:pPr>
+        <w:pStyle w:val="Prrafodelista"/>
+        <w:numPr>
+          <w:ilvl w:val="1"/>
+          <w:numId w:val="1"/>
+        </w:numPr>
+      </w:pPr>
+      <w:r>
+        <w:t>especialidades</w:t>
+      </w:r>
+    </w:p>
+    <w:p>
+      <w:pPr>
+        <w:pStyle w:val="Prrafodelista"/>
+        <w:numPr>
+          <w:ilvl w:val="1"/>
+          <w:numId w:val="1"/>
+        </w:numPr>
+      </w:pPr>
+      <w:r>
+        <w:t>certificaciones</w:t>
+      </w:r>
+    </w:p>
+    <w:p>
+      <w:pPr>
+        <w:pStyle w:val="Prrafodelista"/>
+        <w:numPr>
+          <w:ilvl w:val="1"/>
+          <w:numId w:val="1"/>
+        </w:numPr>
+      </w:pPr>
+      <w:r>
+        <w:t>a</w:t>
+      </w:r>
+      <w:r>
+        <w:rPr>
+          <w:rFonts w:hint="cs"/>
+        </w:rPr>
+        <w:t>ñ</w:t>
+      </w:r>
+      <w:r>
+        <w:t>os</w:t>
+      </w:r>
+      <w:r>
+        <w:t>P</w:t>
+      </w:r>
+      <w:r>
+        <w:t>ractica</w:t>
+      </w:r>
+    </w:p>
+    <w:p>
+      <w:pPr>
+        <w:pStyle w:val="Prrafodelista"/>
+        <w:numPr>
+          <w:ilvl w:val="1"/>
+          <w:numId w:val="1"/>
+        </w:numPr>
+      </w:pPr>
+      <w:r>
+        <w:t>tarifas</w:t>
+      </w:r>
+    </w:p>
+    <w:p>
+      <w:pPr>
+        <w:pStyle w:val="Prrafodelista"/>
+        <w:numPr>
+          <w:ilvl w:val="1"/>
+          <w:numId w:val="1"/>
+        </w:numPr>
+      </w:pPr>
+      <w:r>
+        <w:t>valoraci</w:t>
+      </w:r>
+      <w:r>
+        <w:t>o</w:t>
+      </w:r>
+      <w:r>
+        <w:t>n</w:t>
+      </w:r>
+      <w:r>
+        <w:t>M</w:t>
+      </w:r>
+      <w:r>
+        <w:t>edia</w:t>
+      </w:r>
+    </w:p>
+    <w:p>
+      <w:pPr>
+        <w:pStyle w:val="Prrafodelista"/>
+        <w:numPr>
+          <w:ilvl w:val="0"/>
+          <w:numId w:val="1"/>
+        </w:numPr>
+      </w:pPr>
+      <w:r>
+        <w:t>Reserva</w:t>
+      </w:r>
+    </w:p>
+    <w:p>
+      <w:pPr>
+        <w:pStyle w:val="Prrafodelista"/>
+        <w:numPr>
+          <w:ilvl w:val="1"/>
+          <w:numId w:val="1"/>
+        </w:numPr>
+      </w:pPr>
+      <w:r>
+        <w:t>r</w:t>
+      </w:r>
+      <w:r>
+        <w:t>eserva</w:t>
+      </w:r>
+      <w:r>
+        <w:t>I</w:t>
+      </w:r>
+      <w:r>
+        <w:t>d (PK)</w:t>
+      </w:r>
+    </w:p>
+    <w:p>
+      <w:pPr>
+        <w:pStyle w:val="Prrafodelista"/>
+        <w:numPr>
+          <w:ilvl w:val="1"/>
+          <w:numId w:val="1"/>
+        </w:numPr>
+      </w:pPr>
+      <w:r>
+        <w:t>user</w:t>
+      </w:r>
+      <w:r>
+        <w:t>I</w:t>
+      </w:r>
+      <w:r>
+        <w:t>d (FK) → Usuario</w:t>
+      </w:r>
+    </w:p>
+    <w:p>
+      <w:pPr>
+        <w:pStyle w:val="Prrafodelista"/>
+        <w:numPr>
+          <w:ilvl w:val="1"/>
+          <w:numId w:val="1"/>
+        </w:numPr>
+      </w:pPr>
+      <w:r>
+        <w:t>trainer</w:t>
+      </w:r>
+      <w:r>
+        <w:t>I</w:t>
+      </w:r>
+      <w:r>
+        <w:t>d (FK) → Entrenador</w:t>
+      </w:r>
+    </w:p>
+    <w:p>
+      <w:pPr>
+        <w:pStyle w:val="Prrafodelista"/>
+        <w:numPr>
+          <w:ilvl w:val="1"/>
+          <w:numId w:val="1"/>
+        </w:numPr>
+      </w:pPr>
+      <w:r>
+        <w:t>fecha</w:t>
+      </w:r>
+      <w:r>
+        <w:t>R</w:t>
+      </w:r>
+      <w:r>
+        <w:t>eserva</w:t>
+      </w:r>
+    </w:p>
+    <w:p>
+      <w:pPr>
+        <w:pStyle w:val="Prrafodelista"/>
+        <w:numPr>
+          <w:ilvl w:val="1"/>
+          <w:numId w:val="1"/>
+        </w:numPr>
+      </w:pPr>
+      <w:r>
+        <w:lastRenderedPageBreak/>
+        <w:t>hora</w:t>
+      </w:r>
+      <w:r>
+        <w:t>R</w:t>
+      </w:r>
+      <w:r>
+        <w:t>eserva</w:t>
+      </w:r>
+    </w:p>
+    <w:p>
+      <w:pPr>
+        <w:pStyle w:val="Prrafodelista"/>
+        <w:numPr>
+          <w:ilvl w:val="1"/>
+          <w:numId w:val="1"/>
+        </w:numPr>
+      </w:pPr>
+      <w:r>
+        <w:t>estado (confirmada, cancelada, reembolsada)</w:t>
+      </w:r>
+    </w:p>
+    <w:p>
+      <w:pPr>
+        <w:pStyle w:val="Prrafodelista"/>
+        <w:numPr>
+          <w:ilvl w:val="0"/>
+          <w:numId w:val="1"/>
+        </w:numPr>
+      </w:pPr>
+      <w:r>
+        <w:t>Pago</w:t>
+      </w:r>
+    </w:p>
+    <w:p>
+      <w:pPr>
+        <w:pStyle w:val="Prrafodelista"/>
+        <w:numPr>
+          <w:ilvl w:val="1"/>
+          <w:numId w:val="1"/>
+        </w:numPr>
+      </w:pPr>
+      <w:r>
+        <w:t>pago</w:t>
+      </w:r>
+      <w:r>
+        <w:t>I</w:t>
+      </w:r>
+      <w:r>
+        <w:t>d (PK)</w:t>
+      </w:r>
+    </w:p>
+    <w:p>
+      <w:pPr>
+        <w:pStyle w:val="Prrafodelista"/>
+        <w:numPr>
+          <w:ilvl w:val="1"/>
+          <w:numId w:val="1"/>
+        </w:numPr>
+      </w:pPr>
+      <w:r>
+        <w:t>reserva</w:t>
+      </w:r>
+      <w:r>
+        <w:t>I</w:t>
+      </w:r>
+      <w:r>
+        <w:t>d (FK) → Reserva</w:t>
+      </w:r>
+    </w:p>
+    <w:p>
+      <w:pPr>
+        <w:pStyle w:val="Prrafodelista"/>
+        <w:numPr>
+          <w:ilvl w:val="1"/>
+          <w:numId w:val="1"/>
+        </w:numPr>
+      </w:pPr>
+      <w:r>
+        <w:t>cantidad</w:t>
+      </w:r>
+    </w:p>
+    <w:p>
+      <w:pPr>
+        <w:pStyle w:val="Prrafodelista"/>
+        <w:numPr>
+          <w:ilvl w:val="1"/>
+          <w:numId w:val="1"/>
+        </w:numPr>
+      </w:pPr>
+      <w:r>
+        <w:t>fecha</w:t>
+      </w:r>
+      <w:r>
+        <w:t>P</w:t>
+      </w:r>
+      <w:r>
+        <w:t>ago</w:t>
+      </w:r>
+    </w:p>
+    <w:p>
+      <w:pPr>
+        <w:pStyle w:val="Prrafodelista"/>
+        <w:numPr>
+          <w:ilvl w:val="1"/>
+          <w:numId w:val="1"/>
+        </w:numPr>
+      </w:pPr>
+      <w:r>
+        <w:t>m</w:t>
+      </w:r>
+      <w:r>
+        <w:t>e</w:t>
+      </w:r>
+      <w:r>
+        <w:t>todo</w:t>
+      </w:r>
+      <w:r>
+        <w:t>P</w:t>
+      </w:r>
+      <w:r>
+        <w:t>ago</w:t>
+      </w:r>
+    </w:p>
+    <w:p>
+      <w:pPr>
+        <w:pStyle w:val="Prrafodelista"/>
+        <w:numPr>
+          <w:ilvl w:val="1"/>
+          <w:numId w:val="1"/>
+        </w:numPr>
+      </w:pPr>
+      <w:r>
+        <w:t>estado</w:t>
+      </w:r>
+      <w:r>
+        <w:t>P</w:t>
+      </w:r>
+      <w:r>
+        <w:t>ago</w:t>
+      </w:r>
+    </w:p>
+    <w:p>
+      <w:pPr>
+        <w:pStyle w:val="Prrafodelista"/>
+        <w:numPr>
+          <w:ilvl w:val="0"/>
+          <w:numId w:val="1"/>
+        </w:numPr>
+      </w:pPr>
+      <w:r>
+        <w:t>Valoración</w:t>
+      </w:r>
+    </w:p>
+    <w:p>
+      <w:pPr>
+        <w:pStyle w:val="Prrafodelista"/>
+        <w:numPr>
+          <w:ilvl w:val="1"/>
+          <w:numId w:val="1"/>
+        </w:numPr>
+      </w:pPr>
+      <w:r>
+        <w:t>valoracion</w:t>
+      </w:r>
+      <w:r>
+        <w:t>I</w:t>
+      </w:r>
+      <w:r>
+        <w:t>d (PK)</w:t>
+      </w:r>
+    </w:p>
+    <w:p>
+      <w:pPr>
+        <w:pStyle w:val="Prrafodelista"/>
+        <w:numPr>
+          <w:ilvl w:val="1"/>
+          <w:numId w:val="1"/>
+        </w:numPr>
+      </w:pPr>
+      <w:r>
+        <w:t>reserva</w:t>
+      </w:r>
+      <w:r>
+        <w:t>I</w:t>
+      </w:r>
+      <w:r>
+        <w:t>d (FK) → Reserva</w:t>
+      </w:r>
+    </w:p>
+    <w:p>
+      <w:pPr>
+        <w:pStyle w:val="Prrafodelista"/>
+        <w:numPr>
+          <w:ilvl w:val="1"/>
+          <w:numId w:val="1"/>
+        </w:numPr>
+      </w:pPr>
+      <w:r>
+        <w:t>user</w:t>
+      </w:r>
+      <w:r>
+        <w:t>I</w:t>
+      </w:r>
+      <w:r>
+        <w:t>d (FK) → Usuario</w:t>
+      </w:r>
+    </w:p>
+    <w:p>
+      <w:pPr>
+        <w:pStyle w:val="Prrafodelista"/>
+        <w:numPr>
+          <w:ilvl w:val="1"/>
+          <w:numId w:val="1"/>
+        </w:numPr>
+      </w:pPr>
+      <w:r>
+        <w:t>trainer</w:t>
+      </w:r>
+      <w:r>
+        <w:t>I</w:t>
+      </w:r>
+      <w:r>
+        <w:t>d (FK) → Entrenador</w:t>
+      </w:r>
+    </w:p>
+    <w:p>
+      <w:pPr>
+        <w:pStyle w:val="Prrafodelista"/>
+        <w:numPr>
+          <w:ilvl w:val="1"/>
+          <w:numId w:val="1"/>
+        </w:numPr>
+      </w:pPr>
+      <w:r>
+        <w:t>puntuaci</w:t>
+      </w:r>
+      <w:r>
+        <w:rPr>
+          <w:rFonts w:hint="cs"/>
+        </w:rPr>
+        <w:t>ó</w:t>
+      </w:r>
+      <w:r>
+        <w:t>n (1</w:t>
+      </w:r>
+      <w:r>
+        <w:t xml:space="preserve"> - 10</w:t>
+      </w:r>
+      <w:r>
+        <w:t>)</w:t>
+      </w:r>
+    </w:p>
+    <w:p>
+      <w:pPr>
+        <w:pStyle w:val="Prrafodelista"/>
+        <w:numPr>
+          <w:ilvl w:val="1"/>
+          <w:numId w:val="1"/>
+        </w:numPr>
+      </w:pPr>
+      <w:r>
+        <w:t>comentario</w:t>
+      </w:r>
+    </w:p>
+    <w:p>
+      <w:pPr>
+        <w:pStyle w:val="Prrafodelista"/>
+        <w:numPr>
+          <w:ilvl w:val="1"/>
+          <w:numId w:val="1"/>
+        </w:numPr>
+      </w:pPr>
+      <w:r>
+        <w:t>fecha</w:t>
+      </w:r>
+      <w:r>
+        <w:t>V</w:t>
+      </w:r>
+      <w:r>
+        <w:t>aloracion</w:t>
+      </w:r>
+    </w:p>
+    <w:p>
+      <w:pPr>
+        <w:pStyle w:val="Prrafodelista"/>
+        <w:numPr>
+          <w:ilvl w:val="0"/>
+          <w:numId w:val="1"/>
+        </w:numPr>
+      </w:pPr>
+      <w:r>
+        <w:t>PlanPersonalizado</w:t>
+      </w:r>
+    </w:p>
+    <w:p>
+      <w:pPr>
+        <w:pStyle w:val="Prrafodelista"/>
+        <w:numPr>
+          <w:ilvl w:val="1"/>
+          <w:numId w:val="1"/>
+        </w:numPr>
+      </w:pPr>
+      <w:r>
+        <w:t>plan</w:t>
+      </w:r>
+      <w:r>
+        <w:t>I</w:t>
+      </w:r>
+      <w:r>
+        <w:t>d (PK)</w:t>
+      </w:r>
+    </w:p>
+    <w:p>
+      <w:pPr>
+        <w:pStyle w:val="Prrafodelista"/>
+        <w:numPr>
+          <w:ilvl w:val="1"/>
+          <w:numId w:val="1"/>
+        </w:numPr>
+      </w:pPr>
+      <w:r>
+        <w:t>user</w:t>
+      </w:r>
+      <w:r>
+        <w:t>I</w:t>
+      </w:r>
+      <w:r>
+        <w:t>d (FK) → Usuario</w:t>
+      </w:r>
+    </w:p>
+    <w:p>
+      <w:pPr>
+        <w:pStyle w:val="Prrafodelista"/>
+        <w:numPr>
+          <w:ilvl w:val="1"/>
+          <w:numId w:val="1"/>
+        </w:numPr>
+      </w:pPr>
+      <w:r>
+        <w:t>descripcion</w:t>
+      </w:r>
+    </w:p>
+    <w:p>
+      <w:pPr>
+        <w:pStyle w:val="Prrafodelista"/>
+        <w:numPr>
+          <w:ilvl w:val="1"/>
+          <w:numId w:val="1"/>
+        </w:numPr>
+      </w:pPr>
+      <w:r>
+        <w:t>tipo (entrenamiento, suplemento)</w:t>
+      </w:r>
+    </w:p>
+    <w:p>
+      <w:pPr>
+        <w:pStyle w:val="Prrafodelista"/>
+        <w:numPr>
+          <w:ilvl w:val="1"/>
+          <w:numId w:val="1"/>
+        </w:numPr>
+      </w:pPr>
+      <w:r>
+        <w:t>fecha</w:t>
+      </w:r>
+      <w:r>
+        <w:t>C</w:t>
+      </w:r>
+      <w:r>
+        <w:t>reacion</w:t>
+      </w:r>
+    </w:p>
+    <w:p>
+      <w:pPr>
+        <w:pStyle w:val="Prrafodelista"/>
+        <w:numPr>
+          <w:ilvl w:val="1"/>
+          <w:numId w:val="1"/>
+        </w:numPr>
+      </w:pPr>
+      <w:r>
+        <w:t>fecha</w:t>
+      </w:r>
+      <w:r>
+        <w:t>A</w:t>
+      </w:r>
+      <w:r>
+        <w:t>ctualizacion</w:t>
+      </w:r>
+    </w:p>
+    <w:p>
+      <w:pPr>
+        <w:pStyle w:val="Prrafodelista"/>
+        <w:numPr>
+          <w:ilvl w:val="0"/>
+          <w:numId w:val="1"/>
+        </w:numPr>
+      </w:pPr>
+      <w:r>
+        <w:t>ChatbotInteraccion</w:t>
+      </w:r>
+    </w:p>
+    <w:p>
+      <w:pPr>
+        <w:pStyle w:val="Prrafodelista"/>
+        <w:numPr>
+          <w:ilvl w:val="1"/>
+          <w:numId w:val="1"/>
+        </w:numPr>
+      </w:pPr>
+      <w:r>
+        <w:t>interaccion</w:t>
+      </w:r>
+      <w:r>
+        <w:t>I</w:t>
+      </w:r>
+      <w:r>
+        <w:t>d (PK)</w:t>
+      </w:r>
+    </w:p>
+    <w:p>
+      <w:pPr>
+        <w:pStyle w:val="Prrafodelista"/>
+        <w:numPr>
+          <w:ilvl w:val="1"/>
+          <w:numId w:val="1"/>
+        </w:numPr>
+      </w:pPr>
+      <w:r>
+        <w:t>user</w:t>
+      </w:r>
+      <w:r>
+        <w:t>I</w:t>
+      </w:r>
+      <w:r>
+        <w:t>d (FK) → Usuario</w:t>
+      </w:r>
+    </w:p>
+    <w:p>
+      <w:pPr>
+        <w:pStyle w:val="Prrafodelista"/>
+        <w:numPr>
+          <w:ilvl w:val="1"/>
+          <w:numId w:val="1"/>
+        </w:numPr>
+      </w:pPr>
+      <w:r>
+        <w:t>tipo</w:t>
+      </w:r>
+      <w:r>
+        <w:t>C</w:t>
+      </w:r>
+      <w:r>
+        <w:t>onsulta</w:t>
+      </w:r>
+    </w:p>
+    <w:p>
+      <w:pPr>
+        <w:pStyle w:val="Prrafodelista"/>
+        <w:numPr>
+          <w:ilvl w:val="1"/>
+          <w:numId w:val="1"/>
+        </w:numPr>
+      </w:pPr>
+      <w:r>
+        <w:t>respuesta</w:t>
+      </w:r>
+      <w:r>
+        <w:t>G</w:t>
+      </w:r>
+      <w:r>
+        <w:t>enerada</w:t>
+      </w:r>
+    </w:p>
+    <w:p>
+      <w:pPr>
+        <w:pStyle w:val="Prrafodelista"/>
+        <w:numPr>
+          <w:ilvl w:val="1"/>
+          <w:numId w:val="1"/>
+        </w:numPr>
+      </w:pPr>
+      <w:r>
+        <w:t>fecha</w:t>
+      </w:r>
+      <w:r>
+        <w:t>H</w:t>
+      </w:r>
+      <w:r>
+        <w:t>ora</w:t>
+      </w:r>
+    </w:p>
+    <w:p>
+      <w:pPr>
+        <w:pStyle w:val="Ttulo3"/>
+      </w:pPr>
+      <w:r>
+        <w:lastRenderedPageBreak/>
+        <w:t>Relaciones clave</w:t>
+      </w:r>
+    </w:p>
+    <w:p>
+      <w:r>
+        <w:t>U</w:t>
+      </w:r>
+      <w:r>
+        <w:t>n u</w:t>
+      </w:r>
+      <w:r>
+        <w:t xml:space="preserve">suario puede tener muchas </w:t>
+      </w:r>
+      <w:r>
+        <w:t>r</w:t>
+      </w:r>
+      <w:r>
+        <w:t xml:space="preserve">eservas, pero cada reserva solo </w:t>
+      </w:r>
+      <w:r>
+        <w:t xml:space="preserve">de un </w:t>
+      </w:r>
+      <w:r>
+        <w:t>usuario → 1:N</w:t>
+      </w:r>
+    </w:p>
+    <w:p>
+      <w:r>
+        <w:t xml:space="preserve">Un </w:t>
+      </w:r>
+      <w:r>
+        <w:t>e</w:t>
+      </w:r>
+      <w:r>
+        <w:t xml:space="preserve">ntrenador puede tener muchas </w:t>
+      </w:r>
+      <w:r>
+        <w:t>r</w:t>
+      </w:r>
+      <w:r>
+        <w:t>eservas, pero cada reserva es con un solo entrenador → 1:N</w:t>
+      </w:r>
+    </w:p>
+    <w:p>
+      <w:r>
+        <w:t xml:space="preserve">Una </w:t>
+      </w:r>
+      <w:r>
+        <w:t>r</w:t>
+      </w:r>
+      <w:r>
+        <w:t xml:space="preserve">eserva genera un </w:t>
+      </w:r>
+      <w:r>
+        <w:rPr>
+          <w:rFonts w:hint="cs"/>
+        </w:rPr>
+        <w:t>ú</w:t>
+      </w:r>
+      <w:r>
+        <w:t xml:space="preserve">nico </w:t>
+      </w:r>
+      <w:r>
+        <w:t>p</w:t>
+      </w:r>
+      <w:r>
+        <w:t>ago → 1:1</w:t>
+      </w:r>
+    </w:p>
+    <w:p>
+      <w:r>
+        <w:t xml:space="preserve">Un </w:t>
+      </w:r>
+      <w:r>
+        <w:t>u</w:t>
+      </w:r>
+      <w:r>
+        <w:t xml:space="preserve">suario puede dejar muchas </w:t>
+      </w:r>
+      <w:r>
+        <w:t>v</w:t>
+      </w:r>
+      <w:r>
+        <w:t>aloraciones a diferentes entrenadores → 1:N</w:t>
+      </w:r>
+    </w:p>
+    <w:p>
+      <w:r>
+        <w:t xml:space="preserve">Un </w:t>
+      </w:r>
+      <w:r>
+        <w:t>p</w:t>
+      </w:r>
+      <w:r>
+        <w:t>lan</w:t>
+      </w:r>
+      <w:r>
+        <w:t xml:space="preserve"> p</w:t>
+      </w:r>
+      <w:r>
+        <w:t xml:space="preserve">ersonalizado pertenece a un solo </w:t>
+      </w:r>
+      <w:r>
+        <w:t>u</w:t>
+      </w:r>
+      <w:r>
+        <w:t xml:space="preserve">suario, </w:t>
+      </w:r>
+      <w:r>
+        <w:t>y</w:t>
+      </w:r>
+      <w:r>
+        <w:t xml:space="preserve"> cada usuario </w:t>
+      </w:r>
+      <w:r>
+        <w:t xml:space="preserve">solo </w:t>
+      </w:r>
+      <w:r>
+        <w:t xml:space="preserve">puede tener </w:t>
+      </w:r>
+      <w:r>
+        <w:t>un</w:t>
+      </w:r>
+      <w:r>
+        <w:t xml:space="preserve"> plan</w:t>
+      </w:r>
+      <w:r>
+        <w:t xml:space="preserve"> personalizado </w:t>
+      </w:r>
+      <w:r>
+        <w:t>→ 1:</w:t>
+      </w:r>
+      <w:r>
+        <w:t>1</w:t>
+      </w:r>
+    </w:p>
+    <w:p>
+      <w:pPr>
+        <w:rPr>
+          <w:rFonts w:ascii="Calibri" w:eastAsiaTheme="majorEastAsia" w:hAnsi="Calibri" w:cstheme="majorBidi"/>
+          <w:b/>
+          <w:bCs/>
+          <w:color w:val="0F4761" w:themeColor="accent1" w:themeShade="BF"/>
+          <w:sz w:val="28"/>
+          <w:szCs w:val="32"/>
+        </w:rPr>
+      </w:pPr>
+      <w:r>
+        <w:t xml:space="preserve">Las </w:t>
+      </w:r>
+      <w:r>
+        <w:t>i</w:t>
+      </w:r>
+      <w:r>
+        <w:t>nteracciones del chatbot son espec</w:t>
+      </w:r>
+      <w:r>
+        <w:rPr>
+          <w:rFonts w:hint="cs"/>
+        </w:rPr>
+        <w:t>í</w:t>
+      </w:r>
+      <w:r>
+        <w:t xml:space="preserve">ficas de cada </w:t>
+      </w:r>
+      <w:r>
+        <w:t>u</w:t>
+      </w:r>
+      <w:r>
+        <w:t>suario → 1:</w:t>
+      </w:r>
+      <w:r>
+        <w:t>1</w:t>
+      </w:r>
+      <w:r>
+        <w:rPr>
+          <w:b/>
+          <w:bCs/>
+        </w:rPr>
         <w:br w:type="page"/>
       </w:r>
     </w:p>
@@ -4176,6 +5684,269 @@
 <file path=word/numbering.xml><?xml version="1.0" encoding="utf-8"?>
 <w:numbering xmlns:wpc="http://schemas.microsoft.com/office/word/2010/wordprocessingCanvas" xmlns:cx="http://schemas.microsoft.com/office/drawing/2014/chartex" xmlns:cx1="http://schemas.microsoft.com/office/drawing/2015/9/8/chartex" xmlns:cx2="http://schemas.microsoft.com/office/drawing/2015/10/21/chartex" xmlns:cx3="http://schemas.microsoft.com/office/drawing/2016/5/9/chartex" xmlns:cx4="http://schemas.microsoft.com/office/drawing/2016/5/10/chartex" xmlns:cx5="http://schemas.microsoft.com/office/drawing/2016/5/11/chartex" xmlns:cx6="http://schemas.microsoft.com/office/drawing/2016/5/12/chartex" xmlns:cx7="http://schemas.microsoft.com/office/drawing/2016/5/13/chartex" xmlns:cx8="http://schemas.microsoft.com/office/drawing/2016/5/14/chartex" xmlns:mc="http://schemas.openxmlformats.org/markup-compatibility/2006" xmlns:aink="http://schemas.microsoft.com/office/drawing/2016/ink" xmlns:am3d="http://schemas.microsoft.com/office/drawing/2017/model3d" xmlns:o="urn:schemas-microsoft-com:office:office" xmlns:oel="http://schemas.microsoft.com/office/2019/extlst" xmlns:r="http://schemas.openxmlformats.org/officeDocument/2006/relationships" xmlns:m="http://schemas.openxmlformats.org/officeDocument/2006/math" xmlns:v="urn:schemas-microsoft-com:vml" xmlns:wp14="http://schemas.microsoft.com/office/word/2010/wordprocessingDrawing" xmlns:wp="http://schemas.openxmlformats.org/drawingml/2006/wordprocessingDrawing" xmlns:w10="urn:schemas-microsoft-com:office:word" xmlns:w="http://schemas.openxmlformats.org/wordprocessingml/2006/main" xmlns:w14="http://schemas.microsoft.com/office/word/2010/wordml" xmlns:w15="http://schemas.microsoft.com/office/word/2012/wordml" xmlns:w16cex="http://schemas.microsoft.com/office/word/2018/wordml/cex" xmlns:w16cid="http://schemas.microsoft.com/office/word/2016/wordml/cid" xmlns:w16="http://schemas.microsoft.com/office/word/2018/wordml" xmlns:w16du="http://schemas.microsoft.com/office/word/2023/wordml/word16du" xmlns:w16sdtdh="http://schemas.microsoft.com/office/word/2020/wordml/sdtdatahash" xmlns:w16sdtfl="http://schemas.microsoft.com/office/word/2024/wordml/sdtformatlock" xmlns:w16se="http://schemas.microsoft.com/office/word/2015/wordml/symex" xmlns:wpg="http://schemas.microsoft.com/office/word/2010/wordprocessingGroup" xmlns:wpi="http://schemas.microsoft.com/office/word/2010/wordprocessingInk" xmlns:wne="http://schemas.microsoft.com/office/word/2006/wordml" xmlns:wps="http://schemas.microsoft.com/office/word/2010/wordprocessingShape" mc:Ignorable="w14 w15 w16se w16cid w16 w16cex w16sdtdh w16sdtfl w16du wp14">
   <w:abstractNum w:abstractNumId="0" w15:restartNumberingAfterBreak="0">
+    <w:nsid w:val="05693BD7"/>
+    <w:multiLevelType w:val="hybridMultilevel"/>
+    <w:tmpl w:val="BEC4FD14"/>
+    <w:lvl w:ilvl="0" w:tplc="37481BF4">
+      <w:numFmt w:val="bullet"/>
+      <w:lvlText w:val="-"/>
+      <w:lvlJc w:val="left"/>
+      <w:pPr>
+        <w:ind w:left="720" w:hanging="360"/>
+      </w:pPr>
+      <w:rPr>
+        <w:rFonts w:ascii="Aptos" w:eastAsiaTheme="minorHAnsi" w:hAnsi="Aptos" w:cstheme="minorBidi" w:hint="default"/>
+        <w:color w:val="auto"/>
+        <w:sz w:val="24"/>
+      </w:rPr>
+    </w:lvl>
+    <w:lvl w:ilvl="1" w:tplc="0C0A0003" w:tentative="1">
+      <w:start w:val="1"/>
+      <w:numFmt w:val="bullet"/>
+      <w:lvlText w:val="o"/>
+      <w:lvlJc w:val="left"/>
+      <w:pPr>
+        <w:ind w:left="1440" w:hanging="360"/>
+      </w:pPr>
+      <w:rPr>
+        <w:rFonts w:ascii="Courier New" w:hAnsi="Courier New" w:cs="Courier New" w:hint="default"/>
+      </w:rPr>
+    </w:lvl>
+    <w:lvl w:ilvl="2" w:tplc="0C0A0005" w:tentative="1">
+      <w:start w:val="1"/>
+      <w:numFmt w:val="bullet"/>
+      <w:lvlText w:val=""/>
+      <w:lvlJc w:val="left"/>
+      <w:pPr>
+        <w:ind w:left="2160" w:hanging="360"/>
+      </w:pPr>
+      <w:rPr>
+        <w:rFonts w:ascii="Wingdings" w:hAnsi="Wingdings" w:hint="default"/>
+      </w:rPr>
+    </w:lvl>
+    <w:lvl w:ilvl="3" w:tplc="0C0A0001" w:tentative="1">
+      <w:start w:val="1"/>
+      <w:numFmt w:val="bullet"/>
+      <w:lvlText w:val=""/>
+      <w:lvlJc w:val="left"/>
+      <w:pPr>
+        <w:ind w:left="2880" w:hanging="360"/>
+      </w:pPr>
+      <w:rPr>
+        <w:rFonts w:ascii="Symbol" w:hAnsi="Symbol" w:hint="default"/>
+      </w:rPr>
+    </w:lvl>
+    <w:lvl w:ilvl="4" w:tplc="0C0A0003" w:tentative="1">
+      <w:start w:val="1"/>
+      <w:numFmt w:val="bullet"/>
+      <w:lvlText w:val="o"/>
+      <w:lvlJc w:val="left"/>
+      <w:pPr>
+        <w:ind w:left="3600" w:hanging="360"/>
+      </w:pPr>
+      <w:rPr>
+        <w:rFonts w:ascii="Courier New" w:hAnsi="Courier New" w:cs="Courier New" w:hint="default"/>
+      </w:rPr>
+    </w:lvl>
+    <w:lvl w:ilvl="5" w:tplc="0C0A0005" w:tentative="1">
+      <w:start w:val="1"/>
+      <w:numFmt w:val="bullet"/>
+      <w:lvlText w:val=""/>
+      <w:lvlJc w:val="left"/>
+      <w:pPr>
+        <w:ind w:left="4320" w:hanging="360"/>
+      </w:pPr>
+      <w:rPr>
+        <w:rFonts w:ascii="Wingdings" w:hAnsi="Wingdings" w:hint="default"/>
+      </w:rPr>
+    </w:lvl>
+    <w:lvl w:ilvl="6" w:tplc="0C0A0001" w:tentative="1">
+      <w:start w:val="1"/>
+      <w:numFmt w:val="bullet"/>
+      <w:lvlText w:val=""/>
+      <w:lvlJc w:val="left"/>
+      <w:pPr>
+        <w:ind w:left="5040" w:hanging="360"/>
+      </w:pPr>
+      <w:rPr>
+        <w:rFonts w:ascii="Symbol" w:hAnsi="Symbol" w:hint="default"/>
+      </w:rPr>
+    </w:lvl>
+    <w:lvl w:ilvl="7" w:tplc="0C0A0003" w:tentative="1">
+      <w:start w:val="1"/>
+      <w:numFmt w:val="bullet"/>
+      <w:lvlText w:val="o"/>
+      <w:lvlJc w:val="left"/>
+      <w:pPr>
+        <w:ind w:left="5760" w:hanging="360"/>
+      </w:pPr>
+      <w:rPr>
+        <w:rFonts w:ascii="Courier New" w:hAnsi="Courier New" w:cs="Courier New" w:hint="default"/>
+      </w:rPr>
+    </w:lvl>
+    <w:lvl w:ilvl="8" w:tplc="0C0A0005" w:tentative="1">
+      <w:start w:val="1"/>
+      <w:numFmt w:val="bullet"/>
+      <w:lvlText w:val=""/>
+      <w:lvlJc w:val="left"/>
+      <w:pPr>
+        <w:ind w:left="6480" w:hanging="360"/>
+      </w:pPr>
+      <w:rPr>
+        <w:rFonts w:ascii="Wingdings" w:hAnsi="Wingdings" w:hint="default"/>
+      </w:rPr>
+    </w:lvl>
+  </w:abstractNum>
+  <w:abstractNum w:abstractNumId="1" w15:restartNumberingAfterBreak="0">
+    <w:nsid w:val="08722553"/>
+    <w:multiLevelType w:val="multilevel"/>
+    <w:tmpl w:val="36A84CC4"/>
+    <w:lvl w:ilvl="0">
+      <w:start w:val="1"/>
+      <w:numFmt w:val="bullet"/>
+      <w:lvlText w:val=""/>
+      <w:lvlJc w:val="left"/>
+      <w:pPr>
+        <w:tabs>
+          <w:tab w:val="num" w:pos="720"/>
+        </w:tabs>
+        <w:ind w:left="720" w:hanging="360"/>
+      </w:pPr>
+      <w:rPr>
+        <w:rFonts w:ascii="Symbol" w:hAnsi="Symbol" w:hint="default"/>
+        <w:sz w:val="20"/>
+      </w:rPr>
+    </w:lvl>
+    <w:lvl w:ilvl="1" w:tentative="1">
+      <w:start w:val="1"/>
+      <w:numFmt w:val="bullet"/>
+      <w:lvlText w:val="o"/>
+      <w:lvlJc w:val="left"/>
+      <w:pPr>
+        <w:tabs>
+          <w:tab w:val="num" w:pos="1440"/>
+        </w:tabs>
+        <w:ind w:left="1440" w:hanging="360"/>
+      </w:pPr>
+      <w:rPr>
+        <w:rFonts w:ascii="Courier New" w:hAnsi="Courier New" w:hint="default"/>
+        <w:sz w:val="20"/>
+      </w:rPr>
+    </w:lvl>
+    <w:lvl w:ilvl="2" w:tentative="1">
+      <w:start w:val="1"/>
+      <w:numFmt w:val="bullet"/>
+      <w:lvlText w:val=""/>
+      <w:lvlJc w:val="left"/>
+      <w:pPr>
+        <w:tabs>
+          <w:tab w:val="num" w:pos="2160"/>
+        </w:tabs>
+        <w:ind w:left="2160" w:hanging="360"/>
+      </w:pPr>
+      <w:rPr>
+        <w:rFonts w:ascii="Wingdings" w:hAnsi="Wingdings" w:hint="default"/>
+        <w:sz w:val="20"/>
+      </w:rPr>
+    </w:lvl>
+    <w:lvl w:ilvl="3" w:tentative="1">
+      <w:start w:val="1"/>
+      <w:numFmt w:val="bullet"/>
+      <w:lvlText w:val=""/>
+      <w:lvlJc w:val="left"/>
+      <w:pPr>
+        <w:tabs>
+          <w:tab w:val="num" w:pos="2880"/>
+        </w:tabs>
+        <w:ind w:left="2880" w:hanging="360"/>
+      </w:pPr>
+      <w:rPr>
+        <w:rFonts w:ascii="Wingdings" w:hAnsi="Wingdings" w:hint="default"/>
+        <w:sz w:val="20"/>
+      </w:rPr>
+    </w:lvl>
+    <w:lvl w:ilvl="4" w:tentative="1">
+      <w:start w:val="1"/>
+      <w:numFmt w:val="bullet"/>
+      <w:lvlText w:val=""/>
+      <w:lvlJc w:val="left"/>
+      <w:pPr>
+        <w:tabs>
+          <w:tab w:val="num" w:pos="3600"/>
+        </w:tabs>
+        <w:ind w:left="3600" w:hanging="360"/>
+      </w:pPr>
+      <w:rPr>
+        <w:rFonts w:ascii="Wingdings" w:hAnsi="Wingdings" w:hint="default"/>
+        <w:sz w:val="20"/>
+      </w:rPr>
+    </w:lvl>
+    <w:lvl w:ilvl="5" w:tentative="1">
+      <w:start w:val="1"/>
+      <w:numFmt w:val="bullet"/>
+      <w:lvlText w:val=""/>
+      <w:lvlJc w:val="left"/>
+      <w:pPr>
+        <w:tabs>
+          <w:tab w:val="num" w:pos="4320"/>
+        </w:tabs>
+        <w:ind w:left="4320" w:hanging="360"/>
+      </w:pPr>
+      <w:rPr>
+        <w:rFonts w:ascii="Wingdings" w:hAnsi="Wingdings" w:hint="default"/>
+        <w:sz w:val="20"/>
+      </w:rPr>
+    </w:lvl>
+    <w:lvl w:ilvl="6" w:tentative="1">
+      <w:start w:val="1"/>
+      <w:numFmt w:val="bullet"/>
+      <w:lvlText w:val=""/>
+      <w:lvlJc w:val="left"/>
+      <w:pPr>
+        <w:tabs>
+          <w:tab w:val="num" w:pos="5040"/>
+        </w:tabs>
+        <w:ind w:left="5040" w:hanging="360"/>
+      </w:pPr>
+      <w:rPr>
+        <w:rFonts w:ascii="Wingdings" w:hAnsi="Wingdings" w:hint="default"/>
+        <w:sz w:val="20"/>
+      </w:rPr>
+    </w:lvl>
+    <w:lvl w:ilvl="7" w:tentative="1">
+      <w:start w:val="1"/>
+      <w:numFmt w:val="bullet"/>
+      <w:lvlText w:val=""/>
+      <w:lvlJc w:val="left"/>
+      <w:pPr>
+        <w:tabs>
+          <w:tab w:val="num" w:pos="5760"/>
+        </w:tabs>
+        <w:ind w:left="5760" w:hanging="360"/>
+      </w:pPr>
+      <w:rPr>
+        <w:rFonts w:ascii="Wingdings" w:hAnsi="Wingdings" w:hint="default"/>
+        <w:sz w:val="20"/>
+      </w:rPr>
+    </w:lvl>
+    <w:lvl w:ilvl="8" w:tentative="1">
+      <w:start w:val="1"/>
+      <w:numFmt w:val="bullet"/>
+      <w:lvlText w:val=""/>
+      <w:lvlJc w:val="left"/>
+      <w:pPr>
+        <w:tabs>
+          <w:tab w:val="num" w:pos="6480"/>
+        </w:tabs>
+        <w:ind w:left="6480" w:hanging="360"/>
+      </w:pPr>
+      <w:rPr>
+        <w:rFonts w:ascii="Wingdings" w:hAnsi="Wingdings" w:hint="default"/>
+        <w:sz w:val="20"/>
+      </w:rPr>
+    </w:lvl>
+  </w:abstractNum>
+  <w:abstractNum w:abstractNumId="2" w15:restartNumberingAfterBreak="0">
     <w:nsid w:val="0AE63BC5"/>
     <w:multiLevelType w:val="multilevel"/>
     <w:tmpl w:val="86B40870"/>
@@ -4324,11 +6095,11 @@
       </w:rPr>
     </w:lvl>
   </w:abstractNum>
-  <w:abstractNum w:abstractNumId="1" w15:restartNumberingAfterBreak="0">
+  <w:abstractNum w:abstractNumId="3" w15:restartNumberingAfterBreak="0">
     <w:nsid w:val="0F444870"/>
     <w:multiLevelType w:val="hybridMultilevel"/>
-    <w:tmpl w:val="3CB41E4A"/>
-    <w:lvl w:ilvl="0" w:tplc="400EAC36">
+    <w:tmpl w:val="ABBCF38E"/>
+    <w:lvl w:ilvl="0" w:tplc="D89A1926">
       <w:numFmt w:val="bullet"/>
       <w:lvlText w:val="-"/>
       <w:lvlJc w:val="left"/>
@@ -4337,9 +6108,10 @@
       </w:pPr>
       <w:rPr>
         <w:rFonts w:ascii="Aptos" w:eastAsiaTheme="minorHAnsi" w:hAnsi="Aptos" w:cstheme="minorBidi" w:hint="default"/>
-      </w:rPr>
-    </w:lvl>
-    <w:lvl w:ilvl="1" w:tplc="0C0A0003">
+        <w:color w:val="auto"/>
+      </w:rPr>
+    </w:lvl>
+    <w:lvl w:ilvl="1" w:tplc="49F844C8">
       <w:start w:val="1"/>
       <w:numFmt w:val="bullet"/>
       <w:lvlText w:val="o"/>
@@ -4349,9 +6121,10 @@
       </w:pPr>
       <w:rPr>
         <w:rFonts w:ascii="Courier New" w:hAnsi="Courier New" w:cs="Courier New" w:hint="default"/>
-      </w:rPr>
-    </w:lvl>
-    <w:lvl w:ilvl="2" w:tplc="0C0A0005" w:tentative="1">
+        <w:color w:val="auto"/>
+      </w:rPr>
+    </w:lvl>
+    <w:lvl w:ilvl="2" w:tplc="0C0A0005">
       <w:start w:val="1"/>
       <w:numFmt w:val="bullet"/>
       <w:lvlText w:val=""/>
@@ -4436,7 +6209,7 @@
       </w:rPr>
     </w:lvl>
   </w:abstractNum>
-  <w:abstractNum w:abstractNumId="2" w15:restartNumberingAfterBreak="0">
+  <w:abstractNum w:abstractNumId="4" w15:restartNumberingAfterBreak="0">
     <w:nsid w:val="1FE37C32"/>
     <w:multiLevelType w:val="hybridMultilevel"/>
     <w:tmpl w:val="7CA8E06E"/>
@@ -4548,7 +6321,119 @@
       </w:rPr>
     </w:lvl>
   </w:abstractNum>
-  <w:abstractNum w:abstractNumId="3" w15:restartNumberingAfterBreak="0">
+  <w:abstractNum w:abstractNumId="5" w15:restartNumberingAfterBreak="0">
+    <w:nsid w:val="234131AE"/>
+    <w:multiLevelType w:val="hybridMultilevel"/>
+    <w:tmpl w:val="6C1E4640"/>
+    <w:lvl w:ilvl="0" w:tplc="12D02C00">
+      <w:numFmt w:val="bullet"/>
+      <w:lvlText w:val="-"/>
+      <w:lvlJc w:val="left"/>
+      <w:pPr>
+        <w:ind w:left="720" w:hanging="360"/>
+      </w:pPr>
+      <w:rPr>
+        <w:rFonts w:ascii="Aptos" w:eastAsiaTheme="minorHAnsi" w:hAnsi="Aptos" w:cstheme="minorBidi" w:hint="default"/>
+      </w:rPr>
+    </w:lvl>
+    <w:lvl w:ilvl="1" w:tplc="0C0A0003" w:tentative="1">
+      <w:start w:val="1"/>
+      <w:numFmt w:val="bullet"/>
+      <w:lvlText w:val="o"/>
+      <w:lvlJc w:val="left"/>
+      <w:pPr>
+        <w:ind w:left="1440" w:hanging="360"/>
+      </w:pPr>
+      <w:rPr>
+        <w:rFonts w:ascii="Courier New" w:hAnsi="Courier New" w:cs="Courier New" w:hint="default"/>
+      </w:rPr>
+    </w:lvl>
+    <w:lvl w:ilvl="2" w:tplc="0C0A0005" w:tentative="1">
+      <w:start w:val="1"/>
+      <w:numFmt w:val="bullet"/>
+      <w:lvlText w:val=""/>
+      <w:lvlJc w:val="left"/>
+      <w:pPr>
+        <w:ind w:left="2160" w:hanging="360"/>
+      </w:pPr>
+      <w:rPr>
+        <w:rFonts w:ascii="Wingdings" w:hAnsi="Wingdings" w:hint="default"/>
+      </w:rPr>
+    </w:lvl>
+    <w:lvl w:ilvl="3" w:tplc="0C0A0001" w:tentative="1">
+      <w:start w:val="1"/>
+      <w:numFmt w:val="bullet"/>
+      <w:lvlText w:val=""/>
+      <w:lvlJc w:val="left"/>
+      <w:pPr>
+        <w:ind w:left="2880" w:hanging="360"/>
+      </w:pPr>
+      <w:rPr>
+        <w:rFonts w:ascii="Symbol" w:hAnsi="Symbol" w:hint="default"/>
+      </w:rPr>
+    </w:lvl>
+    <w:lvl w:ilvl="4" w:tplc="0C0A0003" w:tentative="1">
+      <w:start w:val="1"/>
+      <w:numFmt w:val="bullet"/>
+      <w:lvlText w:val="o"/>
+      <w:lvlJc w:val="left"/>
+      <w:pPr>
+        <w:ind w:left="3600" w:hanging="360"/>
+      </w:pPr>
+      <w:rPr>
+        <w:rFonts w:ascii="Courier New" w:hAnsi="Courier New" w:cs="Courier New" w:hint="default"/>
+      </w:rPr>
+    </w:lvl>
+    <w:lvl w:ilvl="5" w:tplc="0C0A0005" w:tentative="1">
+      <w:start w:val="1"/>
+      <w:numFmt w:val="bullet"/>
+      <w:lvlText w:val=""/>
+      <w:lvlJc w:val="left"/>
+      <w:pPr>
+        <w:ind w:left="4320" w:hanging="360"/>
+      </w:pPr>
+      <w:rPr>
+        <w:rFonts w:ascii="Wingdings" w:hAnsi="Wingdings" w:hint="default"/>
+      </w:rPr>
+    </w:lvl>
+    <w:lvl w:ilvl="6" w:tplc="0C0A0001" w:tentative="1">
+      <w:start w:val="1"/>
+      <w:numFmt w:val="bullet"/>
+      <w:lvlText w:val=""/>
+      <w:lvlJc w:val="left"/>
+      <w:pPr>
+        <w:ind w:left="5040" w:hanging="360"/>
+      </w:pPr>
+      <w:rPr>
+        <w:rFonts w:ascii="Symbol" w:hAnsi="Symbol" w:hint="default"/>
+      </w:rPr>
+    </w:lvl>
+    <w:lvl w:ilvl="7" w:tplc="0C0A0003" w:tentative="1">
+      <w:start w:val="1"/>
+      <w:numFmt w:val="bullet"/>
+      <w:lvlText w:val="o"/>
+      <w:lvlJc w:val="left"/>
+      <w:pPr>
+        <w:ind w:left="5760" w:hanging="360"/>
+      </w:pPr>
+      <w:rPr>
+        <w:rFonts w:ascii="Courier New" w:hAnsi="Courier New" w:cs="Courier New" w:hint="default"/>
+      </w:rPr>
+    </w:lvl>
+    <w:lvl w:ilvl="8" w:tplc="0C0A0005" w:tentative="1">
+      <w:start w:val="1"/>
+      <w:numFmt w:val="bullet"/>
+      <w:lvlText w:val=""/>
+      <w:lvlJc w:val="left"/>
+      <w:pPr>
+        <w:ind w:left="6480" w:hanging="360"/>
+      </w:pPr>
+      <w:rPr>
+        <w:rFonts w:ascii="Wingdings" w:hAnsi="Wingdings" w:hint="default"/>
+      </w:rPr>
+    </w:lvl>
+  </w:abstractNum>
+  <w:abstractNum w:abstractNumId="6" w15:restartNumberingAfterBreak="0">
     <w:nsid w:val="3F153A8E"/>
     <w:multiLevelType w:val="multilevel"/>
     <w:tmpl w:val="23749266"/>
@@ -4697,7 +6582,7 @@
       </w:rPr>
     </w:lvl>
   </w:abstractNum>
-  <w:abstractNum w:abstractNumId="4" w15:restartNumberingAfterBreak="0">
+  <w:abstractNum w:abstractNumId="7" w15:restartNumberingAfterBreak="0">
     <w:nsid w:val="4EA27468"/>
     <w:multiLevelType w:val="hybridMultilevel"/>
     <w:tmpl w:val="E500F70C"/>
@@ -4786,7 +6671,7 @@
       </w:pPr>
     </w:lvl>
   </w:abstractNum>
-  <w:abstractNum w:abstractNumId="5" w15:restartNumberingAfterBreak="0">
+  <w:abstractNum w:abstractNumId="8" w15:restartNumberingAfterBreak="0">
     <w:nsid w:val="54DB1C54"/>
     <w:multiLevelType w:val="hybridMultilevel"/>
     <w:tmpl w:val="F85EBCAE"/>
@@ -4875,7 +6760,119 @@
       </w:pPr>
     </w:lvl>
   </w:abstractNum>
-  <w:abstractNum w:abstractNumId="6" w15:restartNumberingAfterBreak="0">
+  <w:abstractNum w:abstractNumId="9" w15:restartNumberingAfterBreak="0">
+    <w:nsid w:val="56123CE5"/>
+    <w:multiLevelType w:val="hybridMultilevel"/>
+    <w:tmpl w:val="788AA648"/>
+    <w:lvl w:ilvl="0" w:tplc="079C4474">
+      <w:numFmt w:val="bullet"/>
+      <w:lvlText w:val="-"/>
+      <w:lvlJc w:val="left"/>
+      <w:pPr>
+        <w:ind w:left="720" w:hanging="360"/>
+      </w:pPr>
+      <w:rPr>
+        <w:rFonts w:ascii="Aptos" w:eastAsiaTheme="minorHAnsi" w:hAnsi="Aptos" w:cstheme="minorBidi" w:hint="default"/>
+      </w:rPr>
+    </w:lvl>
+    <w:lvl w:ilvl="1" w:tplc="0C0A0003" w:tentative="1">
+      <w:start w:val="1"/>
+      <w:numFmt w:val="bullet"/>
+      <w:lvlText w:val="o"/>
+      <w:lvlJc w:val="left"/>
+      <w:pPr>
+        <w:ind w:left="1440" w:hanging="360"/>
+      </w:pPr>
+      <w:rPr>
+        <w:rFonts w:ascii="Courier New" w:hAnsi="Courier New" w:cs="Courier New" w:hint="default"/>
+      </w:rPr>
+    </w:lvl>
+    <w:lvl w:ilvl="2" w:tplc="0C0A0005" w:tentative="1">
+      <w:start w:val="1"/>
+      <w:numFmt w:val="bullet"/>
+      <w:lvlText w:val=""/>
+      <w:lvlJc w:val="left"/>
+      <w:pPr>
+        <w:ind w:left="2160" w:hanging="360"/>
+      </w:pPr>
+      <w:rPr>
+        <w:rFonts w:ascii="Wingdings" w:hAnsi="Wingdings" w:hint="default"/>
+      </w:rPr>
+    </w:lvl>
+    <w:lvl w:ilvl="3" w:tplc="0C0A0001" w:tentative="1">
+      <w:start w:val="1"/>
+      <w:numFmt w:val="bullet"/>
+      <w:lvlText w:val=""/>
+      <w:lvlJc w:val="left"/>
+      <w:pPr>
+        <w:ind w:left="2880" w:hanging="360"/>
+      </w:pPr>
+      <w:rPr>
+        <w:rFonts w:ascii="Symbol" w:hAnsi="Symbol" w:hint="default"/>
+      </w:rPr>
+    </w:lvl>
+    <w:lvl w:ilvl="4" w:tplc="0C0A0003" w:tentative="1">
+      <w:start w:val="1"/>
+      <w:numFmt w:val="bullet"/>
+      <w:lvlText w:val="o"/>
+      <w:lvlJc w:val="left"/>
+      <w:pPr>
+        <w:ind w:left="3600" w:hanging="360"/>
+      </w:pPr>
+      <w:rPr>
+        <w:rFonts w:ascii="Courier New" w:hAnsi="Courier New" w:cs="Courier New" w:hint="default"/>
+      </w:rPr>
+    </w:lvl>
+    <w:lvl w:ilvl="5" w:tplc="0C0A0005" w:tentative="1">
+      <w:start w:val="1"/>
+      <w:numFmt w:val="bullet"/>
+      <w:lvlText w:val=""/>
+      <w:lvlJc w:val="left"/>
+      <w:pPr>
+        <w:ind w:left="4320" w:hanging="360"/>
+      </w:pPr>
+      <w:rPr>
+        <w:rFonts w:ascii="Wingdings" w:hAnsi="Wingdings" w:hint="default"/>
+      </w:rPr>
+    </w:lvl>
+    <w:lvl w:ilvl="6" w:tplc="0C0A0001" w:tentative="1">
+      <w:start w:val="1"/>
+      <w:numFmt w:val="bullet"/>
+      <w:lvlText w:val=""/>
+      <w:lvlJc w:val="left"/>
+      <w:pPr>
+        <w:ind w:left="5040" w:hanging="360"/>
+      </w:pPr>
+      <w:rPr>
+        <w:rFonts w:ascii="Symbol" w:hAnsi="Symbol" w:hint="default"/>
+      </w:rPr>
+    </w:lvl>
+    <w:lvl w:ilvl="7" w:tplc="0C0A0003" w:tentative="1">
+      <w:start w:val="1"/>
+      <w:numFmt w:val="bullet"/>
+      <w:lvlText w:val="o"/>
+      <w:lvlJc w:val="left"/>
+      <w:pPr>
+        <w:ind w:left="5760" w:hanging="360"/>
+      </w:pPr>
+      <w:rPr>
+        <w:rFonts w:ascii="Courier New" w:hAnsi="Courier New" w:cs="Courier New" w:hint="default"/>
+      </w:rPr>
+    </w:lvl>
+    <w:lvl w:ilvl="8" w:tplc="0C0A0005" w:tentative="1">
+      <w:start w:val="1"/>
+      <w:numFmt w:val="bullet"/>
+      <w:lvlText w:val=""/>
+      <w:lvlJc w:val="left"/>
+      <w:pPr>
+        <w:ind w:left="6480" w:hanging="360"/>
+      </w:pPr>
+      <w:rPr>
+        <w:rFonts w:ascii="Wingdings" w:hAnsi="Wingdings" w:hint="default"/>
+      </w:rPr>
+    </w:lvl>
+  </w:abstractNum>
+  <w:abstractNum w:abstractNumId="10" w15:restartNumberingAfterBreak="0">
     <w:nsid w:val="68D03175"/>
     <w:multiLevelType w:val="hybridMultilevel"/>
     <w:tmpl w:val="49D26B74"/>
@@ -4964,7 +6961,120 @@
       </w:pPr>
     </w:lvl>
   </w:abstractNum>
-  <w:abstractNum w:abstractNumId="7" w15:restartNumberingAfterBreak="0">
+  <w:abstractNum w:abstractNumId="11" w15:restartNumberingAfterBreak="0">
+    <w:nsid w:val="73D33FC4"/>
+    <w:multiLevelType w:val="hybridMultilevel"/>
+    <w:tmpl w:val="11FC7752"/>
+    <w:lvl w:ilvl="0" w:tplc="0C0A0001">
+      <w:start w:val="1"/>
+      <w:numFmt w:val="bullet"/>
+      <w:lvlText w:val=""/>
+      <w:lvlJc w:val="left"/>
+      <w:pPr>
+        <w:ind w:left="1440" w:hanging="360"/>
+      </w:pPr>
+      <w:rPr>
+        <w:rFonts w:ascii="Symbol" w:hAnsi="Symbol" w:hint="default"/>
+      </w:rPr>
+    </w:lvl>
+    <w:lvl w:ilvl="1" w:tplc="0C0A0003" w:tentative="1">
+      <w:start w:val="1"/>
+      <w:numFmt w:val="bullet"/>
+      <w:lvlText w:val="o"/>
+      <w:lvlJc w:val="left"/>
+      <w:pPr>
+        <w:ind w:left="2160" w:hanging="360"/>
+      </w:pPr>
+      <w:rPr>
+        <w:rFonts w:ascii="Courier New" w:hAnsi="Courier New" w:cs="Courier New" w:hint="default"/>
+      </w:rPr>
+    </w:lvl>
+    <w:lvl w:ilvl="2" w:tplc="0C0A0005" w:tentative="1">
+      <w:start w:val="1"/>
+      <w:numFmt w:val="bullet"/>
+      <w:lvlText w:val=""/>
+      <w:lvlJc w:val="left"/>
+      <w:pPr>
+        <w:ind w:left="2880" w:hanging="360"/>
+      </w:pPr>
+      <w:rPr>
+        <w:rFonts w:ascii="Wingdings" w:hAnsi="Wingdings" w:hint="default"/>
+      </w:rPr>
+    </w:lvl>
+    <w:lvl w:ilvl="3" w:tplc="0C0A0001" w:tentative="1">
+      <w:start w:val="1"/>
+      <w:numFmt w:val="bullet"/>
+      <w:lvlText w:val=""/>
+      <w:lvlJc w:val="left"/>
+      <w:pPr>
+        <w:ind w:left="3600" w:hanging="360"/>
+      </w:pPr>
+      <w:rPr>
+        <w:rFonts w:ascii="Symbol" w:hAnsi="Symbol" w:hint="default"/>
+      </w:rPr>
+    </w:lvl>
+    <w:lvl w:ilvl="4" w:tplc="0C0A0003" w:tentative="1">
+      <w:start w:val="1"/>
+      <w:numFmt w:val="bullet"/>
+      <w:lvlText w:val="o"/>
+      <w:lvlJc w:val="left"/>
+      <w:pPr>
+        <w:ind w:left="4320" w:hanging="360"/>
+      </w:pPr>
+      <w:rPr>
+        <w:rFonts w:ascii="Courier New" w:hAnsi="Courier New" w:cs="Courier New" w:hint="default"/>
+      </w:rPr>
+    </w:lvl>
+    <w:lvl w:ilvl="5" w:tplc="0C0A0005" w:tentative="1">
+      <w:start w:val="1"/>
+      <w:numFmt w:val="bullet"/>
+      <w:lvlText w:val=""/>
+      <w:lvlJc w:val="left"/>
+      <w:pPr>
+        <w:ind w:left="5040" w:hanging="360"/>
+      </w:pPr>
+      <w:rPr>
+        <w:rFonts w:ascii="Wingdings" w:hAnsi="Wingdings" w:hint="default"/>
+      </w:rPr>
+    </w:lvl>
+    <w:lvl w:ilvl="6" w:tplc="0C0A0001" w:tentative="1">
+      <w:start w:val="1"/>
+      <w:numFmt w:val="bullet"/>
+      <w:lvlText w:val=""/>
+      <w:lvlJc w:val="left"/>
+      <w:pPr>
+        <w:ind w:left="5760" w:hanging="360"/>
+      </w:pPr>
+      <w:rPr>
+        <w:rFonts w:ascii="Symbol" w:hAnsi="Symbol" w:hint="default"/>
+      </w:rPr>
+    </w:lvl>
+    <w:lvl w:ilvl="7" w:tplc="0C0A0003" w:tentative="1">
+      <w:start w:val="1"/>
+      <w:numFmt w:val="bullet"/>
+      <w:lvlText w:val="o"/>
+      <w:lvlJc w:val="left"/>
+      <w:pPr>
+        <w:ind w:left="6480" w:hanging="360"/>
+      </w:pPr>
+      <w:rPr>
+        <w:rFonts w:ascii="Courier New" w:hAnsi="Courier New" w:cs="Courier New" w:hint="default"/>
+      </w:rPr>
+    </w:lvl>
+    <w:lvl w:ilvl="8" w:tplc="0C0A0005" w:tentative="1">
+      <w:start w:val="1"/>
+      <w:numFmt w:val="bullet"/>
+      <w:lvlText w:val=""/>
+      <w:lvlJc w:val="left"/>
+      <w:pPr>
+        <w:ind w:left="7200" w:hanging="360"/>
+      </w:pPr>
+      <w:rPr>
+        <w:rFonts w:ascii="Wingdings" w:hAnsi="Wingdings" w:hint="default"/>
+      </w:rPr>
+    </w:lvl>
+  </w:abstractNum>
+  <w:abstractNum w:abstractNumId="12" w15:restartNumberingAfterBreak="0">
     <w:nsid w:val="74B04792"/>
     <w:multiLevelType w:val="multilevel"/>
     <w:tmpl w:val="EF66C9E2"/>
@@ -5114,28 +7224,43 @@
     </w:lvl>
   </w:abstractNum>
   <w:num w:numId="1" w16cid:durableId="959217012">
-    <w:abstractNumId w:val="1"/>
+    <w:abstractNumId w:val="3"/>
   </w:num>
   <w:num w:numId="2" w16cid:durableId="1948465634">
-    <w:abstractNumId w:val="3"/>
+    <w:abstractNumId w:val="6"/>
   </w:num>
   <w:num w:numId="3" w16cid:durableId="101460593">
+    <w:abstractNumId w:val="7"/>
+  </w:num>
+  <w:num w:numId="4" w16cid:durableId="1025519905">
+    <w:abstractNumId w:val="8"/>
+  </w:num>
+  <w:num w:numId="5" w16cid:durableId="1021399679">
+    <w:abstractNumId w:val="10"/>
+  </w:num>
+  <w:num w:numId="6" w16cid:durableId="1262765531">
+    <w:abstractNumId w:val="12"/>
+  </w:num>
+  <w:num w:numId="7" w16cid:durableId="1233539455">
     <w:abstractNumId w:val="4"/>
   </w:num>
-  <w:num w:numId="4" w16cid:durableId="1025519905">
+  <w:num w:numId="8" w16cid:durableId="393314240">
+    <w:abstractNumId w:val="2"/>
+  </w:num>
+  <w:num w:numId="9" w16cid:durableId="1935093826">
+    <w:abstractNumId w:val="0"/>
+  </w:num>
+  <w:num w:numId="10" w16cid:durableId="1964001518">
+    <w:abstractNumId w:val="9"/>
+  </w:num>
+  <w:num w:numId="11" w16cid:durableId="660620912">
     <w:abstractNumId w:val="5"/>
   </w:num>
-  <w:num w:numId="5" w16cid:durableId="1021399679">
-    <w:abstractNumId w:val="6"/>
+  <w:num w:numId="12" w16cid:durableId="2064137142">
+    <w:abstractNumId w:val="11"/>
   </w:num>
-  <w:num w:numId="6" w16cid:durableId="1262765531">
-    <w:abstractNumId w:val="7"/>
-  </w:num>
-  <w:num w:numId="7" w16cid:durableId="1233539455">
-    <w:abstractNumId w:val="2"/>
-  </w:num>
-  <w:num w:numId="8" w16cid:durableId="393314240">
-    <w:abstractNumId w:val="0"/>
+  <w:num w:numId="13" w16cid:durableId="771243153">
+    <w:abstractNumId w:val="1"/>
   </w:num>
 </w:numbering>
 </file>
@@ -5591,10 +7716,9 @@
     <w:next w:val="Normal"/>
     <w:link w:val="Ttulo3Car"/>
     <w:uiPriority w:val="9"/>
-    <w:semiHidden/>
     <w:unhideWhenUsed/>
     <w:qFormat/>
-    <w:rsid w:val="001B2237"/>
+    <w:rsid w:val="00A0008A"/>
     <w:pPr>
       <w:keepNext/>
       <w:keepLines/>
@@ -5603,7 +7727,7 @@
     </w:pPr>
     <w:rPr>
       <w:rFonts w:eastAsiaTheme="majorEastAsia" w:cstheme="majorBidi"/>
-      <w:color w:val="0F4761" w:themeColor="accent1" w:themeShade="BF"/>
+      <w:color w:val="FF5C00"/>
       <w:sz w:val="28"/>
       <w:szCs w:val="28"/>
     </w:rPr>
@@ -5743,7 +7867,6 @@
   <w:style w:type="character" w:default="1" w:styleId="Fuentedeprrafopredeter">
     <w:name w:val="Default Paragraph Font"/>
     <w:uiPriority w:val="1"/>
-    <w:semiHidden/>
     <w:unhideWhenUsed/>
   </w:style>
   <w:style w:type="table" w:default="1" w:styleId="Tablanormal">
@@ -5798,11 +7921,10 @@
     <w:basedOn w:val="Fuentedeprrafopredeter"/>
     <w:link w:val="Ttulo3"/>
     <w:uiPriority w:val="9"/>
-    <w:semiHidden/>
-    <w:rsid w:val="001B2237"/>
+    <w:rsid w:val="00A0008A"/>
     <w:rPr>
       <w:rFonts w:eastAsiaTheme="majorEastAsia" w:cstheme="majorBidi"/>
-      <w:color w:val="0F4761" w:themeColor="accent1" w:themeShade="BF"/>
+      <w:color w:val="FF5C00"/>
       <w:sz w:val="28"/>
       <w:szCs w:val="28"/>
     </w:rPr>

</xml_diff>

<commit_message>
Adición de Casos de Uso
</commit_message>
<xml_diff>
--- a/docs/TFG.docx
+++ b/docs/TFG.docx
@@ -891,8 +891,6 @@
             <w:rPr>
               <w:rFonts w:eastAsiaTheme="minorEastAsia"/>
               <w:noProof/>
-              <w:sz w:val="28"/>
-              <w:szCs w:val="28"/>
               <w:lang w:eastAsia="es-ES"/>
             </w:rPr>
           </w:pPr>
@@ -917,13 +915,11 @@
             </w:rPr>
             <w:fldChar w:fldCharType="separate"/>
           </w:r>
-          <w:hyperlink w:anchor="_Toc199431853" w:history="1">
+          <w:hyperlink w:anchor="_Toc199451611" w:history="1">
             <w:r>
               <w:rPr>
                 <w:rStyle w:val="Hipervnculo"/>
                 <w:noProof/>
-                <w:sz w:val="28"/>
-                <w:szCs w:val="28"/>
               </w:rPr>
               <w:t>Resumen</w:t>
             </w:r>
@@ -931,8 +927,6 @@
               <w:rPr>
                 <w:noProof/>
                 <w:webHidden/>
-                <w:sz w:val="28"/>
-                <w:szCs w:val="28"/>
               </w:rPr>
               <w:tab/>
             </w:r>
@@ -940,8 +934,6 @@
               <w:rPr>
                 <w:noProof/>
                 <w:webHidden/>
-                <w:sz w:val="28"/>
-                <w:szCs w:val="28"/>
               </w:rPr>
               <w:fldChar w:fldCharType="begin"/>
             </w:r>
@@ -949,25 +941,19 @@
               <w:rPr>
                 <w:noProof/>
                 <w:webHidden/>
-                <w:sz w:val="28"/>
-                <w:szCs w:val="28"/>
-              </w:rPr>
-              <w:instrText xml:space="preserve"> PAGEREF _Toc199431853 \h </w:instrText>
-            </w:r>
-            <w:r>
-              <w:rPr>
-                <w:noProof/>
-                <w:webHidden/>
-                <w:sz w:val="28"/>
-                <w:szCs w:val="28"/>
-              </w:rPr>
-            </w:r>
-            <w:r>
-              <w:rPr>
-                <w:noProof/>
-                <w:webHidden/>
-                <w:sz w:val="28"/>
-                <w:szCs w:val="28"/>
+              </w:rPr>
+              <w:instrText xml:space="preserve"> PAGEREF _Toc199451611 \h </w:instrText>
+            </w:r>
+            <w:r>
+              <w:rPr>
+                <w:noProof/>
+                <w:webHidden/>
+              </w:rPr>
+            </w:r>
+            <w:r>
+              <w:rPr>
+                <w:noProof/>
+                <w:webHidden/>
               </w:rPr>
               <w:fldChar w:fldCharType="separate"/>
             </w:r>
@@ -975,8 +961,6 @@
               <w:rPr>
                 <w:noProof/>
                 <w:webHidden/>
-                <w:sz w:val="28"/>
-                <w:szCs w:val="28"/>
               </w:rPr>
               <w:t>2</w:t>
             </w:r>
@@ -984,8 +968,6 @@
               <w:rPr>
                 <w:noProof/>
                 <w:webHidden/>
-                <w:sz w:val="28"/>
-                <w:szCs w:val="28"/>
               </w:rPr>
               <w:fldChar w:fldCharType="end"/>
             </w:r>
@@ -1000,18 +982,14 @@
             <w:rPr>
               <w:rFonts w:eastAsiaTheme="minorEastAsia"/>
               <w:noProof/>
-              <w:sz w:val="28"/>
-              <w:szCs w:val="28"/>
               <w:lang w:eastAsia="es-ES"/>
             </w:rPr>
           </w:pPr>
-          <w:hyperlink w:anchor="_Toc199431854" w:history="1">
+          <w:hyperlink w:anchor="_Toc199451612" w:history="1">
             <w:r>
               <w:rPr>
                 <w:rStyle w:val="Hipervnculo"/>
                 <w:noProof/>
-                <w:sz w:val="28"/>
-                <w:szCs w:val="28"/>
               </w:rPr>
               <w:t>Introducci</w:t>
             </w:r>
@@ -1020,8 +998,6 @@
                 <w:rStyle w:val="Hipervnculo"/>
                 <w:rFonts w:hint="eastAsia"/>
                 <w:noProof/>
-                <w:sz w:val="28"/>
-                <w:szCs w:val="28"/>
               </w:rPr>
               <w:t>ó</w:t>
             </w:r>
@@ -1029,8 +1005,6 @@
               <w:rPr>
                 <w:rStyle w:val="Hipervnculo"/>
                 <w:noProof/>
-                <w:sz w:val="28"/>
-                <w:szCs w:val="28"/>
               </w:rPr>
               <w:t>n</w:t>
             </w:r>
@@ -1038,8 +1012,6 @@
               <w:rPr>
                 <w:noProof/>
                 <w:webHidden/>
-                <w:sz w:val="28"/>
-                <w:szCs w:val="28"/>
               </w:rPr>
               <w:tab/>
             </w:r>
@@ -1047,8 +1019,6 @@
               <w:rPr>
                 <w:noProof/>
                 <w:webHidden/>
-                <w:sz w:val="28"/>
-                <w:szCs w:val="28"/>
               </w:rPr>
               <w:fldChar w:fldCharType="begin"/>
             </w:r>
@@ -1056,25 +1026,19 @@
               <w:rPr>
                 <w:noProof/>
                 <w:webHidden/>
-                <w:sz w:val="28"/>
-                <w:szCs w:val="28"/>
-              </w:rPr>
-              <w:instrText xml:space="preserve"> PAGEREF _Toc199431854 \h </w:instrText>
-            </w:r>
-            <w:r>
-              <w:rPr>
-                <w:noProof/>
-                <w:webHidden/>
-                <w:sz w:val="28"/>
-                <w:szCs w:val="28"/>
-              </w:rPr>
-            </w:r>
-            <w:r>
-              <w:rPr>
-                <w:noProof/>
-                <w:webHidden/>
-                <w:sz w:val="28"/>
-                <w:szCs w:val="28"/>
+              </w:rPr>
+              <w:instrText xml:space="preserve"> PAGEREF _Toc199451612 \h </w:instrText>
+            </w:r>
+            <w:r>
+              <w:rPr>
+                <w:noProof/>
+                <w:webHidden/>
+              </w:rPr>
+            </w:r>
+            <w:r>
+              <w:rPr>
+                <w:noProof/>
+                <w:webHidden/>
               </w:rPr>
               <w:fldChar w:fldCharType="separate"/>
             </w:r>
@@ -1082,8 +1046,6 @@
               <w:rPr>
                 <w:noProof/>
                 <w:webHidden/>
-                <w:sz w:val="28"/>
-                <w:szCs w:val="28"/>
               </w:rPr>
               <w:t>2</w:t>
             </w:r>
@@ -1091,8 +1053,6 @@
               <w:rPr>
                 <w:noProof/>
                 <w:webHidden/>
-                <w:sz w:val="28"/>
-                <w:szCs w:val="28"/>
               </w:rPr>
               <w:fldChar w:fldCharType="end"/>
             </w:r>
@@ -1107,18 +1067,14 @@
             <w:rPr>
               <w:rFonts w:eastAsiaTheme="minorEastAsia"/>
               <w:noProof/>
-              <w:sz w:val="28"/>
-              <w:szCs w:val="28"/>
               <w:lang w:eastAsia="es-ES"/>
             </w:rPr>
           </w:pPr>
-          <w:hyperlink w:anchor="_Toc199431855" w:history="1">
+          <w:hyperlink w:anchor="_Toc199451613" w:history="1">
             <w:r>
               <w:rPr>
                 <w:rStyle w:val="Hipervnculo"/>
                 <w:noProof/>
-                <w:sz w:val="28"/>
-                <w:szCs w:val="28"/>
               </w:rPr>
               <w:t>Objetivos</w:t>
             </w:r>
@@ -1126,8 +1082,6 @@
               <w:rPr>
                 <w:noProof/>
                 <w:webHidden/>
-                <w:sz w:val="28"/>
-                <w:szCs w:val="28"/>
               </w:rPr>
               <w:tab/>
             </w:r>
@@ -1135,8 +1089,6 @@
               <w:rPr>
                 <w:noProof/>
                 <w:webHidden/>
-                <w:sz w:val="28"/>
-                <w:szCs w:val="28"/>
               </w:rPr>
               <w:fldChar w:fldCharType="begin"/>
             </w:r>
@@ -1144,25 +1096,19 @@
               <w:rPr>
                 <w:noProof/>
                 <w:webHidden/>
-                <w:sz w:val="28"/>
-                <w:szCs w:val="28"/>
-              </w:rPr>
-              <w:instrText xml:space="preserve"> PAGEREF _Toc199431855 \h </w:instrText>
-            </w:r>
-            <w:r>
-              <w:rPr>
-                <w:noProof/>
-                <w:webHidden/>
-                <w:sz w:val="28"/>
-                <w:szCs w:val="28"/>
-              </w:rPr>
-            </w:r>
-            <w:r>
-              <w:rPr>
-                <w:noProof/>
-                <w:webHidden/>
-                <w:sz w:val="28"/>
-                <w:szCs w:val="28"/>
+              </w:rPr>
+              <w:instrText xml:space="preserve"> PAGEREF _Toc199451613 \h </w:instrText>
+            </w:r>
+            <w:r>
+              <w:rPr>
+                <w:noProof/>
+                <w:webHidden/>
+              </w:rPr>
+            </w:r>
+            <w:r>
+              <w:rPr>
+                <w:noProof/>
+                <w:webHidden/>
               </w:rPr>
               <w:fldChar w:fldCharType="separate"/>
             </w:r>
@@ -1170,8 +1116,6 @@
               <w:rPr>
                 <w:noProof/>
                 <w:webHidden/>
-                <w:sz w:val="28"/>
-                <w:szCs w:val="28"/>
               </w:rPr>
               <w:t>3</w:t>
             </w:r>
@@ -1179,8 +1123,6 @@
               <w:rPr>
                 <w:noProof/>
                 <w:webHidden/>
-                <w:sz w:val="28"/>
-                <w:szCs w:val="28"/>
               </w:rPr>
               <w:fldChar w:fldCharType="end"/>
             </w:r>
@@ -1195,18 +1137,14 @@
             <w:rPr>
               <w:rFonts w:eastAsiaTheme="minorEastAsia"/>
               <w:noProof/>
-              <w:sz w:val="28"/>
-              <w:szCs w:val="28"/>
               <w:lang w:eastAsia="es-ES"/>
             </w:rPr>
           </w:pPr>
-          <w:hyperlink w:anchor="_Toc199431856" w:history="1">
+          <w:hyperlink w:anchor="_Toc199451614" w:history="1">
             <w:r>
               <w:rPr>
                 <w:rStyle w:val="Hipervnculo"/>
                 <w:noProof/>
-                <w:sz w:val="28"/>
-                <w:szCs w:val="28"/>
               </w:rPr>
               <w:t>Eslogan</w:t>
             </w:r>
@@ -1214,8 +1152,6 @@
               <w:rPr>
                 <w:noProof/>
                 <w:webHidden/>
-                <w:sz w:val="28"/>
-                <w:szCs w:val="28"/>
               </w:rPr>
               <w:tab/>
             </w:r>
@@ -1223,8 +1159,6 @@
               <w:rPr>
                 <w:noProof/>
                 <w:webHidden/>
-                <w:sz w:val="28"/>
-                <w:szCs w:val="28"/>
               </w:rPr>
               <w:fldChar w:fldCharType="begin"/>
             </w:r>
@@ -1232,25 +1166,19 @@
               <w:rPr>
                 <w:noProof/>
                 <w:webHidden/>
-                <w:sz w:val="28"/>
-                <w:szCs w:val="28"/>
-              </w:rPr>
-              <w:instrText xml:space="preserve"> PAGEREF _Toc199431856 \h </w:instrText>
-            </w:r>
-            <w:r>
-              <w:rPr>
-                <w:noProof/>
-                <w:webHidden/>
-                <w:sz w:val="28"/>
-                <w:szCs w:val="28"/>
-              </w:rPr>
-            </w:r>
-            <w:r>
-              <w:rPr>
-                <w:noProof/>
-                <w:webHidden/>
-                <w:sz w:val="28"/>
-                <w:szCs w:val="28"/>
+              </w:rPr>
+              <w:instrText xml:space="preserve"> PAGEREF _Toc199451614 \h </w:instrText>
+            </w:r>
+            <w:r>
+              <w:rPr>
+                <w:noProof/>
+                <w:webHidden/>
+              </w:rPr>
+            </w:r>
+            <w:r>
+              <w:rPr>
+                <w:noProof/>
+                <w:webHidden/>
               </w:rPr>
               <w:fldChar w:fldCharType="separate"/>
             </w:r>
@@ -1258,8 +1186,6 @@
               <w:rPr>
                 <w:noProof/>
                 <w:webHidden/>
-                <w:sz w:val="28"/>
-                <w:szCs w:val="28"/>
               </w:rPr>
               <w:t>3</w:t>
             </w:r>
@@ -1267,8 +1193,6 @@
               <w:rPr>
                 <w:noProof/>
                 <w:webHidden/>
-                <w:sz w:val="28"/>
-                <w:szCs w:val="28"/>
               </w:rPr>
               <w:fldChar w:fldCharType="end"/>
             </w:r>
@@ -1283,19 +1207,15 @@
             <w:rPr>
               <w:rFonts w:eastAsiaTheme="minorEastAsia"/>
               <w:noProof/>
-              <w:sz w:val="28"/>
-              <w:szCs w:val="28"/>
               <w:lang w:eastAsia="es-ES"/>
             </w:rPr>
           </w:pPr>
-          <w:hyperlink w:anchor="_Toc199431857" w:history="1">
+          <w:hyperlink w:anchor="_Toc199451615" w:history="1">
             <w:r>
               <w:rPr>
                 <w:rStyle w:val="Hipervnculo"/>
                 <w:rFonts w:hint="eastAsia"/>
                 <w:noProof/>
-                <w:sz w:val="28"/>
-                <w:szCs w:val="28"/>
               </w:rPr>
               <w:t>¿</w:t>
             </w:r>
@@ -1303,8 +1223,6 @@
               <w:rPr>
                 <w:rStyle w:val="Hipervnculo"/>
                 <w:noProof/>
-                <w:sz w:val="28"/>
-                <w:szCs w:val="28"/>
               </w:rPr>
               <w:t>Qu</w:t>
             </w:r>
@@ -1313,8 +1231,6 @@
                 <w:rStyle w:val="Hipervnculo"/>
                 <w:rFonts w:hint="eastAsia"/>
                 <w:noProof/>
-                <w:sz w:val="28"/>
-                <w:szCs w:val="28"/>
               </w:rPr>
               <w:t>é</w:t>
             </w:r>
@@ -1322,17 +1238,13 @@
               <w:rPr>
                 <w:rStyle w:val="Hipervnculo"/>
                 <w:noProof/>
-                <w:sz w:val="28"/>
-                <w:szCs w:val="28"/>
-              </w:rPr>
-              <w:t xml:space="preserve"> diferencia a este marketplace de otros?</w:t>
-            </w:r>
-            <w:r>
-              <w:rPr>
-                <w:noProof/>
-                <w:webHidden/>
-                <w:sz w:val="28"/>
-                <w:szCs w:val="28"/>
+              </w:rPr>
+              <w:t xml:space="preserve"> diferencia a FitFlow de otros marketplaces?</w:t>
+            </w:r>
+            <w:r>
+              <w:rPr>
+                <w:noProof/>
+                <w:webHidden/>
               </w:rPr>
               <w:tab/>
             </w:r>
@@ -1340,8 +1252,6 @@
               <w:rPr>
                 <w:noProof/>
                 <w:webHidden/>
-                <w:sz w:val="28"/>
-                <w:szCs w:val="28"/>
               </w:rPr>
               <w:fldChar w:fldCharType="begin"/>
             </w:r>
@@ -1349,25 +1259,19 @@
               <w:rPr>
                 <w:noProof/>
                 <w:webHidden/>
-                <w:sz w:val="28"/>
-                <w:szCs w:val="28"/>
-              </w:rPr>
-              <w:instrText xml:space="preserve"> PAGEREF _Toc199431857 \h </w:instrText>
-            </w:r>
-            <w:r>
-              <w:rPr>
-                <w:noProof/>
-                <w:webHidden/>
-                <w:sz w:val="28"/>
-                <w:szCs w:val="28"/>
-              </w:rPr>
-            </w:r>
-            <w:r>
-              <w:rPr>
-                <w:noProof/>
-                <w:webHidden/>
-                <w:sz w:val="28"/>
-                <w:szCs w:val="28"/>
+              </w:rPr>
+              <w:instrText xml:space="preserve"> PAGEREF _Toc199451615 \h </w:instrText>
+            </w:r>
+            <w:r>
+              <w:rPr>
+                <w:noProof/>
+                <w:webHidden/>
+              </w:rPr>
+            </w:r>
+            <w:r>
+              <w:rPr>
+                <w:noProof/>
+                <w:webHidden/>
               </w:rPr>
               <w:fldChar w:fldCharType="separate"/>
             </w:r>
@@ -1375,8 +1279,6 @@
               <w:rPr>
                 <w:noProof/>
                 <w:webHidden/>
-                <w:sz w:val="28"/>
-                <w:szCs w:val="28"/>
               </w:rPr>
               <w:t>3</w:t>
             </w:r>
@@ -1384,8 +1286,6 @@
               <w:rPr>
                 <w:noProof/>
                 <w:webHidden/>
-                <w:sz w:val="28"/>
-                <w:szCs w:val="28"/>
               </w:rPr>
               <w:fldChar w:fldCharType="end"/>
             </w:r>
@@ -1400,18 +1300,14 @@
             <w:rPr>
               <w:rFonts w:eastAsiaTheme="minorEastAsia"/>
               <w:noProof/>
-              <w:sz w:val="28"/>
-              <w:szCs w:val="28"/>
               <w:lang w:eastAsia="es-ES"/>
             </w:rPr>
           </w:pPr>
-          <w:hyperlink w:anchor="_Toc199431858" w:history="1">
+          <w:hyperlink w:anchor="_Toc199451616" w:history="1">
             <w:r>
               <w:rPr>
                 <w:rStyle w:val="Hipervnculo"/>
                 <w:noProof/>
-                <w:sz w:val="28"/>
-                <w:szCs w:val="28"/>
               </w:rPr>
               <w:t>Alcance del proyecto</w:t>
             </w:r>
@@ -1419,8 +1315,6 @@
               <w:rPr>
                 <w:noProof/>
                 <w:webHidden/>
-                <w:sz w:val="28"/>
-                <w:szCs w:val="28"/>
               </w:rPr>
               <w:tab/>
             </w:r>
@@ -1428,8 +1322,6 @@
               <w:rPr>
                 <w:noProof/>
                 <w:webHidden/>
-                <w:sz w:val="28"/>
-                <w:szCs w:val="28"/>
               </w:rPr>
               <w:fldChar w:fldCharType="begin"/>
             </w:r>
@@ -1437,25 +1329,19 @@
               <w:rPr>
                 <w:noProof/>
                 <w:webHidden/>
-                <w:sz w:val="28"/>
-                <w:szCs w:val="28"/>
-              </w:rPr>
-              <w:instrText xml:space="preserve"> PAGEREF _Toc199431858 \h </w:instrText>
-            </w:r>
-            <w:r>
-              <w:rPr>
-                <w:noProof/>
-                <w:webHidden/>
-                <w:sz w:val="28"/>
-                <w:szCs w:val="28"/>
-              </w:rPr>
-            </w:r>
-            <w:r>
-              <w:rPr>
-                <w:noProof/>
-                <w:webHidden/>
-                <w:sz w:val="28"/>
-                <w:szCs w:val="28"/>
+              </w:rPr>
+              <w:instrText xml:space="preserve"> PAGEREF _Toc199451616 \h </w:instrText>
+            </w:r>
+            <w:r>
+              <w:rPr>
+                <w:noProof/>
+                <w:webHidden/>
+              </w:rPr>
+            </w:r>
+            <w:r>
+              <w:rPr>
+                <w:noProof/>
+                <w:webHidden/>
               </w:rPr>
               <w:fldChar w:fldCharType="separate"/>
             </w:r>
@@ -1463,17 +1349,13 @@
               <w:rPr>
                 <w:noProof/>
                 <w:webHidden/>
-                <w:sz w:val="28"/>
-                <w:szCs w:val="28"/>
-              </w:rPr>
-              <w:t>4</w:t>
-            </w:r>
-            <w:r>
-              <w:rPr>
-                <w:noProof/>
-                <w:webHidden/>
-                <w:sz w:val="28"/>
-                <w:szCs w:val="28"/>
+              </w:rPr>
+              <w:t>5</w:t>
+            </w:r>
+            <w:r>
+              <w:rPr>
+                <w:noProof/>
+                <w:webHidden/>
               </w:rPr>
               <w:fldChar w:fldCharType="end"/>
             </w:r>
@@ -1488,18 +1370,14 @@
             <w:rPr>
               <w:rFonts w:eastAsiaTheme="minorEastAsia"/>
               <w:noProof/>
-              <w:sz w:val="28"/>
-              <w:szCs w:val="28"/>
               <w:lang w:eastAsia="es-ES"/>
             </w:rPr>
           </w:pPr>
-          <w:hyperlink w:anchor="_Toc199431859" w:history="1">
+          <w:hyperlink w:anchor="_Toc199451617" w:history="1">
             <w:r>
               <w:rPr>
                 <w:rStyle w:val="Hipervnculo"/>
                 <w:noProof/>
-                <w:sz w:val="28"/>
-                <w:szCs w:val="28"/>
               </w:rPr>
               <w:t>Requisitos funcionales</w:t>
             </w:r>
@@ -1507,8 +1385,6 @@
               <w:rPr>
                 <w:noProof/>
                 <w:webHidden/>
-                <w:sz w:val="28"/>
-                <w:szCs w:val="28"/>
               </w:rPr>
               <w:tab/>
             </w:r>
@@ -1516,8 +1392,6 @@
               <w:rPr>
                 <w:noProof/>
                 <w:webHidden/>
-                <w:sz w:val="28"/>
-                <w:szCs w:val="28"/>
               </w:rPr>
               <w:fldChar w:fldCharType="begin"/>
             </w:r>
@@ -1525,25 +1399,19 @@
               <w:rPr>
                 <w:noProof/>
                 <w:webHidden/>
-                <w:sz w:val="28"/>
-                <w:szCs w:val="28"/>
-              </w:rPr>
-              <w:instrText xml:space="preserve"> PAGEREF _Toc199431859 \h </w:instrText>
-            </w:r>
-            <w:r>
-              <w:rPr>
-                <w:noProof/>
-                <w:webHidden/>
-                <w:sz w:val="28"/>
-                <w:szCs w:val="28"/>
-              </w:rPr>
-            </w:r>
-            <w:r>
-              <w:rPr>
-                <w:noProof/>
-                <w:webHidden/>
-                <w:sz w:val="28"/>
-                <w:szCs w:val="28"/>
+              </w:rPr>
+              <w:instrText xml:space="preserve"> PAGEREF _Toc199451617 \h </w:instrText>
+            </w:r>
+            <w:r>
+              <w:rPr>
+                <w:noProof/>
+                <w:webHidden/>
+              </w:rPr>
+            </w:r>
+            <w:r>
+              <w:rPr>
+                <w:noProof/>
+                <w:webHidden/>
               </w:rPr>
               <w:fldChar w:fldCharType="separate"/>
             </w:r>
@@ -1551,17 +1419,13 @@
               <w:rPr>
                 <w:noProof/>
                 <w:webHidden/>
-                <w:sz w:val="28"/>
-                <w:szCs w:val="28"/>
-              </w:rPr>
-              <w:t>4</w:t>
-            </w:r>
-            <w:r>
-              <w:rPr>
-                <w:noProof/>
-                <w:webHidden/>
-                <w:sz w:val="28"/>
-                <w:szCs w:val="28"/>
+              </w:rPr>
+              <w:t>5</w:t>
+            </w:r>
+            <w:r>
+              <w:rPr>
+                <w:noProof/>
+                <w:webHidden/>
               </w:rPr>
               <w:fldChar w:fldCharType="end"/>
             </w:r>
@@ -1576,18 +1440,14 @@
             <w:rPr>
               <w:rFonts w:eastAsiaTheme="minorEastAsia"/>
               <w:noProof/>
-              <w:sz w:val="28"/>
-              <w:szCs w:val="28"/>
               <w:lang w:eastAsia="es-ES"/>
             </w:rPr>
           </w:pPr>
-          <w:hyperlink w:anchor="_Toc199431860" w:history="1">
+          <w:hyperlink w:anchor="_Toc199451618" w:history="1">
             <w:r>
               <w:rPr>
                 <w:rStyle w:val="Hipervnculo"/>
                 <w:noProof/>
-                <w:sz w:val="28"/>
-                <w:szCs w:val="28"/>
               </w:rPr>
               <w:t>Requisitos no funcionales</w:t>
             </w:r>
@@ -1595,8 +1455,6 @@
               <w:rPr>
                 <w:noProof/>
                 <w:webHidden/>
-                <w:sz w:val="28"/>
-                <w:szCs w:val="28"/>
               </w:rPr>
               <w:tab/>
             </w:r>
@@ -1604,8 +1462,6 @@
               <w:rPr>
                 <w:noProof/>
                 <w:webHidden/>
-                <w:sz w:val="28"/>
-                <w:szCs w:val="28"/>
               </w:rPr>
               <w:fldChar w:fldCharType="begin"/>
             </w:r>
@@ -1613,25 +1469,19 @@
               <w:rPr>
                 <w:noProof/>
                 <w:webHidden/>
-                <w:sz w:val="28"/>
-                <w:szCs w:val="28"/>
-              </w:rPr>
-              <w:instrText xml:space="preserve"> PAGEREF _Toc199431860 \h </w:instrText>
-            </w:r>
-            <w:r>
-              <w:rPr>
-                <w:noProof/>
-                <w:webHidden/>
-                <w:sz w:val="28"/>
-                <w:szCs w:val="28"/>
-              </w:rPr>
-            </w:r>
-            <w:r>
-              <w:rPr>
-                <w:noProof/>
-                <w:webHidden/>
-                <w:sz w:val="28"/>
-                <w:szCs w:val="28"/>
+              </w:rPr>
+              <w:instrText xml:space="preserve"> PAGEREF _Toc199451618 \h </w:instrText>
+            </w:r>
+            <w:r>
+              <w:rPr>
+                <w:noProof/>
+                <w:webHidden/>
+              </w:rPr>
+            </w:r>
+            <w:r>
+              <w:rPr>
+                <w:noProof/>
+                <w:webHidden/>
               </w:rPr>
               <w:fldChar w:fldCharType="separate"/>
             </w:r>
@@ -1639,17 +1489,13 @@
               <w:rPr>
                 <w:noProof/>
                 <w:webHidden/>
-                <w:sz w:val="28"/>
-                <w:szCs w:val="28"/>
-              </w:rPr>
-              <w:t>7</w:t>
-            </w:r>
-            <w:r>
-              <w:rPr>
-                <w:noProof/>
-                <w:webHidden/>
-                <w:sz w:val="28"/>
-                <w:szCs w:val="28"/>
+              </w:rPr>
+              <w:t>8</w:t>
+            </w:r>
+            <w:r>
+              <w:rPr>
+                <w:noProof/>
+                <w:webHidden/>
               </w:rPr>
               <w:fldChar w:fldCharType="end"/>
             </w:r>
@@ -1664,18 +1510,14 @@
             <w:rPr>
               <w:rFonts w:eastAsiaTheme="minorEastAsia"/>
               <w:noProof/>
-              <w:sz w:val="28"/>
-              <w:szCs w:val="28"/>
               <w:lang w:eastAsia="es-ES"/>
             </w:rPr>
           </w:pPr>
-          <w:hyperlink w:anchor="_Toc199431861" w:history="1">
+          <w:hyperlink w:anchor="_Toc199451619" w:history="1">
             <w:r>
               <w:rPr>
                 <w:rStyle w:val="Hipervnculo"/>
                 <w:noProof/>
-                <w:sz w:val="28"/>
-                <w:szCs w:val="28"/>
               </w:rPr>
               <w:t>Prototipo / Mockup</w:t>
             </w:r>
@@ -1683,8 +1525,6 @@
               <w:rPr>
                 <w:noProof/>
                 <w:webHidden/>
-                <w:sz w:val="28"/>
-                <w:szCs w:val="28"/>
               </w:rPr>
               <w:tab/>
             </w:r>
@@ -1692,8 +1532,6 @@
               <w:rPr>
                 <w:noProof/>
                 <w:webHidden/>
-                <w:sz w:val="28"/>
-                <w:szCs w:val="28"/>
               </w:rPr>
               <w:fldChar w:fldCharType="begin"/>
             </w:r>
@@ -1701,25 +1539,19 @@
               <w:rPr>
                 <w:noProof/>
                 <w:webHidden/>
-                <w:sz w:val="28"/>
-                <w:szCs w:val="28"/>
-              </w:rPr>
-              <w:instrText xml:space="preserve"> PAGEREF _Toc199431861 \h </w:instrText>
-            </w:r>
-            <w:r>
-              <w:rPr>
-                <w:noProof/>
-                <w:webHidden/>
-                <w:sz w:val="28"/>
-                <w:szCs w:val="28"/>
-              </w:rPr>
-            </w:r>
-            <w:r>
-              <w:rPr>
-                <w:noProof/>
-                <w:webHidden/>
-                <w:sz w:val="28"/>
-                <w:szCs w:val="28"/>
+              </w:rPr>
+              <w:instrText xml:space="preserve"> PAGEREF _Toc199451619 \h </w:instrText>
+            </w:r>
+            <w:r>
+              <w:rPr>
+                <w:noProof/>
+                <w:webHidden/>
+              </w:rPr>
+            </w:r>
+            <w:r>
+              <w:rPr>
+                <w:noProof/>
+                <w:webHidden/>
               </w:rPr>
               <w:fldChar w:fldCharType="separate"/>
             </w:r>
@@ -1727,17 +1559,13 @@
               <w:rPr>
                 <w:noProof/>
                 <w:webHidden/>
-                <w:sz w:val="28"/>
-                <w:szCs w:val="28"/>
-              </w:rPr>
-              <w:t>8</w:t>
-            </w:r>
-            <w:r>
-              <w:rPr>
-                <w:noProof/>
-                <w:webHidden/>
-                <w:sz w:val="28"/>
-                <w:szCs w:val="28"/>
+              </w:rPr>
+              <w:t>10</w:t>
+            </w:r>
+            <w:r>
+              <w:rPr>
+                <w:noProof/>
+                <w:webHidden/>
               </w:rPr>
               <w:fldChar w:fldCharType="end"/>
             </w:r>
@@ -1752,18 +1580,14 @@
             <w:rPr>
               <w:rFonts w:eastAsiaTheme="minorEastAsia"/>
               <w:noProof/>
-              <w:sz w:val="28"/>
-              <w:szCs w:val="28"/>
               <w:lang w:eastAsia="es-ES"/>
             </w:rPr>
           </w:pPr>
-          <w:hyperlink w:anchor="_Toc199431862" w:history="1">
+          <w:hyperlink w:anchor="_Toc199451620" w:history="1">
             <w:r>
               <w:rPr>
                 <w:rStyle w:val="Hipervnculo"/>
                 <w:noProof/>
-                <w:sz w:val="28"/>
-                <w:szCs w:val="28"/>
               </w:rPr>
               <w:t>Diagrama de Casos de Uso</w:t>
             </w:r>
@@ -1771,8 +1595,6 @@
               <w:rPr>
                 <w:noProof/>
                 <w:webHidden/>
-                <w:sz w:val="28"/>
-                <w:szCs w:val="28"/>
               </w:rPr>
               <w:tab/>
             </w:r>
@@ -1780,8 +1602,6 @@
               <w:rPr>
                 <w:noProof/>
                 <w:webHidden/>
-                <w:sz w:val="28"/>
-                <w:szCs w:val="28"/>
               </w:rPr>
               <w:fldChar w:fldCharType="begin"/>
             </w:r>
@@ -1789,25 +1609,19 @@
               <w:rPr>
                 <w:noProof/>
                 <w:webHidden/>
-                <w:sz w:val="28"/>
-                <w:szCs w:val="28"/>
-              </w:rPr>
-              <w:instrText xml:space="preserve"> PAGEREF _Toc199431862 \h </w:instrText>
-            </w:r>
-            <w:r>
-              <w:rPr>
-                <w:noProof/>
-                <w:webHidden/>
-                <w:sz w:val="28"/>
-                <w:szCs w:val="28"/>
-              </w:rPr>
-            </w:r>
-            <w:r>
-              <w:rPr>
-                <w:noProof/>
-                <w:webHidden/>
-                <w:sz w:val="28"/>
-                <w:szCs w:val="28"/>
+              </w:rPr>
+              <w:instrText xml:space="preserve"> PAGEREF _Toc199451620 \h </w:instrText>
+            </w:r>
+            <w:r>
+              <w:rPr>
+                <w:noProof/>
+                <w:webHidden/>
+              </w:rPr>
+            </w:r>
+            <w:r>
+              <w:rPr>
+                <w:noProof/>
+                <w:webHidden/>
               </w:rPr>
               <w:fldChar w:fldCharType="separate"/>
             </w:r>
@@ -1815,17 +1629,13 @@
               <w:rPr>
                 <w:noProof/>
                 <w:webHidden/>
-                <w:sz w:val="28"/>
-                <w:szCs w:val="28"/>
-              </w:rPr>
-              <w:t>9</w:t>
-            </w:r>
-            <w:r>
-              <w:rPr>
-                <w:noProof/>
-                <w:webHidden/>
-                <w:sz w:val="28"/>
-                <w:szCs w:val="28"/>
+              </w:rPr>
+              <w:t>11</w:t>
+            </w:r>
+            <w:r>
+              <w:rPr>
+                <w:noProof/>
+                <w:webHidden/>
               </w:rPr>
               <w:fldChar w:fldCharType="end"/>
             </w:r>
@@ -1840,18 +1650,14 @@
             <w:rPr>
               <w:rFonts w:eastAsiaTheme="minorEastAsia"/>
               <w:noProof/>
-              <w:sz w:val="28"/>
-              <w:szCs w:val="28"/>
               <w:lang w:eastAsia="es-ES"/>
             </w:rPr>
           </w:pPr>
-          <w:hyperlink w:anchor="_Toc199431863" w:history="1">
+          <w:hyperlink w:anchor="_Toc199451621" w:history="1">
             <w:r>
               <w:rPr>
                 <w:rStyle w:val="Hipervnculo"/>
                 <w:noProof/>
-                <w:sz w:val="28"/>
-                <w:szCs w:val="28"/>
               </w:rPr>
               <w:t>Diagramas de Clases de An</w:t>
             </w:r>
@@ -1860,8 +1666,6 @@
                 <w:rStyle w:val="Hipervnculo"/>
                 <w:rFonts w:hint="eastAsia"/>
                 <w:noProof/>
-                <w:sz w:val="28"/>
-                <w:szCs w:val="28"/>
               </w:rPr>
               <w:t>á</w:t>
             </w:r>
@@ -1869,8 +1673,6 @@
               <w:rPr>
                 <w:rStyle w:val="Hipervnculo"/>
                 <w:noProof/>
-                <w:sz w:val="28"/>
-                <w:szCs w:val="28"/>
               </w:rPr>
               <w:t>lisis</w:t>
             </w:r>
@@ -1878,8 +1680,6 @@
               <w:rPr>
                 <w:noProof/>
                 <w:webHidden/>
-                <w:sz w:val="28"/>
-                <w:szCs w:val="28"/>
               </w:rPr>
               <w:tab/>
             </w:r>
@@ -1887,8 +1687,6 @@
               <w:rPr>
                 <w:noProof/>
                 <w:webHidden/>
-                <w:sz w:val="28"/>
-                <w:szCs w:val="28"/>
               </w:rPr>
               <w:fldChar w:fldCharType="begin"/>
             </w:r>
@@ -1896,25 +1694,19 @@
               <w:rPr>
                 <w:noProof/>
                 <w:webHidden/>
-                <w:sz w:val="28"/>
-                <w:szCs w:val="28"/>
-              </w:rPr>
-              <w:instrText xml:space="preserve"> PAGEREF _Toc199431863 \h </w:instrText>
-            </w:r>
-            <w:r>
-              <w:rPr>
-                <w:noProof/>
-                <w:webHidden/>
-                <w:sz w:val="28"/>
-                <w:szCs w:val="28"/>
-              </w:rPr>
-            </w:r>
-            <w:r>
-              <w:rPr>
-                <w:noProof/>
-                <w:webHidden/>
-                <w:sz w:val="28"/>
-                <w:szCs w:val="28"/>
+              </w:rPr>
+              <w:instrText xml:space="preserve"> PAGEREF _Toc199451621 \h </w:instrText>
+            </w:r>
+            <w:r>
+              <w:rPr>
+                <w:noProof/>
+                <w:webHidden/>
+              </w:rPr>
+            </w:r>
+            <w:r>
+              <w:rPr>
+                <w:noProof/>
+                <w:webHidden/>
               </w:rPr>
               <w:fldChar w:fldCharType="separate"/>
             </w:r>
@@ -1922,17 +1714,13 @@
               <w:rPr>
                 <w:noProof/>
                 <w:webHidden/>
-                <w:sz w:val="28"/>
-                <w:szCs w:val="28"/>
-              </w:rPr>
-              <w:t>10</w:t>
-            </w:r>
-            <w:r>
-              <w:rPr>
-                <w:noProof/>
-                <w:webHidden/>
-                <w:sz w:val="28"/>
-                <w:szCs w:val="28"/>
+              </w:rPr>
+              <w:t>12</w:t>
+            </w:r>
+            <w:r>
+              <w:rPr>
+                <w:noProof/>
+                <w:webHidden/>
               </w:rPr>
               <w:fldChar w:fldCharType="end"/>
             </w:r>
@@ -1947,18 +1735,14 @@
             <w:rPr>
               <w:rFonts w:eastAsiaTheme="minorEastAsia"/>
               <w:noProof/>
-              <w:sz w:val="28"/>
-              <w:szCs w:val="28"/>
               <w:lang w:eastAsia="es-ES"/>
             </w:rPr>
           </w:pPr>
-          <w:hyperlink w:anchor="_Toc199431864" w:history="1">
+          <w:hyperlink w:anchor="_Toc199451622" w:history="1">
             <w:r>
               <w:rPr>
                 <w:rStyle w:val="Hipervnculo"/>
                 <w:noProof/>
-                <w:sz w:val="28"/>
-                <w:szCs w:val="28"/>
               </w:rPr>
               <w:t>Diagrama Entidad-Relaci</w:t>
             </w:r>
@@ -1967,8 +1751,6 @@
                 <w:rStyle w:val="Hipervnculo"/>
                 <w:rFonts w:hint="eastAsia"/>
                 <w:noProof/>
-                <w:sz w:val="28"/>
-                <w:szCs w:val="28"/>
               </w:rPr>
               <w:t>ó</w:t>
             </w:r>
@@ -1976,8 +1758,6 @@
               <w:rPr>
                 <w:rStyle w:val="Hipervnculo"/>
                 <w:noProof/>
-                <w:sz w:val="28"/>
-                <w:szCs w:val="28"/>
               </w:rPr>
               <w:t>n</w:t>
             </w:r>
@@ -1985,8 +1765,6 @@
               <w:rPr>
                 <w:noProof/>
                 <w:webHidden/>
-                <w:sz w:val="28"/>
-                <w:szCs w:val="28"/>
               </w:rPr>
               <w:tab/>
             </w:r>
@@ -1994,8 +1772,6 @@
               <w:rPr>
                 <w:noProof/>
                 <w:webHidden/>
-                <w:sz w:val="28"/>
-                <w:szCs w:val="28"/>
               </w:rPr>
               <w:fldChar w:fldCharType="begin"/>
             </w:r>
@@ -2003,25 +1779,19 @@
               <w:rPr>
                 <w:noProof/>
                 <w:webHidden/>
-                <w:sz w:val="28"/>
-                <w:szCs w:val="28"/>
-              </w:rPr>
-              <w:instrText xml:space="preserve"> PAGEREF _Toc199431864 \h </w:instrText>
-            </w:r>
-            <w:r>
-              <w:rPr>
-                <w:noProof/>
-                <w:webHidden/>
-                <w:sz w:val="28"/>
-                <w:szCs w:val="28"/>
-              </w:rPr>
-            </w:r>
-            <w:r>
-              <w:rPr>
-                <w:noProof/>
-                <w:webHidden/>
-                <w:sz w:val="28"/>
-                <w:szCs w:val="28"/>
+              </w:rPr>
+              <w:instrText xml:space="preserve"> PAGEREF _Toc199451622 \h </w:instrText>
+            </w:r>
+            <w:r>
+              <w:rPr>
+                <w:noProof/>
+                <w:webHidden/>
+              </w:rPr>
+            </w:r>
+            <w:r>
+              <w:rPr>
+                <w:noProof/>
+                <w:webHidden/>
               </w:rPr>
               <w:fldChar w:fldCharType="separate"/>
             </w:r>
@@ -2029,17 +1799,81 @@
               <w:rPr>
                 <w:noProof/>
                 <w:webHidden/>
-                <w:sz w:val="28"/>
-                <w:szCs w:val="28"/>
-              </w:rPr>
-              <w:t>11</w:t>
-            </w:r>
-            <w:r>
-              <w:rPr>
-                <w:noProof/>
-                <w:webHidden/>
-                <w:sz w:val="28"/>
-                <w:szCs w:val="28"/>
+              </w:rPr>
+              <w:t>13</w:t>
+            </w:r>
+            <w:r>
+              <w:rPr>
+                <w:noProof/>
+                <w:webHidden/>
+              </w:rPr>
+              <w:fldChar w:fldCharType="end"/>
+            </w:r>
+          </w:hyperlink>
+        </w:p>
+        <w:p>
+          <w:pPr>
+            <w:pStyle w:val="TDC3"/>
+            <w:tabs>
+              <w:tab w:val="right" w:leader="dot" w:pos="8210"/>
+            </w:tabs>
+            <w:rPr>
+              <w:noProof/>
+            </w:rPr>
+          </w:pPr>
+          <w:hyperlink w:anchor="_Toc199451623" w:history="1">
+            <w:r>
+              <w:rPr>
+                <w:rStyle w:val="Hipervnculo"/>
+                <w:noProof/>
+              </w:rPr>
+              <w:t>Relaciones clave</w:t>
+            </w:r>
+            <w:r>
+              <w:rPr>
+                <w:noProof/>
+                <w:webHidden/>
+              </w:rPr>
+              <w:tab/>
+            </w:r>
+            <w:r>
+              <w:rPr>
+                <w:noProof/>
+                <w:webHidden/>
+              </w:rPr>
+              <w:fldChar w:fldCharType="begin"/>
+            </w:r>
+            <w:r>
+              <w:rPr>
+                <w:noProof/>
+                <w:webHidden/>
+              </w:rPr>
+              <w:instrText xml:space="preserve"> PAGEREF _Toc199451623 \h </w:instrText>
+            </w:r>
+            <w:r>
+              <w:rPr>
+                <w:noProof/>
+                <w:webHidden/>
+              </w:rPr>
+            </w:r>
+            <w:r>
+              <w:rPr>
+                <w:noProof/>
+                <w:webHidden/>
+              </w:rPr>
+              <w:fldChar w:fldCharType="separate"/>
+            </w:r>
+            <w:r>
+              <w:rPr>
+                <w:noProof/>
+                <w:webHidden/>
+              </w:rPr>
+              <w:t>15</w:t>
+            </w:r>
+            <w:r>
+              <w:rPr>
+                <w:noProof/>
+                <w:webHidden/>
               </w:rPr>
               <w:fldChar w:fldCharType="end"/>
             </w:r>
@@ -2054,18 +1888,14 @@
             <w:rPr>
               <w:rFonts w:eastAsiaTheme="minorEastAsia"/>
               <w:noProof/>
-              <w:sz w:val="28"/>
-              <w:szCs w:val="28"/>
               <w:lang w:eastAsia="es-ES"/>
             </w:rPr>
           </w:pPr>
-          <w:hyperlink w:anchor="_Toc199431865" w:history="1">
+          <w:hyperlink w:anchor="_Toc199451624" w:history="1">
             <w:r>
               <w:rPr>
                 <w:rStyle w:val="Hipervnculo"/>
                 <w:noProof/>
-                <w:sz w:val="28"/>
-                <w:szCs w:val="28"/>
               </w:rPr>
               <w:t>Diagrama de Clases de Dise</w:t>
             </w:r>
@@ -2074,8 +1904,6 @@
                 <w:rStyle w:val="Hipervnculo"/>
                 <w:rFonts w:hint="eastAsia"/>
                 <w:noProof/>
-                <w:sz w:val="28"/>
-                <w:szCs w:val="28"/>
               </w:rPr>
               <w:t>ñ</w:t>
             </w:r>
@@ -2083,8 +1911,6 @@
               <w:rPr>
                 <w:rStyle w:val="Hipervnculo"/>
                 <w:noProof/>
-                <w:sz w:val="28"/>
-                <w:szCs w:val="28"/>
               </w:rPr>
               <w:t>o</w:t>
             </w:r>
@@ -2092,8 +1918,6 @@
               <w:rPr>
                 <w:noProof/>
                 <w:webHidden/>
-                <w:sz w:val="28"/>
-                <w:szCs w:val="28"/>
               </w:rPr>
               <w:tab/>
             </w:r>
@@ -2101,8 +1925,6 @@
               <w:rPr>
                 <w:noProof/>
                 <w:webHidden/>
-                <w:sz w:val="28"/>
-                <w:szCs w:val="28"/>
               </w:rPr>
               <w:fldChar w:fldCharType="begin"/>
             </w:r>
@@ -2110,25 +1932,19 @@
               <w:rPr>
                 <w:noProof/>
                 <w:webHidden/>
-                <w:sz w:val="28"/>
-                <w:szCs w:val="28"/>
-              </w:rPr>
-              <w:instrText xml:space="preserve"> PAGEREF _Toc199431865 \h </w:instrText>
-            </w:r>
-            <w:r>
-              <w:rPr>
-                <w:noProof/>
-                <w:webHidden/>
-                <w:sz w:val="28"/>
-                <w:szCs w:val="28"/>
-              </w:rPr>
-            </w:r>
-            <w:r>
-              <w:rPr>
-                <w:noProof/>
-                <w:webHidden/>
-                <w:sz w:val="28"/>
-                <w:szCs w:val="28"/>
+              </w:rPr>
+              <w:instrText xml:space="preserve"> PAGEREF _Toc199451624 \h </w:instrText>
+            </w:r>
+            <w:r>
+              <w:rPr>
+                <w:noProof/>
+                <w:webHidden/>
+              </w:rPr>
+            </w:r>
+            <w:r>
+              <w:rPr>
+                <w:noProof/>
+                <w:webHidden/>
               </w:rPr>
               <w:fldChar w:fldCharType="separate"/>
             </w:r>
@@ -2136,17 +1952,13 @@
               <w:rPr>
                 <w:noProof/>
                 <w:webHidden/>
-                <w:sz w:val="28"/>
-                <w:szCs w:val="28"/>
-              </w:rPr>
-              <w:t>12</w:t>
-            </w:r>
-            <w:r>
-              <w:rPr>
-                <w:noProof/>
-                <w:webHidden/>
-                <w:sz w:val="28"/>
-                <w:szCs w:val="28"/>
+              </w:rPr>
+              <w:t>16</w:t>
+            </w:r>
+            <w:r>
+              <w:rPr>
+                <w:noProof/>
+                <w:webHidden/>
               </w:rPr>
               <w:fldChar w:fldCharType="end"/>
             </w:r>
@@ -2161,18 +1973,14 @@
             <w:rPr>
               <w:rFonts w:eastAsiaTheme="minorEastAsia"/>
               <w:noProof/>
-              <w:sz w:val="28"/>
-              <w:szCs w:val="28"/>
               <w:lang w:eastAsia="es-ES"/>
             </w:rPr>
           </w:pPr>
-          <w:hyperlink w:anchor="_Toc199431866" w:history="1">
+          <w:hyperlink w:anchor="_Toc199451625" w:history="1">
             <w:r>
               <w:rPr>
                 <w:rStyle w:val="Hipervnculo"/>
                 <w:noProof/>
-                <w:sz w:val="28"/>
-                <w:szCs w:val="28"/>
               </w:rPr>
               <w:t>Conclusiones</w:t>
             </w:r>
@@ -2180,8 +1988,6 @@
               <w:rPr>
                 <w:noProof/>
                 <w:webHidden/>
-                <w:sz w:val="28"/>
-                <w:szCs w:val="28"/>
               </w:rPr>
               <w:tab/>
             </w:r>
@@ -2189,8 +1995,6 @@
               <w:rPr>
                 <w:noProof/>
                 <w:webHidden/>
-                <w:sz w:val="28"/>
-                <w:szCs w:val="28"/>
               </w:rPr>
               <w:fldChar w:fldCharType="begin"/>
             </w:r>
@@ -2198,25 +2002,19 @@
               <w:rPr>
                 <w:noProof/>
                 <w:webHidden/>
-                <w:sz w:val="28"/>
-                <w:szCs w:val="28"/>
-              </w:rPr>
-              <w:instrText xml:space="preserve"> PAGEREF _Toc199431866 \h </w:instrText>
-            </w:r>
-            <w:r>
-              <w:rPr>
-                <w:noProof/>
-                <w:webHidden/>
-                <w:sz w:val="28"/>
-                <w:szCs w:val="28"/>
-              </w:rPr>
-            </w:r>
-            <w:r>
-              <w:rPr>
-                <w:noProof/>
-                <w:webHidden/>
-                <w:sz w:val="28"/>
-                <w:szCs w:val="28"/>
+              </w:rPr>
+              <w:instrText xml:space="preserve"> PAGEREF _Toc199451625 \h </w:instrText>
+            </w:r>
+            <w:r>
+              <w:rPr>
+                <w:noProof/>
+                <w:webHidden/>
+              </w:rPr>
+            </w:r>
+            <w:r>
+              <w:rPr>
+                <w:noProof/>
+                <w:webHidden/>
               </w:rPr>
               <w:fldChar w:fldCharType="separate"/>
             </w:r>
@@ -2224,17 +2022,13 @@
               <w:rPr>
                 <w:noProof/>
                 <w:webHidden/>
-                <w:sz w:val="28"/>
-                <w:szCs w:val="28"/>
-              </w:rPr>
-              <w:t>13</w:t>
-            </w:r>
-            <w:r>
-              <w:rPr>
-                <w:noProof/>
-                <w:webHidden/>
-                <w:sz w:val="28"/>
-                <w:szCs w:val="28"/>
+              </w:rPr>
+              <w:t>17</w:t>
+            </w:r>
+            <w:r>
+              <w:rPr>
+                <w:noProof/>
+                <w:webHidden/>
               </w:rPr>
               <w:fldChar w:fldCharType="end"/>
             </w:r>
@@ -2249,18 +2043,14 @@
             <w:rPr>
               <w:rFonts w:eastAsiaTheme="minorEastAsia"/>
               <w:noProof/>
-              <w:sz w:val="28"/>
-              <w:szCs w:val="28"/>
               <w:lang w:eastAsia="es-ES"/>
             </w:rPr>
           </w:pPr>
-          <w:hyperlink w:anchor="_Toc199431867" w:history="1">
+          <w:hyperlink w:anchor="_Toc199451626" w:history="1">
             <w:r>
               <w:rPr>
                 <w:rStyle w:val="Hipervnculo"/>
                 <w:noProof/>
-                <w:sz w:val="28"/>
-                <w:szCs w:val="28"/>
               </w:rPr>
               <w:t>Bibliograf</w:t>
             </w:r>
@@ -2269,8 +2059,6 @@
                 <w:rStyle w:val="Hipervnculo"/>
                 <w:rFonts w:hint="eastAsia"/>
                 <w:noProof/>
-                <w:sz w:val="28"/>
-                <w:szCs w:val="28"/>
               </w:rPr>
               <w:t>í</w:t>
             </w:r>
@@ -2278,8 +2066,6 @@
               <w:rPr>
                 <w:rStyle w:val="Hipervnculo"/>
                 <w:noProof/>
-                <w:sz w:val="28"/>
-                <w:szCs w:val="28"/>
               </w:rPr>
               <w:t>a y referencias</w:t>
             </w:r>
@@ -2287,8 +2073,6 @@
               <w:rPr>
                 <w:noProof/>
                 <w:webHidden/>
-                <w:sz w:val="28"/>
-                <w:szCs w:val="28"/>
               </w:rPr>
               <w:tab/>
             </w:r>
@@ -2296,8 +2080,6 @@
               <w:rPr>
                 <w:noProof/>
                 <w:webHidden/>
-                <w:sz w:val="28"/>
-                <w:szCs w:val="28"/>
               </w:rPr>
               <w:fldChar w:fldCharType="begin"/>
             </w:r>
@@ -2305,25 +2087,19 @@
               <w:rPr>
                 <w:noProof/>
                 <w:webHidden/>
-                <w:sz w:val="28"/>
-                <w:szCs w:val="28"/>
-              </w:rPr>
-              <w:instrText xml:space="preserve"> PAGEREF _Toc199431867 \h </w:instrText>
-            </w:r>
-            <w:r>
-              <w:rPr>
-                <w:noProof/>
-                <w:webHidden/>
-                <w:sz w:val="28"/>
-                <w:szCs w:val="28"/>
-              </w:rPr>
-            </w:r>
-            <w:r>
-              <w:rPr>
-                <w:noProof/>
-                <w:webHidden/>
-                <w:sz w:val="28"/>
-                <w:szCs w:val="28"/>
+              </w:rPr>
+              <w:instrText xml:space="preserve"> PAGEREF _Toc199451626 \h </w:instrText>
+            </w:r>
+            <w:r>
+              <w:rPr>
+                <w:noProof/>
+                <w:webHidden/>
+              </w:rPr>
+            </w:r>
+            <w:r>
+              <w:rPr>
+                <w:noProof/>
+                <w:webHidden/>
               </w:rPr>
               <w:fldChar w:fldCharType="separate"/>
             </w:r>
@@ -2331,17 +2107,13 @@
               <w:rPr>
                 <w:noProof/>
                 <w:webHidden/>
-                <w:sz w:val="28"/>
-                <w:szCs w:val="28"/>
-              </w:rPr>
-              <w:t>14</w:t>
-            </w:r>
-            <w:r>
-              <w:rPr>
-                <w:noProof/>
-                <w:webHidden/>
-                <w:sz w:val="28"/>
-                <w:szCs w:val="28"/>
+              </w:rPr>
+              <w:t>18</w:t>
+            </w:r>
+            <w:r>
+              <w:rPr>
+                <w:noProof/>
+                <w:webHidden/>
               </w:rPr>
               <w:fldChar w:fldCharType="end"/>
             </w:r>
@@ -2377,7 +2149,7 @@
       <w:pPr>
         <w:pStyle w:val="Ttulo1"/>
       </w:pPr>
-      <w:bookmarkStart w:id="0" w:name="_Toc199431853"/>
+      <w:bookmarkStart w:id="0" w:name="_Toc199451611"/>
       <w:r>
         <w:lastRenderedPageBreak/>
         <w:t>Resumen</w:t>
@@ -2422,7 +2194,7 @@
       <w:pPr>
         <w:pStyle w:val="Ttulo1"/>
       </w:pPr>
-      <w:bookmarkStart w:id="1" w:name="_Toc199431854"/>
+      <w:bookmarkStart w:id="1" w:name="_Toc199451612"/>
       <w:r>
         <w:t>Introducción</w:t>
       </w:r>
@@ -2467,7 +2239,7 @@
       <w:pPr>
         <w:pStyle w:val="Ttulo1"/>
       </w:pPr>
-      <w:bookmarkStart w:id="2" w:name="_Toc199431855"/>
+      <w:bookmarkStart w:id="2" w:name="_Toc199451613"/>
       <w:r>
         <w:t>Objetivos</w:t>
       </w:r>
@@ -2564,7 +2336,7 @@
       <w:pPr>
         <w:pStyle w:val="Ttulo1"/>
       </w:pPr>
-      <w:bookmarkStart w:id="3" w:name="_Toc199431856"/>
+      <w:bookmarkStart w:id="3" w:name="_Toc199451614"/>
       <w:r>
         <w:t>Esl</w:t>
       </w:r>
@@ -2582,7 +2354,7 @@
       <w:pPr>
         <w:pStyle w:val="Ttulo1"/>
       </w:pPr>
-      <w:bookmarkStart w:id="4" w:name="_Toc199431857"/>
+      <w:bookmarkStart w:id="4" w:name="_Toc199451615"/>
       <w:r>
         <w:t>¿Qué diferencia a FitFlow de otros marketplaces?</w:t>
       </w:r>
@@ -2632,21 +2404,7 @@
           <w:b/>
           <w:bCs/>
         </w:rPr>
-        <w:t>P</w:t>
-      </w:r>
-      <w:r>
-        <w:rPr>
-          <w:b/>
-          <w:bCs/>
-        </w:rPr>
-        <w:t>ersonalización automática e inteligente</w:t>
-      </w:r>
-      <w:r>
-        <w:rPr>
-          <w:b/>
-          <w:bCs/>
-        </w:rPr>
-        <w:t>:</w:t>
+        <w:t>Personalización automática e inteligente:</w:t>
       </w:r>
     </w:p>
     <w:p>
@@ -2699,14 +2457,7 @@
           <w:b/>
           <w:bCs/>
         </w:rPr>
-        <w:t>Chatbot motivador y asistente 24/7</w:t>
-      </w:r>
-      <w:r>
-        <w:rPr>
-          <w:b/>
-          <w:bCs/>
-        </w:rPr>
-        <w:t>:</w:t>
+        <w:t>Chatbot motivador y asistente 24/7:</w:t>
       </w:r>
     </w:p>
     <w:p>
@@ -2741,14 +2492,7 @@
           <w:b/>
           <w:bCs/>
         </w:rPr>
-        <w:t>Diseño y experiencia premium</w:t>
-      </w:r>
-      <w:r>
-        <w:rPr>
-          <w:b/>
-          <w:bCs/>
-        </w:rPr>
-        <w:t>:</w:t>
+        <w:t>Diseño y experiencia premium:</w:t>
       </w:r>
     </w:p>
     <w:p>
@@ -2785,7 +2529,7 @@
       <w:pPr>
         <w:pStyle w:val="Ttulo1"/>
       </w:pPr>
-      <w:bookmarkStart w:id="5" w:name="_Toc199431858"/>
+      <w:bookmarkStart w:id="5" w:name="_Toc199451616"/>
       <w:r>
         <w:lastRenderedPageBreak/>
         <w:t>Alcance del proyecto</w:t>
@@ -2796,7 +2540,7 @@
       <w:pPr>
         <w:pStyle w:val="Ttulo2"/>
       </w:pPr>
-      <w:bookmarkStart w:id="6" w:name="_Toc199431859"/>
+      <w:bookmarkStart w:id="6" w:name="_Toc199451617"/>
       <w:r>
         <w:t>Requisitos</w:t>
       </w:r>
@@ -3298,7 +3042,7 @@
       <w:pPr>
         <w:pStyle w:val="Ttulo2"/>
       </w:pPr>
-      <w:bookmarkStart w:id="7" w:name="_Toc199431860"/>
+      <w:bookmarkStart w:id="7" w:name="_Toc199451618"/>
       <w:r>
         <w:lastRenderedPageBreak/>
         <w:t>Requisitos no funcionales</w:t>
@@ -3449,7 +3193,6 @@
           <w:szCs w:val="32"/>
         </w:rPr>
       </w:pPr>
-      <w:bookmarkStart w:id="8" w:name="_Toc199431861"/>
       <w:r>
         <w:br w:type="page"/>
       </w:r>
@@ -3458,6 +3201,7 @@
       <w:pPr>
         <w:pStyle w:val="Ttulo2"/>
       </w:pPr>
+      <w:bookmarkStart w:id="8" w:name="_Toc199451619"/>
       <w:r>
         <w:lastRenderedPageBreak/>
         <w:t>Prototipo / Mockup</w:t>
@@ -3489,7 +3233,7 @@
       <w:pPr>
         <w:pStyle w:val="Ttulo2"/>
       </w:pPr>
-      <w:bookmarkStart w:id="9" w:name="_Toc199431862"/>
+      <w:bookmarkStart w:id="9" w:name="_Toc199451620"/>
       <w:r>
         <w:lastRenderedPageBreak/>
         <w:t>Diagrama de Casos de Uso</w:t>
@@ -3498,7 +3242,46 @@
     </w:p>
     <w:p>
       <w:r>
-        <w:t>Incluye casos como:</w:t>
+        <w:rPr>
+          <w:b/>
+          <w:bCs/>
+        </w:rPr>
+        <w:t>Gestión de perfiles</w:t>
+      </w:r>
+      <w:r>
+        <w:rPr>
+          <w:b/>
+          <w:bCs/>
+        </w:rPr>
+        <w:t xml:space="preserve"> (d</w:t>
+      </w:r>
+      <w:r>
+        <w:rPr>
+          <w:b/>
+          <w:bCs/>
+        </w:rPr>
+        <w:t xml:space="preserve">eportista y </w:t>
+      </w:r>
+      <w:r>
+        <w:rPr>
+          <w:b/>
+          <w:bCs/>
+        </w:rPr>
+        <w:t>e</w:t>
+      </w:r>
+      <w:r>
+        <w:rPr>
+          <w:b/>
+          <w:bCs/>
+        </w:rPr>
+        <w:t>ntrenador</w:t>
+      </w:r>
+      <w:r>
+        <w:rPr>
+          <w:b/>
+          <w:bCs/>
+        </w:rPr>
+        <w:t>)</w:t>
       </w:r>
     </w:p>
     <w:p>
@@ -3522,6 +3305,202 @@
         </w:numPr>
       </w:pPr>
       <w:r>
+        <w:t>Editar perfil de usuario (deportista).</w:t>
+      </w:r>
+    </w:p>
+    <w:p>
+      <w:pPr>
+        <w:pStyle w:val="Prrafodelista"/>
+        <w:numPr>
+          <w:ilvl w:val="0"/>
+          <w:numId w:val="1"/>
+        </w:numPr>
+      </w:pPr>
+      <w:r>
+        <w:t>Editar perfil de entrenador (experiencia, tarifas, certificaciones).</w:t>
+      </w:r>
+    </w:p>
+    <w:p>
+      <w:pPr>
+        <w:pStyle w:val="Prrafodelista"/>
+        <w:numPr>
+          <w:ilvl w:val="0"/>
+          <w:numId w:val="1"/>
+        </w:numPr>
+      </w:pPr>
+      <w:r>
+        <w:t>Subir foto de perfil.</w:t>
+      </w:r>
+    </w:p>
+    <w:p>
+      <w:r>
+        <w:rPr>
+          <w:b/>
+          <w:bCs/>
+        </w:rPr>
+        <w:t>Pagos y facturación</w:t>
+      </w:r>
+      <w:r>
+        <w:rPr>
+          <w:b/>
+          <w:bCs/>
+        </w:rPr>
+        <w:t xml:space="preserve"> (deportista)</w:t>
+      </w:r>
+    </w:p>
+    <w:p>
+      <w:pPr>
+        <w:pStyle w:val="Prrafodelista"/>
+        <w:numPr>
+          <w:ilvl w:val="0"/>
+          <w:numId w:val="1"/>
+        </w:numPr>
+      </w:pPr>
+      <w:r>
+        <w:t>Contratar entrenadores</w:t>
+      </w:r>
+    </w:p>
+    <w:p>
+      <w:pPr>
+        <w:pStyle w:val="Prrafodelista"/>
+        <w:numPr>
+          <w:ilvl w:val="0"/>
+          <w:numId w:val="1"/>
+        </w:numPr>
+      </w:pPr>
+      <w:r>
+        <w:t>Reservar sesión</w:t>
+      </w:r>
+      <w:r>
+        <w:t xml:space="preserve"> </w:t>
+      </w:r>
+      <w:r>
+        <w:t>desde el calendario del entrenador</w:t>
+      </w:r>
+      <w:r>
+        <w:t>.</w:t>
+      </w:r>
+    </w:p>
+    <w:p>
+      <w:pPr>
+        <w:pStyle w:val="Prrafodelista"/>
+        <w:numPr>
+          <w:ilvl w:val="0"/>
+          <w:numId w:val="1"/>
+        </w:numPr>
+      </w:pPr>
+      <w:r>
+        <w:t>Realizar pagos seguros</w:t>
+      </w:r>
+      <w:r>
+        <w:t xml:space="preserve"> mediante pasarelas integradas</w:t>
+      </w:r>
+      <w:r>
+        <w:t>.</w:t>
+      </w:r>
+    </w:p>
+    <w:p>
+      <w:pPr>
+        <w:pStyle w:val="Prrafodelista"/>
+        <w:numPr>
+          <w:ilvl w:val="0"/>
+          <w:numId w:val="1"/>
+        </w:numPr>
+      </w:pPr>
+      <w:r>
+        <w:t>Consultar historial de pagos.</w:t>
+      </w:r>
+    </w:p>
+    <w:p>
+      <w:pPr>
+        <w:pStyle w:val="Prrafodelista"/>
+        <w:numPr>
+          <w:ilvl w:val="0"/>
+          <w:numId w:val="1"/>
+        </w:numPr>
+      </w:pPr>
+      <w:r>
+        <w:t>Descargar factura o comprobante.</w:t>
+      </w:r>
+    </w:p>
+    <w:p>
+      <w:r>
+        <w:rPr>
+          <w:b/>
+          <w:bCs/>
+        </w:rPr>
+        <w:t>Personalización y recomendaciones</w:t>
+      </w:r>
+    </w:p>
+    <w:p>
+      <w:pPr>
+        <w:pStyle w:val="Prrafodelista"/>
+        <w:numPr>
+          <w:ilvl w:val="0"/>
+          <w:numId w:val="1"/>
+        </w:numPr>
+      </w:pPr>
+      <w:r>
+        <w:t>Completar cuestionario inicial para personalización.</w:t>
+      </w:r>
+    </w:p>
+    <w:p>
+      <w:pPr>
+        <w:pStyle w:val="Prrafodelista"/>
+        <w:numPr>
+          <w:ilvl w:val="0"/>
+          <w:numId w:val="1"/>
+        </w:numPr>
+      </w:pPr>
+      <w:r>
+        <w:t>Recibir recomendaciones de rutina.</w:t>
+      </w:r>
+    </w:p>
+    <w:p>
+      <w:pPr>
+        <w:pStyle w:val="Prrafodelista"/>
+        <w:numPr>
+          <w:ilvl w:val="0"/>
+          <w:numId w:val="1"/>
+        </w:numPr>
+      </w:pPr>
+      <w:r>
+        <w:t>Recibir recomendaciones de suplementación.</w:t>
+      </w:r>
+    </w:p>
+    <w:p>
+      <w:pPr>
+        <w:pStyle w:val="Prrafodelista"/>
+        <w:numPr>
+          <w:ilvl w:val="0"/>
+          <w:numId w:val="1"/>
+        </w:numPr>
+      </w:pPr>
+      <w:r>
+        <w:t>Ajustar plan según progreso reportado.</w:t>
+      </w:r>
+    </w:p>
+    <w:p>
+      <w:r>
+        <w:rPr>
+          <w:b/>
+          <w:bCs/>
+        </w:rPr>
+        <w:t>Interacción social</w:t>
+      </w:r>
+      <w:r>
+        <w:t xml:space="preserve"> </w:t>
+      </w:r>
+    </w:p>
+    <w:p>
+      <w:pPr>
+        <w:pStyle w:val="Prrafodelista"/>
+        <w:numPr>
+          <w:ilvl w:val="0"/>
+          <w:numId w:val="1"/>
+        </w:numPr>
+      </w:pPr>
+      <w:r>
         <w:t>Buscar entrenadores.</w:t>
       </w:r>
     </w:p>
@@ -3532,37 +3511,6 @@
           <w:ilvl w:val="0"/>
           <w:numId w:val="1"/>
         </w:numPr>
-      </w:pPr>
-      <w:r>
-        <w:t>Reservar sesión.</w:t>
-      </w:r>
-    </w:p>
-    <w:p>
-      <w:pPr>
-        <w:pStyle w:val="Prrafodelista"/>
-        <w:numPr>
-          <w:ilvl w:val="0"/>
-          <w:numId w:val="1"/>
-        </w:numPr>
-      </w:pPr>
-      <w:r>
-        <w:t>Chatear con chatbot.</w:t>
-      </w:r>
-    </w:p>
-    <w:p>
-      <w:pPr>
-        <w:pStyle w:val="Prrafodelista"/>
-        <w:numPr>
-          <w:ilvl w:val="0"/>
-          <w:numId w:val="1"/>
-        </w:numPr>
-      </w:pPr>
-      <w:r>
-        <w:t xml:space="preserve">Consultar progreso. </w:t>
-      </w:r>
-    </w:p>
-    <w:p>
-      <w:pPr>
         <w:rPr>
           <w:rFonts w:ascii="Calibri" w:eastAsiaTheme="majorEastAsia" w:hAnsi="Calibri" w:cstheme="majorBidi"/>
           <w:color w:val="0F4761" w:themeColor="accent1" w:themeShade="BF"/>
@@ -3571,19 +3519,138 @@
         </w:rPr>
       </w:pPr>
       <w:r>
-        <w:br w:type="page"/>
-      </w:r>
-    </w:p>
-    <w:p>
-      <w:pPr>
-        <w:pStyle w:val="Ttulo2"/>
-      </w:pPr>
-      <w:bookmarkStart w:id="10" w:name="_Toc199431863"/>
+        <w:t>Compartir progreso.</w:t>
+      </w:r>
+    </w:p>
+    <w:p>
+      <w:pPr>
+        <w:pStyle w:val="Prrafodelista"/>
+        <w:numPr>
+          <w:ilvl w:val="0"/>
+          <w:numId w:val="1"/>
+        </w:numPr>
+      </w:pPr>
+      <w:r>
+        <w:t>Publicar valoraci</w:t>
+      </w:r>
+      <w:r>
+        <w:t xml:space="preserve">ones </w:t>
+      </w:r>
+      <w:r>
+        <w:t>y comentarios sobre los entrenadores tras cada sesión realizada.</w:t>
+      </w:r>
+    </w:p>
+    <w:p>
+      <w:pPr>
+        <w:pStyle w:val="Prrafodelista"/>
+        <w:numPr>
+          <w:ilvl w:val="0"/>
+          <w:numId w:val="1"/>
+        </w:numPr>
+      </w:pPr>
+      <w:r>
+        <w:t>Unirse a retos o desafíos fitness.</w:t>
+      </w:r>
+    </w:p>
+    <w:p>
+      <w:pPr>
+        <w:pStyle w:val="Prrafodelista"/>
+        <w:numPr>
+          <w:ilvl w:val="0"/>
+          <w:numId w:val="1"/>
+        </w:numPr>
+      </w:pPr>
+      <w:r>
+        <w:t>Participar en rankings o tableros de logros.</w:t>
+      </w:r>
+    </w:p>
+    <w:p>
+      <w:r>
+        <w:rPr>
+          <w:b/>
+          <w:bCs/>
+        </w:rPr>
+        <w:t>Administración interna (entrenador)</w:t>
+      </w:r>
+    </w:p>
+    <w:p>
+      <w:pPr>
+        <w:pStyle w:val="Prrafodelista"/>
+        <w:numPr>
+          <w:ilvl w:val="0"/>
+          <w:numId w:val="1"/>
+        </w:numPr>
+      </w:pPr>
+      <w:r>
+        <w:t>Gestionar disponibilidad de horarios.</w:t>
+      </w:r>
+    </w:p>
+    <w:p>
+      <w:pPr>
+        <w:pStyle w:val="Prrafodelista"/>
+        <w:numPr>
+          <w:ilvl w:val="0"/>
+          <w:numId w:val="1"/>
+        </w:numPr>
+      </w:pPr>
+      <w:r>
+        <w:t>Aprobar o rechazar solicitudes de sesión.</w:t>
+      </w:r>
+    </w:p>
+    <w:p>
+      <w:pPr>
+        <w:pStyle w:val="Prrafodelista"/>
+        <w:numPr>
+          <w:ilvl w:val="0"/>
+          <w:numId w:val="1"/>
+        </w:numPr>
+      </w:pPr>
       <w:r>
         <w:lastRenderedPageBreak/>
-        <w:t>Diagramas de Clases de Análisis</w:t>
-      </w:r>
-      <w:bookmarkEnd w:id="10"/>
+        <w:t>Consultar estadísticas de usuarios atendidos</w:t>
+      </w:r>
+      <w:r>
+        <w:t xml:space="preserve">, </w:t>
+      </w:r>
+      <w:r>
+        <w:t>progreso de clientes, número de sesiones realizadas, ingresos generados, etc.</w:t>
+      </w:r>
+    </w:p>
+    <w:p>
+      <w:pPr>
+        <w:pStyle w:val="Prrafodelista"/>
+        <w:numPr>
+          <w:ilvl w:val="0"/>
+          <w:numId w:val="1"/>
+        </w:numPr>
+      </w:pPr>
+      <w:r>
+        <w:t>Chatear con chatbot.</w:t>
+      </w:r>
+    </w:p>
+    <w:p>
+      <w:pPr>
+        <w:pStyle w:val="Prrafodelista"/>
+        <w:numPr>
+          <w:ilvl w:val="0"/>
+          <w:numId w:val="1"/>
+        </w:numPr>
+      </w:pPr>
+      <w:r>
+        <w:t>Consultar el progreso reportado por los usuarios para adaptar las rutinas y recomendaciones.</w:t>
+      </w:r>
+    </w:p>
+    <w:p/>
+    <w:p>
+      <w:r>
+        <w:t>Hay que hacerlo en el</w:t>
+      </w:r>
+      <w:r>
+        <w:t xml:space="preserve"> StarUML</w:t>
+      </w:r>
+      <w:r>
+        <w:t>, esto es un modelo.</w:t>
+      </w:r>
     </w:p>
     <w:p>
       <w:pPr>
@@ -3595,6 +3662,59 @@
         </w:rPr>
       </w:pPr>
       <w:r>
+        <w:rPr>
+          <w:noProof/>
+        </w:rPr>
+        <w:drawing>
+          <wp:inline distT="0" distB="0" distL="0" distR="0" wp14:anchorId="5813A61A" wp14:editId="66D9CB4B">
+            <wp:extent cx="5219700" cy="3479800"/>
+            <wp:effectExtent l="0" t="0" r="0" b="6350"/>
+            <wp:docPr id="702003187" name="Imagen 8" descr="Imagen generada"/>
+            <wp:cNvGraphicFramePr>
+              <a:graphicFrameLocks xmlns:a="http://schemas.openxmlformats.org/drawingml/2006/main" noChangeAspect="1"/>
+            </wp:cNvGraphicFramePr>
+            <a:graphic xmlns:a="http://schemas.openxmlformats.org/drawingml/2006/main">
+              <a:graphicData uri="http://schemas.openxmlformats.org/drawingml/2006/picture">
+                <pic:pic xmlns:pic="http://schemas.openxmlformats.org/drawingml/2006/picture">
+                  <pic:nvPicPr>
+                    <pic:cNvPr id="0" name="Picture 3" descr="Imagen generada"/>
+                    <pic:cNvPicPr>
+                      <a:picLocks noChangeAspect="1" noChangeArrowheads="1"/>
+                    </pic:cNvPicPr>
+                  </pic:nvPicPr>
+                  <pic:blipFill>
+                    <a:blip r:embed="rId9">
+                      <a:extLst>
+                        <a:ext uri="{28A0092B-C50C-407E-A947-70E740481C1C}">
+                          <a14:useLocalDpi xmlns:a14="http://schemas.microsoft.com/office/drawing/2010/main" val="0"/>
+                        </a:ext>
+                      </a:extLst>
+                    </a:blip>
+                    <a:srcRect/>
+                    <a:stretch>
+                      <a:fillRect/>
+                    </a:stretch>
+                  </pic:blipFill>
+                  <pic:spPr bwMode="auto">
+                    <a:xfrm>
+                      <a:off x="0" y="0"/>
+                      <a:ext cx="5219700" cy="3479800"/>
+                    </a:xfrm>
+                    <a:prstGeom prst="rect">
+                      <a:avLst/>
+                    </a:prstGeom>
+                    <a:noFill/>
+                    <a:ln>
+                      <a:noFill/>
+                    </a:ln>
+                  </pic:spPr>
+                </pic:pic>
+              </a:graphicData>
+            </a:graphic>
+          </wp:inline>
+        </w:drawing>
+      </w:r>
+      <w:r>
         <w:br w:type="page"/>
       </w:r>
     </w:p>
@@ -3602,1278 +3722,12 @@
       <w:pPr>
         <w:pStyle w:val="Ttulo2"/>
       </w:pPr>
-      <w:bookmarkStart w:id="11" w:name="_Toc199431864"/>
+      <w:bookmarkStart w:id="10" w:name="_Toc199451621"/>
       <w:r>
         <w:lastRenderedPageBreak/>
-        <w:t>Diagrama Entidad-Relación</w:t>
-      </w:r>
-      <w:bookmarkEnd w:id="11"/>
-    </w:p>
-    <w:p>
-      <w:pPr>
-        <w:rPr>
-          <w:b/>
-          <w:bCs/>
-        </w:rPr>
-      </w:pPr>
-      <w:r>
-        <w:rPr>
-          <w:b/>
-          <w:bCs/>
-        </w:rPr>
-        <w:t>Entidades</w:t>
-      </w:r>
-    </w:p>
-    <w:p>
-      <w:pPr>
-        <w:pStyle w:val="Prrafodelista"/>
-        <w:numPr>
-          <w:ilvl w:val="0"/>
-          <w:numId w:val="1"/>
-        </w:numPr>
-        <w:rPr>
-          <w:rFonts w:ascii="Calibri" w:eastAsiaTheme="majorEastAsia" w:hAnsi="Calibri" w:cstheme="majorBidi"/>
-          <w:b/>
-          <w:bCs/>
-          <w:color w:val="0F4761" w:themeColor="accent1" w:themeShade="BF"/>
-          <w:sz w:val="28"/>
-          <w:szCs w:val="32"/>
-        </w:rPr>
-      </w:pPr>
-      <w:r>
-        <w:rPr>
-          <w:b/>
-          <w:bCs/>
-        </w:rPr>
-        <w:t>Usuario (deportista)</w:t>
-      </w:r>
-    </w:p>
-    <w:p>
-      <w:pPr>
-        <w:pStyle w:val="Prrafodelista"/>
-        <w:numPr>
-          <w:ilvl w:val="1"/>
-          <w:numId w:val="1"/>
-        </w:numPr>
-        <w:rPr>
-          <w:rFonts w:ascii="Calibri" w:eastAsiaTheme="majorEastAsia" w:hAnsi="Calibri" w:cstheme="majorBidi"/>
-          <w:b/>
-          <w:bCs/>
-          <w:color w:val="0F4761" w:themeColor="accent1" w:themeShade="BF"/>
-          <w:sz w:val="28"/>
-          <w:szCs w:val="32"/>
-        </w:rPr>
-      </w:pPr>
-      <w:r>
-        <w:t>user</w:t>
-      </w:r>
-      <w:r>
-        <w:t>I</w:t>
-      </w:r>
-      <w:r>
-        <w:t>d (PK)</w:t>
-      </w:r>
-    </w:p>
-    <w:p>
-      <w:pPr>
-        <w:pStyle w:val="Prrafodelista"/>
-        <w:numPr>
-          <w:ilvl w:val="1"/>
-          <w:numId w:val="1"/>
-        </w:numPr>
-        <w:rPr>
-          <w:rFonts w:ascii="Calibri" w:eastAsiaTheme="majorEastAsia" w:hAnsi="Calibri" w:cstheme="majorBidi"/>
-          <w:b/>
-          <w:bCs/>
-          <w:color w:val="0F4761" w:themeColor="accent1" w:themeShade="BF"/>
-          <w:sz w:val="28"/>
-          <w:szCs w:val="32"/>
-        </w:rPr>
-      </w:pPr>
-      <w:r>
-        <w:t>nombre</w:t>
-      </w:r>
-    </w:p>
-    <w:p>
-      <w:pPr>
-        <w:pStyle w:val="Prrafodelista"/>
-        <w:numPr>
-          <w:ilvl w:val="1"/>
-          <w:numId w:val="1"/>
-        </w:numPr>
-        <w:rPr>
-          <w:rFonts w:ascii="Calibri" w:eastAsiaTheme="majorEastAsia" w:hAnsi="Calibri" w:cstheme="majorBidi"/>
-          <w:b/>
-          <w:bCs/>
-          <w:color w:val="0F4761" w:themeColor="accent1" w:themeShade="BF"/>
-          <w:sz w:val="28"/>
-          <w:szCs w:val="32"/>
-        </w:rPr>
-      </w:pPr>
-      <w:r>
-        <w:t>correo</w:t>
-      </w:r>
-    </w:p>
-    <w:p>
-      <w:pPr>
-        <w:pStyle w:val="Prrafodelista"/>
-        <w:numPr>
-          <w:ilvl w:val="1"/>
-          <w:numId w:val="1"/>
-        </w:numPr>
-        <w:rPr>
-          <w:rFonts w:ascii="Calibri" w:eastAsiaTheme="majorEastAsia" w:hAnsi="Calibri" w:cstheme="majorBidi"/>
-          <w:b/>
-          <w:bCs/>
-          <w:color w:val="0F4761" w:themeColor="accent1" w:themeShade="BF"/>
-          <w:sz w:val="28"/>
-          <w:szCs w:val="32"/>
-        </w:rPr>
-      </w:pPr>
-      <w:r>
-        <w:t>contrase</w:t>
-      </w:r>
-      <w:r>
-        <w:rPr>
-          <w:rFonts w:hint="cs"/>
-        </w:rPr>
-        <w:t>ñ</w:t>
-      </w:r>
-      <w:r>
-        <w:t>a</w:t>
-      </w:r>
-    </w:p>
-    <w:p>
-      <w:pPr>
-        <w:pStyle w:val="Prrafodelista"/>
-        <w:numPr>
-          <w:ilvl w:val="1"/>
-          <w:numId w:val="1"/>
-        </w:numPr>
-        <w:rPr>
-          <w:rFonts w:ascii="Calibri" w:eastAsiaTheme="majorEastAsia" w:hAnsi="Calibri" w:cstheme="majorBidi"/>
-          <w:b/>
-          <w:bCs/>
-          <w:color w:val="0F4761" w:themeColor="accent1" w:themeShade="BF"/>
-          <w:sz w:val="28"/>
-          <w:szCs w:val="32"/>
-        </w:rPr>
-      </w:pPr>
-      <w:r>
-        <w:t>peso</w:t>
-      </w:r>
-    </w:p>
-    <w:p>
-      <w:pPr>
-        <w:pStyle w:val="Prrafodelista"/>
-        <w:numPr>
-          <w:ilvl w:val="1"/>
-          <w:numId w:val="1"/>
-        </w:numPr>
-        <w:rPr>
-          <w:rFonts w:ascii="Calibri" w:eastAsiaTheme="majorEastAsia" w:hAnsi="Calibri" w:cstheme="majorBidi"/>
-          <w:b/>
-          <w:bCs/>
-          <w:color w:val="0F4761" w:themeColor="accent1" w:themeShade="BF"/>
-          <w:sz w:val="28"/>
-          <w:szCs w:val="32"/>
-        </w:rPr>
-      </w:pPr>
-      <w:r>
-        <w:t>altura</w:t>
-      </w:r>
-    </w:p>
-    <w:p>
-      <w:pPr>
-        <w:pStyle w:val="Prrafodelista"/>
-        <w:numPr>
-          <w:ilvl w:val="1"/>
-          <w:numId w:val="1"/>
-        </w:numPr>
-        <w:rPr>
-          <w:rFonts w:ascii="Calibri" w:eastAsiaTheme="majorEastAsia" w:hAnsi="Calibri" w:cstheme="majorBidi"/>
-          <w:b/>
-          <w:bCs/>
-          <w:color w:val="0F4761" w:themeColor="accent1" w:themeShade="BF"/>
-          <w:sz w:val="28"/>
-          <w:szCs w:val="32"/>
-        </w:rPr>
-      </w:pPr>
-      <w:r>
-        <w:t>edad</w:t>
-      </w:r>
-    </w:p>
-    <w:p>
-      <w:pPr>
-        <w:pStyle w:val="Prrafodelista"/>
-        <w:numPr>
-          <w:ilvl w:val="1"/>
-          <w:numId w:val="1"/>
-        </w:numPr>
-        <w:rPr>
-          <w:rFonts w:ascii="Calibri" w:eastAsiaTheme="majorEastAsia" w:hAnsi="Calibri" w:cstheme="majorBidi"/>
-          <w:b/>
-          <w:bCs/>
-          <w:color w:val="0F4761" w:themeColor="accent1" w:themeShade="BF"/>
-          <w:sz w:val="28"/>
-          <w:szCs w:val="32"/>
-        </w:rPr>
-      </w:pPr>
-      <w:r>
-        <w:t>nivel</w:t>
-      </w:r>
-      <w:r>
-        <w:t>E</w:t>
-      </w:r>
-      <w:r>
-        <w:t>xperiencia</w:t>
-      </w:r>
-    </w:p>
-    <w:p>
-      <w:pPr>
-        <w:pStyle w:val="Prrafodelista"/>
-        <w:numPr>
-          <w:ilvl w:val="1"/>
-          <w:numId w:val="1"/>
-        </w:numPr>
-        <w:rPr>
-          <w:rFonts w:ascii="Calibri" w:eastAsiaTheme="majorEastAsia" w:hAnsi="Calibri" w:cstheme="majorBidi"/>
-          <w:b/>
-          <w:bCs/>
-          <w:color w:val="0F4761" w:themeColor="accent1" w:themeShade="BF"/>
-          <w:sz w:val="28"/>
-          <w:szCs w:val="32"/>
-        </w:rPr>
-      </w:pPr>
-      <w:r>
-        <w:t>frecuencia</w:t>
-      </w:r>
-      <w:r>
-        <w:t>E</w:t>
-      </w:r>
-      <w:r>
-        <w:t>ntrenamiento</w:t>
-      </w:r>
-    </w:p>
-    <w:p>
-      <w:pPr>
-        <w:pStyle w:val="Prrafodelista"/>
-        <w:numPr>
-          <w:ilvl w:val="1"/>
-          <w:numId w:val="1"/>
-        </w:numPr>
-        <w:rPr>
-          <w:rFonts w:ascii="Calibri" w:eastAsiaTheme="majorEastAsia" w:hAnsi="Calibri" w:cstheme="majorBidi"/>
-          <w:b/>
-          <w:bCs/>
-          <w:color w:val="0F4761" w:themeColor="accent1" w:themeShade="BF"/>
-          <w:sz w:val="28"/>
-          <w:szCs w:val="32"/>
-        </w:rPr>
-      </w:pPr>
-      <w:r>
-        <w:t>horas</w:t>
-      </w:r>
-      <w:r>
-        <w:t>D</w:t>
-      </w:r>
-      <w:r>
-        <w:t>escanso</w:t>
-      </w:r>
-    </w:p>
-    <w:p>
-      <w:pPr>
-        <w:pStyle w:val="Prrafodelista"/>
-        <w:numPr>
-          <w:ilvl w:val="1"/>
-          <w:numId w:val="1"/>
-        </w:numPr>
-        <w:rPr>
-          <w:rFonts w:ascii="Calibri" w:eastAsiaTheme="majorEastAsia" w:hAnsi="Calibri" w:cstheme="majorBidi"/>
-          <w:b/>
-          <w:bCs/>
-          <w:color w:val="0F4761" w:themeColor="accent1" w:themeShade="BF"/>
-          <w:sz w:val="28"/>
-          <w:szCs w:val="32"/>
-        </w:rPr>
-      </w:pPr>
-      <w:r>
-        <w:t>objetivos</w:t>
-      </w:r>
-    </w:p>
-    <w:p>
-      <w:pPr>
-        <w:pStyle w:val="Prrafodelista"/>
-        <w:numPr>
-          <w:ilvl w:val="0"/>
-          <w:numId w:val="1"/>
-        </w:numPr>
-      </w:pPr>
-      <w:r>
-        <w:t>Entrenador</w:t>
-      </w:r>
-    </w:p>
-    <w:p>
-      <w:pPr>
-        <w:pStyle w:val="Prrafodelista"/>
-        <w:numPr>
-          <w:ilvl w:val="1"/>
-          <w:numId w:val="1"/>
-        </w:numPr>
-      </w:pPr>
-      <w:r>
-        <w:t>trainer</w:t>
-      </w:r>
-      <w:r>
-        <w:t>I</w:t>
-      </w:r>
-      <w:r>
-        <w:t>d (PK)</w:t>
-      </w:r>
-    </w:p>
-    <w:p>
-      <w:pPr>
-        <w:pStyle w:val="Prrafodelista"/>
-        <w:numPr>
-          <w:ilvl w:val="1"/>
-          <w:numId w:val="1"/>
-        </w:numPr>
-      </w:pPr>
-      <w:r>
-        <w:t>nombre</w:t>
-      </w:r>
-    </w:p>
-    <w:p>
-      <w:pPr>
-        <w:pStyle w:val="Prrafodelista"/>
-        <w:numPr>
-          <w:ilvl w:val="1"/>
-          <w:numId w:val="1"/>
-        </w:numPr>
-      </w:pPr>
-      <w:r>
-        <w:t>correo</w:t>
-      </w:r>
-    </w:p>
-    <w:p>
-      <w:pPr>
-        <w:pStyle w:val="Prrafodelista"/>
-        <w:numPr>
-          <w:ilvl w:val="1"/>
-          <w:numId w:val="1"/>
-        </w:numPr>
-      </w:pPr>
-      <w:r>
-        <w:t>contrase</w:t>
-      </w:r>
-      <w:r>
-        <w:rPr>
-          <w:rFonts w:hint="cs"/>
-        </w:rPr>
-        <w:t>ñ</w:t>
-      </w:r>
-      <w:r>
-        <w:t>a</w:t>
-      </w:r>
-    </w:p>
-    <w:p>
-      <w:pPr>
-        <w:pStyle w:val="Prrafodelista"/>
-        <w:numPr>
-          <w:ilvl w:val="1"/>
-          <w:numId w:val="1"/>
-        </w:numPr>
-      </w:pPr>
-      <w:r>
-        <w:t>experiencia</w:t>
-      </w:r>
-    </w:p>
-    <w:p>
-      <w:pPr>
-        <w:pStyle w:val="Prrafodelista"/>
-        <w:numPr>
-          <w:ilvl w:val="1"/>
-          <w:numId w:val="1"/>
-        </w:numPr>
-      </w:pPr>
-      <w:r>
-        <w:t>titulaciones</w:t>
-      </w:r>
-    </w:p>
-    <w:p>
-      <w:pPr>
-        <w:pStyle w:val="Prrafodelista"/>
-        <w:numPr>
-          <w:ilvl w:val="1"/>
-          <w:numId w:val="1"/>
-        </w:numPr>
-      </w:pPr>
-      <w:r>
-        <w:t>especialidades</w:t>
-      </w:r>
-    </w:p>
-    <w:p>
-      <w:pPr>
-        <w:pStyle w:val="Prrafodelista"/>
-        <w:numPr>
-          <w:ilvl w:val="1"/>
-          <w:numId w:val="1"/>
-        </w:numPr>
-      </w:pPr>
-      <w:r>
-        <w:t>certificaciones</w:t>
-      </w:r>
-    </w:p>
-    <w:p>
-      <w:pPr>
-        <w:pStyle w:val="Prrafodelista"/>
-        <w:numPr>
-          <w:ilvl w:val="1"/>
-          <w:numId w:val="1"/>
-        </w:numPr>
-      </w:pPr>
-      <w:r>
-        <w:t>a</w:t>
-      </w:r>
-      <w:r>
-        <w:rPr>
-          <w:rFonts w:hint="cs"/>
-        </w:rPr>
-        <w:t>ñ</w:t>
-      </w:r>
-      <w:r>
-        <w:t>os</w:t>
-      </w:r>
-      <w:r>
-        <w:t>P</w:t>
-      </w:r>
-      <w:r>
-        <w:t>ractica</w:t>
-      </w:r>
-    </w:p>
-    <w:p>
-      <w:pPr>
-        <w:pStyle w:val="Prrafodelista"/>
-        <w:numPr>
-          <w:ilvl w:val="1"/>
-          <w:numId w:val="1"/>
-        </w:numPr>
-      </w:pPr>
-      <w:r>
-        <w:t>tarifas</w:t>
-      </w:r>
-    </w:p>
-    <w:p>
-      <w:pPr>
-        <w:pStyle w:val="Prrafodelista"/>
-        <w:numPr>
-          <w:ilvl w:val="1"/>
-          <w:numId w:val="1"/>
-        </w:numPr>
-      </w:pPr>
-      <w:r>
-        <w:t>valoraci</w:t>
-      </w:r>
-      <w:r>
-        <w:t>o</w:t>
-      </w:r>
-      <w:r>
-        <w:t>n</w:t>
-      </w:r>
-      <w:r>
-        <w:t>M</w:t>
-      </w:r>
-      <w:r>
-        <w:t>edia</w:t>
-      </w:r>
-    </w:p>
-    <w:p>
-      <w:pPr>
-        <w:pStyle w:val="Prrafodelista"/>
-        <w:numPr>
-          <w:ilvl w:val="0"/>
-          <w:numId w:val="1"/>
-        </w:numPr>
-      </w:pPr>
-      <w:r>
-        <w:t>Reserva</w:t>
-      </w:r>
-    </w:p>
-    <w:p>
-      <w:pPr>
-        <w:pStyle w:val="Prrafodelista"/>
-        <w:numPr>
-          <w:ilvl w:val="1"/>
-          <w:numId w:val="1"/>
-        </w:numPr>
-      </w:pPr>
-      <w:r>
-        <w:t>r</w:t>
-      </w:r>
-      <w:r>
-        <w:t>eserva</w:t>
-      </w:r>
-      <w:r>
-        <w:t>I</w:t>
-      </w:r>
-      <w:r>
-        <w:t>d (PK)</w:t>
-      </w:r>
-    </w:p>
-    <w:p>
-      <w:pPr>
-        <w:pStyle w:val="Prrafodelista"/>
-        <w:numPr>
-          <w:ilvl w:val="1"/>
-          <w:numId w:val="1"/>
-        </w:numPr>
-      </w:pPr>
-      <w:r>
-        <w:t>user</w:t>
-      </w:r>
-      <w:r>
-        <w:t>I</w:t>
-      </w:r>
-      <w:r>
-        <w:t>d (FK) → Usuario</w:t>
-      </w:r>
-    </w:p>
-    <w:p>
-      <w:pPr>
-        <w:pStyle w:val="Prrafodelista"/>
-        <w:numPr>
-          <w:ilvl w:val="1"/>
-          <w:numId w:val="1"/>
-        </w:numPr>
-      </w:pPr>
-      <w:r>
-        <w:t>trainer</w:t>
-      </w:r>
-      <w:r>
-        <w:t>I</w:t>
-      </w:r>
-      <w:r>
-        <w:t>d (FK) → Entrenador</w:t>
-      </w:r>
-    </w:p>
-    <w:p>
-      <w:pPr>
-        <w:pStyle w:val="Prrafodelista"/>
-        <w:numPr>
-          <w:ilvl w:val="1"/>
-          <w:numId w:val="1"/>
-        </w:numPr>
-      </w:pPr>
-      <w:r>
-        <w:t>fecha</w:t>
-      </w:r>
-      <w:r>
-        <w:t>R</w:t>
-      </w:r>
-      <w:r>
-        <w:t>eserva</w:t>
-      </w:r>
-    </w:p>
-    <w:p>
-      <w:pPr>
-        <w:pStyle w:val="Prrafodelista"/>
-        <w:numPr>
-          <w:ilvl w:val="1"/>
-          <w:numId w:val="1"/>
-        </w:numPr>
-      </w:pPr>
-      <w:r>
-        <w:lastRenderedPageBreak/>
-        <w:t>hora</w:t>
-      </w:r>
-      <w:r>
-        <w:t>R</w:t>
-      </w:r>
-      <w:r>
-        <w:t>eserva</w:t>
-      </w:r>
-    </w:p>
-    <w:p>
-      <w:pPr>
-        <w:pStyle w:val="Prrafodelista"/>
-        <w:numPr>
-          <w:ilvl w:val="1"/>
-          <w:numId w:val="1"/>
-        </w:numPr>
-      </w:pPr>
-      <w:r>
-        <w:t>estado (confirmada, cancelada, reembolsada)</w:t>
-      </w:r>
-    </w:p>
-    <w:p>
-      <w:pPr>
-        <w:pStyle w:val="Prrafodelista"/>
-        <w:numPr>
-          <w:ilvl w:val="0"/>
-          <w:numId w:val="1"/>
-        </w:numPr>
-      </w:pPr>
-      <w:r>
-        <w:t>Pago</w:t>
-      </w:r>
-    </w:p>
-    <w:p>
-      <w:pPr>
-        <w:pStyle w:val="Prrafodelista"/>
-        <w:numPr>
-          <w:ilvl w:val="1"/>
-          <w:numId w:val="1"/>
-        </w:numPr>
-      </w:pPr>
-      <w:r>
-        <w:t>pago</w:t>
-      </w:r>
-      <w:r>
-        <w:t>I</w:t>
-      </w:r>
-      <w:r>
-        <w:t>d (PK)</w:t>
-      </w:r>
-    </w:p>
-    <w:p>
-      <w:pPr>
-        <w:pStyle w:val="Prrafodelista"/>
-        <w:numPr>
-          <w:ilvl w:val="1"/>
-          <w:numId w:val="1"/>
-        </w:numPr>
-      </w:pPr>
-      <w:r>
-        <w:t>reserva</w:t>
-      </w:r>
-      <w:r>
-        <w:t>I</w:t>
-      </w:r>
-      <w:r>
-        <w:t>d (FK) → Reserva</w:t>
-      </w:r>
-    </w:p>
-    <w:p>
-      <w:pPr>
-        <w:pStyle w:val="Prrafodelista"/>
-        <w:numPr>
-          <w:ilvl w:val="1"/>
-          <w:numId w:val="1"/>
-        </w:numPr>
-      </w:pPr>
-      <w:r>
-        <w:t>cantidad</w:t>
-      </w:r>
-    </w:p>
-    <w:p>
-      <w:pPr>
-        <w:pStyle w:val="Prrafodelista"/>
-        <w:numPr>
-          <w:ilvl w:val="1"/>
-          <w:numId w:val="1"/>
-        </w:numPr>
-      </w:pPr>
-      <w:r>
-        <w:t>fecha</w:t>
-      </w:r>
-      <w:r>
-        <w:t>P</w:t>
-      </w:r>
-      <w:r>
-        <w:t>ago</w:t>
-      </w:r>
-    </w:p>
-    <w:p>
-      <w:pPr>
-        <w:pStyle w:val="Prrafodelista"/>
-        <w:numPr>
-          <w:ilvl w:val="1"/>
-          <w:numId w:val="1"/>
-        </w:numPr>
-      </w:pPr>
-      <w:r>
-        <w:t>m</w:t>
-      </w:r>
-      <w:r>
-        <w:t>e</w:t>
-      </w:r>
-      <w:r>
-        <w:t>todo</w:t>
-      </w:r>
-      <w:r>
-        <w:t>P</w:t>
-      </w:r>
-      <w:r>
-        <w:t>ago</w:t>
-      </w:r>
-    </w:p>
-    <w:p>
-      <w:pPr>
-        <w:pStyle w:val="Prrafodelista"/>
-        <w:numPr>
-          <w:ilvl w:val="1"/>
-          <w:numId w:val="1"/>
-        </w:numPr>
-      </w:pPr>
-      <w:r>
-        <w:t>estado</w:t>
-      </w:r>
-      <w:r>
-        <w:t>P</w:t>
-      </w:r>
-      <w:r>
-        <w:t>ago</w:t>
-      </w:r>
-    </w:p>
-    <w:p>
-      <w:pPr>
-        <w:pStyle w:val="Prrafodelista"/>
-        <w:numPr>
-          <w:ilvl w:val="0"/>
-          <w:numId w:val="1"/>
-        </w:numPr>
-      </w:pPr>
-      <w:r>
-        <w:t>Valoración</w:t>
-      </w:r>
-    </w:p>
-    <w:p>
-      <w:pPr>
-        <w:pStyle w:val="Prrafodelista"/>
-        <w:numPr>
-          <w:ilvl w:val="1"/>
-          <w:numId w:val="1"/>
-        </w:numPr>
-      </w:pPr>
-      <w:r>
-        <w:t>valoracion</w:t>
-      </w:r>
-      <w:r>
-        <w:t>I</w:t>
-      </w:r>
-      <w:r>
-        <w:t>d (PK)</w:t>
-      </w:r>
-    </w:p>
-    <w:p>
-      <w:pPr>
-        <w:pStyle w:val="Prrafodelista"/>
-        <w:numPr>
-          <w:ilvl w:val="1"/>
-          <w:numId w:val="1"/>
-        </w:numPr>
-      </w:pPr>
-      <w:r>
-        <w:t>reserva</w:t>
-      </w:r>
-      <w:r>
-        <w:t>I</w:t>
-      </w:r>
-      <w:r>
-        <w:t>d (FK) → Reserva</w:t>
-      </w:r>
-    </w:p>
-    <w:p>
-      <w:pPr>
-        <w:pStyle w:val="Prrafodelista"/>
-        <w:numPr>
-          <w:ilvl w:val="1"/>
-          <w:numId w:val="1"/>
-        </w:numPr>
-      </w:pPr>
-      <w:r>
-        <w:t>user</w:t>
-      </w:r>
-      <w:r>
-        <w:t>I</w:t>
-      </w:r>
-      <w:r>
-        <w:t>d (FK) → Usuario</w:t>
-      </w:r>
-    </w:p>
-    <w:p>
-      <w:pPr>
-        <w:pStyle w:val="Prrafodelista"/>
-        <w:numPr>
-          <w:ilvl w:val="1"/>
-          <w:numId w:val="1"/>
-        </w:numPr>
-      </w:pPr>
-      <w:r>
-        <w:t>trainer</w:t>
-      </w:r>
-      <w:r>
-        <w:t>I</w:t>
-      </w:r>
-      <w:r>
-        <w:t>d (FK) → Entrenador</w:t>
-      </w:r>
-    </w:p>
-    <w:p>
-      <w:pPr>
-        <w:pStyle w:val="Prrafodelista"/>
-        <w:numPr>
-          <w:ilvl w:val="1"/>
-          <w:numId w:val="1"/>
-        </w:numPr>
-      </w:pPr>
-      <w:r>
-        <w:t>puntuaci</w:t>
-      </w:r>
-      <w:r>
-        <w:rPr>
-          <w:rFonts w:hint="cs"/>
-        </w:rPr>
-        <w:t>ó</w:t>
-      </w:r>
-      <w:r>
-        <w:t>n (1</w:t>
-      </w:r>
-      <w:r>
-        <w:t xml:space="preserve"> - 10</w:t>
-      </w:r>
-      <w:r>
-        <w:t>)</w:t>
-      </w:r>
-    </w:p>
-    <w:p>
-      <w:pPr>
-        <w:pStyle w:val="Prrafodelista"/>
-        <w:numPr>
-          <w:ilvl w:val="1"/>
-          <w:numId w:val="1"/>
-        </w:numPr>
-      </w:pPr>
-      <w:r>
-        <w:t>comentario</w:t>
-      </w:r>
-    </w:p>
-    <w:p>
-      <w:pPr>
-        <w:pStyle w:val="Prrafodelista"/>
-        <w:numPr>
-          <w:ilvl w:val="1"/>
-          <w:numId w:val="1"/>
-        </w:numPr>
-      </w:pPr>
-      <w:r>
-        <w:t>fecha</w:t>
-      </w:r>
-      <w:r>
-        <w:t>V</w:t>
-      </w:r>
-      <w:r>
-        <w:t>aloracion</w:t>
-      </w:r>
-    </w:p>
-    <w:p>
-      <w:pPr>
-        <w:pStyle w:val="Prrafodelista"/>
-        <w:numPr>
-          <w:ilvl w:val="0"/>
-          <w:numId w:val="1"/>
-        </w:numPr>
-      </w:pPr>
-      <w:r>
-        <w:t>PlanPersonalizado</w:t>
-      </w:r>
-    </w:p>
-    <w:p>
-      <w:pPr>
-        <w:pStyle w:val="Prrafodelista"/>
-        <w:numPr>
-          <w:ilvl w:val="1"/>
-          <w:numId w:val="1"/>
-        </w:numPr>
-      </w:pPr>
-      <w:r>
-        <w:t>plan</w:t>
-      </w:r>
-      <w:r>
-        <w:t>I</w:t>
-      </w:r>
-      <w:r>
-        <w:t>d (PK)</w:t>
-      </w:r>
-    </w:p>
-    <w:p>
-      <w:pPr>
-        <w:pStyle w:val="Prrafodelista"/>
-        <w:numPr>
-          <w:ilvl w:val="1"/>
-          <w:numId w:val="1"/>
-        </w:numPr>
-      </w:pPr>
-      <w:r>
-        <w:t>user</w:t>
-      </w:r>
-      <w:r>
-        <w:t>I</w:t>
-      </w:r>
-      <w:r>
-        <w:t>d (FK) → Usuario</w:t>
-      </w:r>
-    </w:p>
-    <w:p>
-      <w:pPr>
-        <w:pStyle w:val="Prrafodelista"/>
-        <w:numPr>
-          <w:ilvl w:val="1"/>
-          <w:numId w:val="1"/>
-        </w:numPr>
-      </w:pPr>
-      <w:r>
-        <w:t>descripcion</w:t>
-      </w:r>
-    </w:p>
-    <w:p>
-      <w:pPr>
-        <w:pStyle w:val="Prrafodelista"/>
-        <w:numPr>
-          <w:ilvl w:val="1"/>
-          <w:numId w:val="1"/>
-        </w:numPr>
-      </w:pPr>
-      <w:r>
-        <w:t>tipo (entrenamiento, suplemento)</w:t>
-      </w:r>
-    </w:p>
-    <w:p>
-      <w:pPr>
-        <w:pStyle w:val="Prrafodelista"/>
-        <w:numPr>
-          <w:ilvl w:val="1"/>
-          <w:numId w:val="1"/>
-        </w:numPr>
-      </w:pPr>
-      <w:r>
-        <w:t>fecha</w:t>
-      </w:r>
-      <w:r>
-        <w:t>C</w:t>
-      </w:r>
-      <w:r>
-        <w:t>reacion</w:t>
-      </w:r>
-    </w:p>
-    <w:p>
-      <w:pPr>
-        <w:pStyle w:val="Prrafodelista"/>
-        <w:numPr>
-          <w:ilvl w:val="1"/>
-          <w:numId w:val="1"/>
-        </w:numPr>
-      </w:pPr>
-      <w:r>
-        <w:t>fecha</w:t>
-      </w:r>
-      <w:r>
-        <w:t>A</w:t>
-      </w:r>
-      <w:r>
-        <w:t>ctualizacion</w:t>
-      </w:r>
-    </w:p>
-    <w:p>
-      <w:pPr>
-        <w:pStyle w:val="Prrafodelista"/>
-        <w:numPr>
-          <w:ilvl w:val="0"/>
-          <w:numId w:val="1"/>
-        </w:numPr>
-      </w:pPr>
-      <w:r>
-        <w:t>ChatbotInteraccion</w:t>
-      </w:r>
-    </w:p>
-    <w:p>
-      <w:pPr>
-        <w:pStyle w:val="Prrafodelista"/>
-        <w:numPr>
-          <w:ilvl w:val="1"/>
-          <w:numId w:val="1"/>
-        </w:numPr>
-      </w:pPr>
-      <w:r>
-        <w:t>interaccion</w:t>
-      </w:r>
-      <w:r>
-        <w:t>I</w:t>
-      </w:r>
-      <w:r>
-        <w:t>d (PK)</w:t>
-      </w:r>
-    </w:p>
-    <w:p>
-      <w:pPr>
-        <w:pStyle w:val="Prrafodelista"/>
-        <w:numPr>
-          <w:ilvl w:val="1"/>
-          <w:numId w:val="1"/>
-        </w:numPr>
-      </w:pPr>
-      <w:r>
-        <w:t>user</w:t>
-      </w:r>
-      <w:r>
-        <w:t>I</w:t>
-      </w:r>
-      <w:r>
-        <w:t>d (FK) → Usuario</w:t>
-      </w:r>
-    </w:p>
-    <w:p>
-      <w:pPr>
-        <w:pStyle w:val="Prrafodelista"/>
-        <w:numPr>
-          <w:ilvl w:val="1"/>
-          <w:numId w:val="1"/>
-        </w:numPr>
-      </w:pPr>
-      <w:r>
-        <w:t>tipo</w:t>
-      </w:r>
-      <w:r>
-        <w:t>C</w:t>
-      </w:r>
-      <w:r>
-        <w:t>onsulta</w:t>
-      </w:r>
-    </w:p>
-    <w:p>
-      <w:pPr>
-        <w:pStyle w:val="Prrafodelista"/>
-        <w:numPr>
-          <w:ilvl w:val="1"/>
-          <w:numId w:val="1"/>
-        </w:numPr>
-      </w:pPr>
-      <w:r>
-        <w:t>respuesta</w:t>
-      </w:r>
-      <w:r>
-        <w:t>G</w:t>
-      </w:r>
-      <w:r>
-        <w:t>enerada</w:t>
-      </w:r>
-    </w:p>
-    <w:p>
-      <w:pPr>
-        <w:pStyle w:val="Prrafodelista"/>
-        <w:numPr>
-          <w:ilvl w:val="1"/>
-          <w:numId w:val="1"/>
-        </w:numPr>
-      </w:pPr>
-      <w:r>
-        <w:t>fecha</w:t>
-      </w:r>
-      <w:r>
-        <w:t>H</w:t>
-      </w:r>
-      <w:r>
-        <w:t>ora</w:t>
-      </w:r>
-    </w:p>
-    <w:p>
-      <w:pPr>
-        <w:pStyle w:val="Ttulo3"/>
-      </w:pPr>
-      <w:r>
-        <w:lastRenderedPageBreak/>
-        <w:t>Relaciones clave</w:t>
-      </w:r>
-    </w:p>
-    <w:p>
-      <w:r>
-        <w:t>U</w:t>
-      </w:r>
-      <w:r>
-        <w:t>n u</w:t>
-      </w:r>
-      <w:r>
-        <w:t xml:space="preserve">suario puede tener muchas </w:t>
-      </w:r>
-      <w:r>
-        <w:t>r</w:t>
-      </w:r>
-      <w:r>
-        <w:t xml:space="preserve">eservas, pero cada reserva solo </w:t>
-      </w:r>
-      <w:r>
-        <w:t xml:space="preserve">de un </w:t>
-      </w:r>
-      <w:r>
-        <w:t>usuario → 1:N</w:t>
-      </w:r>
-    </w:p>
-    <w:p>
-      <w:r>
-        <w:t xml:space="preserve">Un </w:t>
-      </w:r>
-      <w:r>
-        <w:t>e</w:t>
-      </w:r>
-      <w:r>
-        <w:t xml:space="preserve">ntrenador puede tener muchas </w:t>
-      </w:r>
-      <w:r>
-        <w:t>r</w:t>
-      </w:r>
-      <w:r>
-        <w:t>eservas, pero cada reserva es con un solo entrenador → 1:N</w:t>
-      </w:r>
-    </w:p>
-    <w:p>
-      <w:r>
-        <w:t xml:space="preserve">Una </w:t>
-      </w:r>
-      <w:r>
-        <w:t>r</w:t>
-      </w:r>
-      <w:r>
-        <w:t xml:space="preserve">eserva genera un </w:t>
-      </w:r>
-      <w:r>
-        <w:rPr>
-          <w:rFonts w:hint="cs"/>
-        </w:rPr>
-        <w:t>ú</w:t>
-      </w:r>
-      <w:r>
-        <w:t xml:space="preserve">nico </w:t>
-      </w:r>
-      <w:r>
-        <w:t>p</w:t>
-      </w:r>
-      <w:r>
-        <w:t>ago → 1:1</w:t>
-      </w:r>
-    </w:p>
-    <w:p>
-      <w:r>
-        <w:t xml:space="preserve">Un </w:t>
-      </w:r>
-      <w:r>
-        <w:t>u</w:t>
-      </w:r>
-      <w:r>
-        <w:t xml:space="preserve">suario puede dejar muchas </w:t>
-      </w:r>
-      <w:r>
-        <w:t>v</w:t>
-      </w:r>
-      <w:r>
-        <w:t>aloraciones a diferentes entrenadores → 1:N</w:t>
-      </w:r>
-    </w:p>
-    <w:p>
-      <w:r>
-        <w:t xml:space="preserve">Un </w:t>
-      </w:r>
-      <w:r>
-        <w:t>p</w:t>
-      </w:r>
-      <w:r>
-        <w:t>lan</w:t>
-      </w:r>
-      <w:r>
-        <w:t xml:space="preserve"> p</w:t>
-      </w:r>
-      <w:r>
-        <w:t xml:space="preserve">ersonalizado pertenece a un solo </w:t>
-      </w:r>
-      <w:r>
-        <w:t>u</w:t>
-      </w:r>
-      <w:r>
-        <w:t xml:space="preserve">suario, </w:t>
-      </w:r>
-      <w:r>
-        <w:t>y</w:t>
-      </w:r>
-      <w:r>
-        <w:t xml:space="preserve"> cada usuario </w:t>
-      </w:r>
-      <w:r>
-        <w:t xml:space="preserve">solo </w:t>
-      </w:r>
-      <w:r>
-        <w:t xml:space="preserve">puede tener </w:t>
-      </w:r>
-      <w:r>
-        <w:t>un</w:t>
-      </w:r>
-      <w:r>
-        <w:t xml:space="preserve"> plan</w:t>
-      </w:r>
-      <w:r>
-        <w:t xml:space="preserve"> personalizado </w:t>
-      </w:r>
-      <w:r>
-        <w:t>→ 1:</w:t>
-      </w:r>
-      <w:r>
-        <w:t>1</w:t>
-      </w:r>
-    </w:p>
-    <w:p>
-      <w:pPr>
-        <w:rPr>
-          <w:rFonts w:ascii="Calibri" w:eastAsiaTheme="majorEastAsia" w:hAnsi="Calibri" w:cstheme="majorBidi"/>
-          <w:b/>
-          <w:bCs/>
-          <w:color w:val="0F4761" w:themeColor="accent1" w:themeShade="BF"/>
-          <w:sz w:val="28"/>
-          <w:szCs w:val="32"/>
-        </w:rPr>
-      </w:pPr>
-      <w:r>
-        <w:t xml:space="preserve">Las </w:t>
-      </w:r>
-      <w:r>
-        <w:t>i</w:t>
-      </w:r>
-      <w:r>
-        <w:t>nteracciones del chatbot son espec</w:t>
-      </w:r>
-      <w:r>
-        <w:rPr>
-          <w:rFonts w:hint="cs"/>
-        </w:rPr>
-        <w:t>í</w:t>
-      </w:r>
-      <w:r>
-        <w:t xml:space="preserve">ficas de cada </w:t>
-      </w:r>
-      <w:r>
-        <w:t>u</w:t>
-      </w:r>
-      <w:r>
-        <w:t>suario → 1:</w:t>
-      </w:r>
-      <w:r>
-        <w:t>1</w:t>
-      </w:r>
-      <w:r>
-        <w:rPr>
-          <w:b/>
-          <w:bCs/>
-        </w:rPr>
-        <w:br w:type="page"/>
-      </w:r>
-    </w:p>
-    <w:p>
-      <w:pPr>
-        <w:pStyle w:val="Ttulo2"/>
-      </w:pPr>
-      <w:bookmarkStart w:id="12" w:name="_Toc199431865"/>
-      <w:r>
-        <w:lastRenderedPageBreak/>
-        <w:t>Diagrama de Clases de Diseño</w:t>
-      </w:r>
-      <w:bookmarkEnd w:id="12"/>
+        <w:t>Diagramas de Clases de Análisis</w:t>
+      </w:r>
+      <w:bookmarkEnd w:id="10"/>
     </w:p>
     <w:p>
       <w:pPr>
@@ -4892,10 +3746,1156 @@
       <w:pPr>
         <w:pStyle w:val="Ttulo2"/>
       </w:pPr>
-      <w:bookmarkStart w:id="13" w:name="_Toc199431866"/>
+      <w:bookmarkStart w:id="11" w:name="_Toc199451622"/>
       <w:r>
         <w:lastRenderedPageBreak/>
-        <w:t>Conclusiones</w:t>
+        <w:t>Diagrama Entidad-Relación</w:t>
+      </w:r>
+      <w:bookmarkEnd w:id="11"/>
+    </w:p>
+    <w:p>
+      <w:pPr>
+        <w:rPr>
+          <w:b/>
+          <w:bCs/>
+        </w:rPr>
+      </w:pPr>
+      <w:r>
+        <w:rPr>
+          <w:b/>
+          <w:bCs/>
+        </w:rPr>
+        <w:t>Entidades</w:t>
+      </w:r>
+    </w:p>
+    <w:p>
+      <w:pPr>
+        <w:pStyle w:val="Prrafodelista"/>
+        <w:numPr>
+          <w:ilvl w:val="0"/>
+          <w:numId w:val="1"/>
+        </w:numPr>
+        <w:rPr>
+          <w:rFonts w:ascii="Calibri" w:eastAsiaTheme="majorEastAsia" w:hAnsi="Calibri" w:cstheme="majorBidi"/>
+          <w:b/>
+          <w:bCs/>
+          <w:color w:val="0F4761" w:themeColor="accent1" w:themeShade="BF"/>
+          <w:sz w:val="28"/>
+          <w:szCs w:val="32"/>
+        </w:rPr>
+      </w:pPr>
+      <w:r>
+        <w:rPr>
+          <w:b/>
+          <w:bCs/>
+        </w:rPr>
+        <w:t>Usuario (deportista)</w:t>
+      </w:r>
+    </w:p>
+    <w:p>
+      <w:pPr>
+        <w:pStyle w:val="Prrafodelista"/>
+        <w:numPr>
+          <w:ilvl w:val="1"/>
+          <w:numId w:val="1"/>
+        </w:numPr>
+        <w:rPr>
+          <w:rFonts w:ascii="Calibri" w:eastAsiaTheme="majorEastAsia" w:hAnsi="Calibri" w:cstheme="majorBidi"/>
+          <w:b/>
+          <w:bCs/>
+          <w:color w:val="0F4761" w:themeColor="accent1" w:themeShade="BF"/>
+          <w:sz w:val="28"/>
+          <w:szCs w:val="32"/>
+        </w:rPr>
+      </w:pPr>
+      <w:r>
+        <w:t>user</w:t>
+      </w:r>
+      <w:r>
+        <w:t>I</w:t>
+      </w:r>
+      <w:r>
+        <w:t>d (PK)</w:t>
+      </w:r>
+    </w:p>
+    <w:p>
+      <w:pPr>
+        <w:pStyle w:val="Prrafodelista"/>
+        <w:numPr>
+          <w:ilvl w:val="1"/>
+          <w:numId w:val="1"/>
+        </w:numPr>
+        <w:rPr>
+          <w:rFonts w:ascii="Calibri" w:eastAsiaTheme="majorEastAsia" w:hAnsi="Calibri" w:cstheme="majorBidi"/>
+          <w:b/>
+          <w:bCs/>
+          <w:color w:val="0F4761" w:themeColor="accent1" w:themeShade="BF"/>
+          <w:sz w:val="28"/>
+          <w:szCs w:val="32"/>
+        </w:rPr>
+      </w:pPr>
+      <w:r>
+        <w:t>nombre</w:t>
+      </w:r>
+    </w:p>
+    <w:p>
+      <w:pPr>
+        <w:pStyle w:val="Prrafodelista"/>
+        <w:numPr>
+          <w:ilvl w:val="1"/>
+          <w:numId w:val="1"/>
+        </w:numPr>
+        <w:rPr>
+          <w:rFonts w:ascii="Calibri" w:eastAsiaTheme="majorEastAsia" w:hAnsi="Calibri" w:cstheme="majorBidi"/>
+          <w:b/>
+          <w:bCs/>
+          <w:color w:val="0F4761" w:themeColor="accent1" w:themeShade="BF"/>
+          <w:sz w:val="28"/>
+          <w:szCs w:val="32"/>
+        </w:rPr>
+      </w:pPr>
+      <w:r>
+        <w:t>correo</w:t>
+      </w:r>
+    </w:p>
+    <w:p>
+      <w:pPr>
+        <w:pStyle w:val="Prrafodelista"/>
+        <w:numPr>
+          <w:ilvl w:val="1"/>
+          <w:numId w:val="1"/>
+        </w:numPr>
+        <w:rPr>
+          <w:rFonts w:ascii="Calibri" w:eastAsiaTheme="majorEastAsia" w:hAnsi="Calibri" w:cstheme="majorBidi"/>
+          <w:b/>
+          <w:bCs/>
+          <w:color w:val="0F4761" w:themeColor="accent1" w:themeShade="BF"/>
+          <w:sz w:val="28"/>
+          <w:szCs w:val="32"/>
+        </w:rPr>
+      </w:pPr>
+      <w:r>
+        <w:t>contrase</w:t>
+      </w:r>
+      <w:r>
+        <w:rPr>
+          <w:rFonts w:hint="cs"/>
+        </w:rPr>
+        <w:t>ñ</w:t>
+      </w:r>
+      <w:r>
+        <w:t>a</w:t>
+      </w:r>
+    </w:p>
+    <w:p>
+      <w:pPr>
+        <w:pStyle w:val="Prrafodelista"/>
+        <w:numPr>
+          <w:ilvl w:val="1"/>
+          <w:numId w:val="1"/>
+        </w:numPr>
+        <w:rPr>
+          <w:rFonts w:ascii="Calibri" w:eastAsiaTheme="majorEastAsia" w:hAnsi="Calibri" w:cstheme="majorBidi"/>
+          <w:b/>
+          <w:bCs/>
+          <w:color w:val="0F4761" w:themeColor="accent1" w:themeShade="BF"/>
+          <w:sz w:val="28"/>
+          <w:szCs w:val="32"/>
+        </w:rPr>
+      </w:pPr>
+      <w:r>
+        <w:t>peso</w:t>
+      </w:r>
+    </w:p>
+    <w:p>
+      <w:pPr>
+        <w:pStyle w:val="Prrafodelista"/>
+        <w:numPr>
+          <w:ilvl w:val="1"/>
+          <w:numId w:val="1"/>
+        </w:numPr>
+        <w:rPr>
+          <w:rFonts w:ascii="Calibri" w:eastAsiaTheme="majorEastAsia" w:hAnsi="Calibri" w:cstheme="majorBidi"/>
+          <w:b/>
+          <w:bCs/>
+          <w:color w:val="0F4761" w:themeColor="accent1" w:themeShade="BF"/>
+          <w:sz w:val="28"/>
+          <w:szCs w:val="32"/>
+        </w:rPr>
+      </w:pPr>
+      <w:r>
+        <w:t>altura</w:t>
+      </w:r>
+    </w:p>
+    <w:p>
+      <w:pPr>
+        <w:pStyle w:val="Prrafodelista"/>
+        <w:numPr>
+          <w:ilvl w:val="1"/>
+          <w:numId w:val="1"/>
+        </w:numPr>
+        <w:rPr>
+          <w:rFonts w:ascii="Calibri" w:eastAsiaTheme="majorEastAsia" w:hAnsi="Calibri" w:cstheme="majorBidi"/>
+          <w:b/>
+          <w:bCs/>
+          <w:color w:val="0F4761" w:themeColor="accent1" w:themeShade="BF"/>
+          <w:sz w:val="28"/>
+          <w:szCs w:val="32"/>
+        </w:rPr>
+      </w:pPr>
+      <w:r>
+        <w:t>edad</w:t>
+      </w:r>
+    </w:p>
+    <w:p>
+      <w:pPr>
+        <w:pStyle w:val="Prrafodelista"/>
+        <w:numPr>
+          <w:ilvl w:val="1"/>
+          <w:numId w:val="1"/>
+        </w:numPr>
+        <w:rPr>
+          <w:rFonts w:ascii="Calibri" w:eastAsiaTheme="majorEastAsia" w:hAnsi="Calibri" w:cstheme="majorBidi"/>
+          <w:b/>
+          <w:bCs/>
+          <w:color w:val="0F4761" w:themeColor="accent1" w:themeShade="BF"/>
+          <w:sz w:val="28"/>
+          <w:szCs w:val="32"/>
+        </w:rPr>
+      </w:pPr>
+      <w:r>
+        <w:t>nivel</w:t>
+      </w:r>
+      <w:r>
+        <w:t>E</w:t>
+      </w:r>
+      <w:r>
+        <w:t>xperiencia</w:t>
+      </w:r>
+    </w:p>
+    <w:p>
+      <w:pPr>
+        <w:pStyle w:val="Prrafodelista"/>
+        <w:numPr>
+          <w:ilvl w:val="1"/>
+          <w:numId w:val="1"/>
+        </w:numPr>
+        <w:rPr>
+          <w:rFonts w:ascii="Calibri" w:eastAsiaTheme="majorEastAsia" w:hAnsi="Calibri" w:cstheme="majorBidi"/>
+          <w:b/>
+          <w:bCs/>
+          <w:color w:val="0F4761" w:themeColor="accent1" w:themeShade="BF"/>
+          <w:sz w:val="28"/>
+          <w:szCs w:val="32"/>
+        </w:rPr>
+      </w:pPr>
+      <w:r>
+        <w:t>frecuencia</w:t>
+      </w:r>
+      <w:r>
+        <w:t>E</w:t>
+      </w:r>
+      <w:r>
+        <w:t>ntrenamiento</w:t>
+      </w:r>
+    </w:p>
+    <w:p>
+      <w:pPr>
+        <w:pStyle w:val="Prrafodelista"/>
+        <w:numPr>
+          <w:ilvl w:val="1"/>
+          <w:numId w:val="1"/>
+        </w:numPr>
+        <w:rPr>
+          <w:rFonts w:ascii="Calibri" w:eastAsiaTheme="majorEastAsia" w:hAnsi="Calibri" w:cstheme="majorBidi"/>
+          <w:b/>
+          <w:bCs/>
+          <w:color w:val="0F4761" w:themeColor="accent1" w:themeShade="BF"/>
+          <w:sz w:val="28"/>
+          <w:szCs w:val="32"/>
+        </w:rPr>
+      </w:pPr>
+      <w:r>
+        <w:t>horas</w:t>
+      </w:r>
+      <w:r>
+        <w:t>D</w:t>
+      </w:r>
+      <w:r>
+        <w:t>escanso</w:t>
+      </w:r>
+    </w:p>
+    <w:p>
+      <w:pPr>
+        <w:pStyle w:val="Prrafodelista"/>
+        <w:numPr>
+          <w:ilvl w:val="1"/>
+          <w:numId w:val="1"/>
+        </w:numPr>
+        <w:rPr>
+          <w:rFonts w:ascii="Calibri" w:eastAsiaTheme="majorEastAsia" w:hAnsi="Calibri" w:cstheme="majorBidi"/>
+          <w:b/>
+          <w:bCs/>
+          <w:color w:val="0F4761" w:themeColor="accent1" w:themeShade="BF"/>
+          <w:sz w:val="28"/>
+          <w:szCs w:val="32"/>
+        </w:rPr>
+      </w:pPr>
+      <w:r>
+        <w:t>objetivos</w:t>
+      </w:r>
+    </w:p>
+    <w:p>
+      <w:pPr>
+        <w:pStyle w:val="Prrafodelista"/>
+        <w:numPr>
+          <w:ilvl w:val="0"/>
+          <w:numId w:val="1"/>
+        </w:numPr>
+      </w:pPr>
+      <w:r>
+        <w:t>Entrenador</w:t>
+      </w:r>
+    </w:p>
+    <w:p>
+      <w:pPr>
+        <w:pStyle w:val="Prrafodelista"/>
+        <w:numPr>
+          <w:ilvl w:val="1"/>
+          <w:numId w:val="1"/>
+        </w:numPr>
+      </w:pPr>
+      <w:r>
+        <w:t>trainerId (PK)</w:t>
+      </w:r>
+    </w:p>
+    <w:p>
+      <w:pPr>
+        <w:pStyle w:val="Prrafodelista"/>
+        <w:numPr>
+          <w:ilvl w:val="1"/>
+          <w:numId w:val="1"/>
+        </w:numPr>
+      </w:pPr>
+      <w:r>
+        <w:t>nombre</w:t>
+      </w:r>
+    </w:p>
+    <w:p>
+      <w:pPr>
+        <w:pStyle w:val="Prrafodelista"/>
+        <w:numPr>
+          <w:ilvl w:val="1"/>
+          <w:numId w:val="1"/>
+        </w:numPr>
+      </w:pPr>
+      <w:r>
+        <w:t>correo</w:t>
+      </w:r>
+    </w:p>
+    <w:p>
+      <w:pPr>
+        <w:pStyle w:val="Prrafodelista"/>
+        <w:numPr>
+          <w:ilvl w:val="1"/>
+          <w:numId w:val="1"/>
+        </w:numPr>
+      </w:pPr>
+      <w:r>
+        <w:t>contrase</w:t>
+      </w:r>
+      <w:r>
+        <w:rPr>
+          <w:rFonts w:hint="cs"/>
+        </w:rPr>
+        <w:t>ñ</w:t>
+      </w:r>
+      <w:r>
+        <w:t>a</w:t>
+      </w:r>
+    </w:p>
+    <w:p>
+      <w:pPr>
+        <w:pStyle w:val="Prrafodelista"/>
+        <w:numPr>
+          <w:ilvl w:val="1"/>
+          <w:numId w:val="1"/>
+        </w:numPr>
+      </w:pPr>
+      <w:r>
+        <w:t>experiencia</w:t>
+      </w:r>
+    </w:p>
+    <w:p>
+      <w:pPr>
+        <w:pStyle w:val="Prrafodelista"/>
+        <w:numPr>
+          <w:ilvl w:val="1"/>
+          <w:numId w:val="1"/>
+        </w:numPr>
+      </w:pPr>
+      <w:r>
+        <w:t>titulaciones</w:t>
+      </w:r>
+    </w:p>
+    <w:p>
+      <w:pPr>
+        <w:pStyle w:val="Prrafodelista"/>
+        <w:numPr>
+          <w:ilvl w:val="1"/>
+          <w:numId w:val="1"/>
+        </w:numPr>
+      </w:pPr>
+      <w:r>
+        <w:t>especialidades</w:t>
+      </w:r>
+    </w:p>
+    <w:p>
+      <w:pPr>
+        <w:pStyle w:val="Prrafodelista"/>
+        <w:numPr>
+          <w:ilvl w:val="1"/>
+          <w:numId w:val="1"/>
+        </w:numPr>
+      </w:pPr>
+      <w:r>
+        <w:t>certificaciones</w:t>
+      </w:r>
+    </w:p>
+    <w:p>
+      <w:pPr>
+        <w:pStyle w:val="Prrafodelista"/>
+        <w:numPr>
+          <w:ilvl w:val="1"/>
+          <w:numId w:val="1"/>
+        </w:numPr>
+      </w:pPr>
+      <w:r>
+        <w:t>a</w:t>
+      </w:r>
+      <w:r>
+        <w:rPr>
+          <w:rFonts w:hint="cs"/>
+        </w:rPr>
+        <w:t>ñ</w:t>
+      </w:r>
+      <w:r>
+        <w:t>osPractica</w:t>
+      </w:r>
+    </w:p>
+    <w:p>
+      <w:pPr>
+        <w:pStyle w:val="Prrafodelista"/>
+        <w:numPr>
+          <w:ilvl w:val="1"/>
+          <w:numId w:val="1"/>
+        </w:numPr>
+      </w:pPr>
+      <w:r>
+        <w:t>tarifas</w:t>
+      </w:r>
+    </w:p>
+    <w:p>
+      <w:pPr>
+        <w:pStyle w:val="Prrafodelista"/>
+        <w:numPr>
+          <w:ilvl w:val="1"/>
+          <w:numId w:val="1"/>
+        </w:numPr>
+      </w:pPr>
+      <w:r>
+        <w:t>valoracionMedia</w:t>
+      </w:r>
+    </w:p>
+    <w:p>
+      <w:pPr>
+        <w:pStyle w:val="Prrafodelista"/>
+        <w:numPr>
+          <w:ilvl w:val="0"/>
+          <w:numId w:val="1"/>
+        </w:numPr>
+      </w:pPr>
+      <w:r>
+        <w:t>Reserva</w:t>
+      </w:r>
+    </w:p>
+    <w:p>
+      <w:pPr>
+        <w:pStyle w:val="Prrafodelista"/>
+        <w:numPr>
+          <w:ilvl w:val="1"/>
+          <w:numId w:val="1"/>
+        </w:numPr>
+      </w:pPr>
+      <w:r>
+        <w:t>reservaId (PK)</w:t>
+      </w:r>
+    </w:p>
+    <w:p>
+      <w:pPr>
+        <w:pStyle w:val="Prrafodelista"/>
+        <w:numPr>
+          <w:ilvl w:val="1"/>
+          <w:numId w:val="1"/>
+        </w:numPr>
+      </w:pPr>
+      <w:r>
+        <w:t>userId (FK) → Usuario</w:t>
+      </w:r>
+    </w:p>
+    <w:p>
+      <w:pPr>
+        <w:pStyle w:val="Prrafodelista"/>
+        <w:numPr>
+          <w:ilvl w:val="1"/>
+          <w:numId w:val="1"/>
+        </w:numPr>
+      </w:pPr>
+      <w:r>
+        <w:t>trainerId (FK) → Entrenador</w:t>
+      </w:r>
+    </w:p>
+    <w:p>
+      <w:pPr>
+        <w:pStyle w:val="Prrafodelista"/>
+        <w:numPr>
+          <w:ilvl w:val="1"/>
+          <w:numId w:val="1"/>
+        </w:numPr>
+      </w:pPr>
+      <w:r>
+        <w:t>fechaReserva</w:t>
+      </w:r>
+    </w:p>
+    <w:p>
+      <w:pPr>
+        <w:pStyle w:val="Prrafodelista"/>
+        <w:numPr>
+          <w:ilvl w:val="1"/>
+          <w:numId w:val="1"/>
+        </w:numPr>
+      </w:pPr>
+      <w:r>
+        <w:lastRenderedPageBreak/>
+        <w:t>horaReserva</w:t>
+      </w:r>
+    </w:p>
+    <w:p>
+      <w:pPr>
+        <w:pStyle w:val="Prrafodelista"/>
+        <w:numPr>
+          <w:ilvl w:val="1"/>
+          <w:numId w:val="1"/>
+        </w:numPr>
+      </w:pPr>
+      <w:r>
+        <w:t>estado (confirmada, cancelada, reembolsada)</w:t>
+      </w:r>
+    </w:p>
+    <w:p>
+      <w:pPr>
+        <w:pStyle w:val="Prrafodelista"/>
+        <w:numPr>
+          <w:ilvl w:val="0"/>
+          <w:numId w:val="1"/>
+        </w:numPr>
+      </w:pPr>
+      <w:r>
+        <w:t>Pago</w:t>
+      </w:r>
+    </w:p>
+    <w:p>
+      <w:pPr>
+        <w:pStyle w:val="Prrafodelista"/>
+        <w:numPr>
+          <w:ilvl w:val="1"/>
+          <w:numId w:val="1"/>
+        </w:numPr>
+      </w:pPr>
+      <w:r>
+        <w:t>pagoId (PK)</w:t>
+      </w:r>
+    </w:p>
+    <w:p>
+      <w:pPr>
+        <w:pStyle w:val="Prrafodelista"/>
+        <w:numPr>
+          <w:ilvl w:val="1"/>
+          <w:numId w:val="1"/>
+        </w:numPr>
+      </w:pPr>
+      <w:r>
+        <w:t>reservaId (FK) → Reserva</w:t>
+      </w:r>
+    </w:p>
+    <w:p>
+      <w:pPr>
+        <w:pStyle w:val="Prrafodelista"/>
+        <w:numPr>
+          <w:ilvl w:val="1"/>
+          <w:numId w:val="1"/>
+        </w:numPr>
+      </w:pPr>
+      <w:r>
+        <w:t>cantidad</w:t>
+      </w:r>
+    </w:p>
+    <w:p>
+      <w:pPr>
+        <w:pStyle w:val="Prrafodelista"/>
+        <w:numPr>
+          <w:ilvl w:val="1"/>
+          <w:numId w:val="1"/>
+        </w:numPr>
+      </w:pPr>
+      <w:r>
+        <w:t>fechaPago</w:t>
+      </w:r>
+    </w:p>
+    <w:p>
+      <w:pPr>
+        <w:pStyle w:val="Prrafodelista"/>
+        <w:numPr>
+          <w:ilvl w:val="1"/>
+          <w:numId w:val="1"/>
+        </w:numPr>
+      </w:pPr>
+      <w:r>
+        <w:t>metodoPago</w:t>
+      </w:r>
+    </w:p>
+    <w:p>
+      <w:pPr>
+        <w:pStyle w:val="Prrafodelista"/>
+        <w:numPr>
+          <w:ilvl w:val="1"/>
+          <w:numId w:val="1"/>
+        </w:numPr>
+      </w:pPr>
+      <w:r>
+        <w:t>estadoPago</w:t>
+      </w:r>
+    </w:p>
+    <w:p>
+      <w:pPr>
+        <w:pStyle w:val="Prrafodelista"/>
+        <w:numPr>
+          <w:ilvl w:val="0"/>
+          <w:numId w:val="1"/>
+        </w:numPr>
+      </w:pPr>
+      <w:r>
+        <w:t>Valoración</w:t>
+      </w:r>
+    </w:p>
+    <w:p>
+      <w:pPr>
+        <w:pStyle w:val="Prrafodelista"/>
+        <w:numPr>
+          <w:ilvl w:val="1"/>
+          <w:numId w:val="1"/>
+        </w:numPr>
+      </w:pPr>
+      <w:r>
+        <w:t>valoracionId (PK)</w:t>
+      </w:r>
+    </w:p>
+    <w:p>
+      <w:pPr>
+        <w:pStyle w:val="Prrafodelista"/>
+        <w:numPr>
+          <w:ilvl w:val="1"/>
+          <w:numId w:val="1"/>
+        </w:numPr>
+      </w:pPr>
+      <w:r>
+        <w:t>reservaId (FK) → Reserva</w:t>
+      </w:r>
+    </w:p>
+    <w:p>
+      <w:pPr>
+        <w:pStyle w:val="Prrafodelista"/>
+        <w:numPr>
+          <w:ilvl w:val="1"/>
+          <w:numId w:val="1"/>
+        </w:numPr>
+      </w:pPr>
+      <w:r>
+        <w:t>userId (FK) → Usuario</w:t>
+      </w:r>
+    </w:p>
+    <w:p>
+      <w:pPr>
+        <w:pStyle w:val="Prrafodelista"/>
+        <w:numPr>
+          <w:ilvl w:val="1"/>
+          <w:numId w:val="1"/>
+        </w:numPr>
+      </w:pPr>
+      <w:r>
+        <w:t>trainerId (FK) → Entrenador</w:t>
+      </w:r>
+    </w:p>
+    <w:p>
+      <w:pPr>
+        <w:pStyle w:val="Prrafodelista"/>
+        <w:numPr>
+          <w:ilvl w:val="1"/>
+          <w:numId w:val="1"/>
+        </w:numPr>
+      </w:pPr>
+      <w:r>
+        <w:t>puntuaci</w:t>
+      </w:r>
+      <w:r>
+        <w:rPr>
+          <w:rFonts w:hint="cs"/>
+        </w:rPr>
+        <w:t>ó</w:t>
+      </w:r>
+      <w:r>
+        <w:t>n (1 - 10)</w:t>
+      </w:r>
+    </w:p>
+    <w:p>
+      <w:pPr>
+        <w:pStyle w:val="Prrafodelista"/>
+        <w:numPr>
+          <w:ilvl w:val="1"/>
+          <w:numId w:val="1"/>
+        </w:numPr>
+      </w:pPr>
+      <w:r>
+        <w:t>comentario</w:t>
+      </w:r>
+    </w:p>
+    <w:p>
+      <w:pPr>
+        <w:pStyle w:val="Prrafodelista"/>
+        <w:numPr>
+          <w:ilvl w:val="1"/>
+          <w:numId w:val="1"/>
+        </w:numPr>
+      </w:pPr>
+      <w:r>
+        <w:t>fechaValoracion</w:t>
+      </w:r>
+    </w:p>
+    <w:p>
+      <w:pPr>
+        <w:pStyle w:val="Prrafodelista"/>
+        <w:numPr>
+          <w:ilvl w:val="0"/>
+          <w:numId w:val="1"/>
+        </w:numPr>
+      </w:pPr>
+      <w:r>
+        <w:t>PlanPersonalizado</w:t>
+      </w:r>
+    </w:p>
+    <w:p>
+      <w:pPr>
+        <w:pStyle w:val="Prrafodelista"/>
+        <w:numPr>
+          <w:ilvl w:val="1"/>
+          <w:numId w:val="1"/>
+        </w:numPr>
+      </w:pPr>
+      <w:r>
+        <w:t>planId (PK)</w:t>
+      </w:r>
+    </w:p>
+    <w:p>
+      <w:pPr>
+        <w:pStyle w:val="Prrafodelista"/>
+        <w:numPr>
+          <w:ilvl w:val="1"/>
+          <w:numId w:val="1"/>
+        </w:numPr>
+      </w:pPr>
+      <w:r>
+        <w:t>userId (FK) → Usuario</w:t>
+      </w:r>
+    </w:p>
+    <w:p>
+      <w:pPr>
+        <w:pStyle w:val="Prrafodelista"/>
+        <w:numPr>
+          <w:ilvl w:val="1"/>
+          <w:numId w:val="1"/>
+        </w:numPr>
+      </w:pPr>
+      <w:r>
+        <w:t>descripcion</w:t>
+      </w:r>
+    </w:p>
+    <w:p>
+      <w:pPr>
+        <w:pStyle w:val="Prrafodelista"/>
+        <w:numPr>
+          <w:ilvl w:val="1"/>
+          <w:numId w:val="1"/>
+        </w:numPr>
+      </w:pPr>
+      <w:r>
+        <w:t>tipo (entrenamiento, suplemento)</w:t>
+      </w:r>
+    </w:p>
+    <w:p>
+      <w:pPr>
+        <w:pStyle w:val="Prrafodelista"/>
+        <w:numPr>
+          <w:ilvl w:val="1"/>
+          <w:numId w:val="1"/>
+        </w:numPr>
+      </w:pPr>
+      <w:r>
+        <w:t>fechaCreacion</w:t>
+      </w:r>
+    </w:p>
+    <w:p>
+      <w:pPr>
+        <w:pStyle w:val="Prrafodelista"/>
+        <w:numPr>
+          <w:ilvl w:val="1"/>
+          <w:numId w:val="1"/>
+        </w:numPr>
+      </w:pPr>
+      <w:r>
+        <w:t>fechaActualizacion</w:t>
+      </w:r>
+    </w:p>
+    <w:p>
+      <w:pPr>
+        <w:pStyle w:val="Prrafodelista"/>
+        <w:numPr>
+          <w:ilvl w:val="0"/>
+          <w:numId w:val="1"/>
+        </w:numPr>
+      </w:pPr>
+      <w:r>
+        <w:t>ChatbotInteraccion</w:t>
+      </w:r>
+    </w:p>
+    <w:p>
+      <w:pPr>
+        <w:pStyle w:val="Prrafodelista"/>
+        <w:numPr>
+          <w:ilvl w:val="1"/>
+          <w:numId w:val="1"/>
+        </w:numPr>
+      </w:pPr>
+      <w:r>
+        <w:t>interaccionId (PK)</w:t>
+      </w:r>
+    </w:p>
+    <w:p>
+      <w:pPr>
+        <w:pStyle w:val="Prrafodelista"/>
+        <w:numPr>
+          <w:ilvl w:val="1"/>
+          <w:numId w:val="1"/>
+        </w:numPr>
+      </w:pPr>
+      <w:r>
+        <w:t>userId (FK) → Usuario</w:t>
+      </w:r>
+    </w:p>
+    <w:p>
+      <w:pPr>
+        <w:pStyle w:val="Prrafodelista"/>
+        <w:numPr>
+          <w:ilvl w:val="1"/>
+          <w:numId w:val="1"/>
+        </w:numPr>
+      </w:pPr>
+      <w:r>
+        <w:t>tipoConsulta</w:t>
+      </w:r>
+    </w:p>
+    <w:p>
+      <w:pPr>
+        <w:pStyle w:val="Prrafodelista"/>
+        <w:numPr>
+          <w:ilvl w:val="1"/>
+          <w:numId w:val="1"/>
+        </w:numPr>
+      </w:pPr>
+      <w:r>
+        <w:t>respuestaGenerada</w:t>
+      </w:r>
+    </w:p>
+    <w:p>
+      <w:pPr>
+        <w:pStyle w:val="Prrafodelista"/>
+        <w:numPr>
+          <w:ilvl w:val="1"/>
+          <w:numId w:val="1"/>
+        </w:numPr>
+      </w:pPr>
+      <w:r>
+        <w:t>fechaHora</w:t>
+      </w:r>
+    </w:p>
+    <w:p/>
+    <w:p>
+      <w:r>
+        <w:lastRenderedPageBreak/>
+        <w:t>Hay que hacerlo en el Draw.io, esto es un modelo.</w:t>
+      </w:r>
+    </w:p>
+    <w:p>
+      <w:r>
+        <w:rPr>
+          <w:noProof/>
+        </w:rPr>
+        <w:drawing>
+          <wp:inline distT="0" distB="0" distL="0" distR="0" wp14:anchorId="64C7FB84" wp14:editId="531EEEA8">
+            <wp:extent cx="5400000" cy="3600000"/>
+            <wp:effectExtent l="0" t="0" r="0" b="635"/>
+            <wp:docPr id="236731563" name="Imagen 7"/>
+            <wp:cNvGraphicFramePr>
+              <a:graphicFrameLocks xmlns:a="http://schemas.openxmlformats.org/drawingml/2006/main" noChangeAspect="1"/>
+            </wp:cNvGraphicFramePr>
+            <a:graphic xmlns:a="http://schemas.openxmlformats.org/drawingml/2006/main">
+              <a:graphicData uri="http://schemas.openxmlformats.org/drawingml/2006/picture">
+                <pic:pic xmlns:pic="http://schemas.openxmlformats.org/drawingml/2006/picture">
+                  <pic:nvPicPr>
+                    <pic:cNvPr id="0" name="Picture 1"/>
+                    <pic:cNvPicPr>
+                      <a:picLocks noChangeAspect="1" noChangeArrowheads="1"/>
+                    </pic:cNvPicPr>
+                  </pic:nvPicPr>
+                  <pic:blipFill>
+                    <a:blip r:embed="rId10">
+                      <a:extLst>
+                        <a:ext uri="{28A0092B-C50C-407E-A947-70E740481C1C}">
+                          <a14:useLocalDpi xmlns:a14="http://schemas.microsoft.com/office/drawing/2010/main" val="0"/>
+                        </a:ext>
+                      </a:extLst>
+                    </a:blip>
+                    <a:srcRect/>
+                    <a:stretch>
+                      <a:fillRect/>
+                    </a:stretch>
+                  </pic:blipFill>
+                  <pic:spPr bwMode="auto">
+                    <a:xfrm>
+                      <a:off x="0" y="0"/>
+                      <a:ext cx="5400000" cy="3600000"/>
+                    </a:xfrm>
+                    <a:prstGeom prst="rect">
+                      <a:avLst/>
+                    </a:prstGeom>
+                    <a:noFill/>
+                    <a:ln>
+                      <a:noFill/>
+                    </a:ln>
+                  </pic:spPr>
+                </pic:pic>
+              </a:graphicData>
+            </a:graphic>
+          </wp:inline>
+        </w:drawing>
+      </w:r>
+    </w:p>
+    <w:p>
+      <w:pPr>
+        <w:pStyle w:val="Ttulo3"/>
+      </w:pPr>
+      <w:bookmarkStart w:id="12" w:name="_Toc199451623"/>
+      <w:r>
+        <w:t>Relaciones clave</w:t>
+      </w:r>
+      <w:bookmarkEnd w:id="12"/>
+    </w:p>
+    <w:p>
+      <w:r>
+        <w:t>U</w:t>
+      </w:r>
+      <w:r>
+        <w:t>n u</w:t>
+      </w:r>
+      <w:r>
+        <w:t xml:space="preserve">suario puede tener muchas </w:t>
+      </w:r>
+      <w:r>
+        <w:t>r</w:t>
+      </w:r>
+      <w:r>
+        <w:t xml:space="preserve">eservas, pero cada reserva solo </w:t>
+      </w:r>
+      <w:r>
+        <w:t xml:space="preserve">de un </w:t>
+      </w:r>
+      <w:r>
+        <w:t>usuario → 1:N</w:t>
+      </w:r>
+    </w:p>
+    <w:p>
+      <w:r>
+        <w:t xml:space="preserve">Un </w:t>
+      </w:r>
+      <w:r>
+        <w:t>e</w:t>
+      </w:r>
+      <w:r>
+        <w:t xml:space="preserve">ntrenador puede tener muchas </w:t>
+      </w:r>
+      <w:r>
+        <w:t>r</w:t>
+      </w:r>
+      <w:r>
+        <w:t>eservas, pero cada reserva es con un solo entrenador → 1:N</w:t>
+      </w:r>
+    </w:p>
+    <w:p>
+      <w:r>
+        <w:t xml:space="preserve">Una </w:t>
+      </w:r>
+      <w:r>
+        <w:t>r</w:t>
+      </w:r>
+      <w:r>
+        <w:t xml:space="preserve">eserva genera un </w:t>
+      </w:r>
+      <w:r>
+        <w:rPr>
+          <w:rFonts w:hint="cs"/>
+        </w:rPr>
+        <w:t>ú</w:t>
+      </w:r>
+      <w:r>
+        <w:t xml:space="preserve">nico </w:t>
+      </w:r>
+      <w:r>
+        <w:t>p</w:t>
+      </w:r>
+      <w:r>
+        <w:t>ago → 1:1</w:t>
+      </w:r>
+    </w:p>
+    <w:p>
+      <w:r>
+        <w:t xml:space="preserve">Un </w:t>
+      </w:r>
+      <w:r>
+        <w:t>u</w:t>
+      </w:r>
+      <w:r>
+        <w:t xml:space="preserve">suario puede dejar muchas </w:t>
+      </w:r>
+      <w:r>
+        <w:t>v</w:t>
+      </w:r>
+      <w:r>
+        <w:t>aloraciones a diferentes entrenadores → 1:N</w:t>
+      </w:r>
+    </w:p>
+    <w:p>
+      <w:r>
+        <w:t xml:space="preserve">Un </w:t>
+      </w:r>
+      <w:r>
+        <w:t>p</w:t>
+      </w:r>
+      <w:r>
+        <w:t>lan</w:t>
+      </w:r>
+      <w:r>
+        <w:t xml:space="preserve"> p</w:t>
+      </w:r>
+      <w:r>
+        <w:t xml:space="preserve">ersonalizado pertenece a un solo </w:t>
+      </w:r>
+      <w:r>
+        <w:t>u</w:t>
+      </w:r>
+      <w:r>
+        <w:t xml:space="preserve">suario, </w:t>
+      </w:r>
+      <w:r>
+        <w:t>y</w:t>
+      </w:r>
+      <w:r>
+        <w:t xml:space="preserve"> cada usuario </w:t>
+      </w:r>
+      <w:r>
+        <w:t xml:space="preserve">solo </w:t>
+      </w:r>
+      <w:r>
+        <w:t xml:space="preserve">puede tener </w:t>
+      </w:r>
+      <w:r>
+        <w:t>un</w:t>
+      </w:r>
+      <w:r>
+        <w:t xml:space="preserve"> plan</w:t>
+      </w:r>
+      <w:r>
+        <w:t xml:space="preserve"> personalizado </w:t>
+      </w:r>
+      <w:r>
+        <w:t>→ 1:</w:t>
+      </w:r>
+      <w:r>
+        <w:t>1</w:t>
+      </w:r>
+    </w:p>
+    <w:p>
+      <w:pPr>
+        <w:rPr>
+          <w:rFonts w:ascii="Calibri" w:eastAsiaTheme="majorEastAsia" w:hAnsi="Calibri" w:cstheme="majorBidi"/>
+          <w:b/>
+          <w:bCs/>
+          <w:color w:val="0F4761" w:themeColor="accent1" w:themeShade="BF"/>
+          <w:sz w:val="28"/>
+          <w:szCs w:val="32"/>
+        </w:rPr>
+      </w:pPr>
+      <w:r>
+        <w:t xml:space="preserve">Las </w:t>
+      </w:r>
+      <w:r>
+        <w:t>i</w:t>
+      </w:r>
+      <w:r>
+        <w:t>nteracciones del chatbot son espec</w:t>
+      </w:r>
+      <w:r>
+        <w:rPr>
+          <w:rFonts w:hint="cs"/>
+        </w:rPr>
+        <w:t>í</w:t>
+      </w:r>
+      <w:r>
+        <w:t xml:space="preserve">ficas de cada </w:t>
+      </w:r>
+      <w:r>
+        <w:t>u</w:t>
+      </w:r>
+      <w:r>
+        <w:t>suario → 1:</w:t>
+      </w:r>
+      <w:r>
+        <w:t>1</w:t>
+      </w:r>
+      <w:r>
+        <w:rPr>
+          <w:b/>
+          <w:bCs/>
+        </w:rPr>
+        <w:br w:type="page"/>
+      </w:r>
+    </w:p>
+    <w:p>
+      <w:pPr>
+        <w:pStyle w:val="Ttulo2"/>
+      </w:pPr>
+      <w:bookmarkStart w:id="13" w:name="_Toc199451624"/>
+      <w:r>
+        <w:lastRenderedPageBreak/>
+        <w:t>Diagrama de Clases de Diseño</w:t>
       </w:r>
       <w:bookmarkEnd w:id="13"/>
     </w:p>
@@ -4916,13 +4916,10 @@
       <w:pPr>
         <w:pStyle w:val="Ttulo2"/>
       </w:pPr>
-      <w:bookmarkStart w:id="14" w:name="_Toc199431867"/>
+      <w:bookmarkStart w:id="14" w:name="_Toc199451625"/>
       <w:r>
         <w:lastRenderedPageBreak/>
-        <w:t>B</w:t>
-      </w:r>
-      <w:r>
-        <w:t>ibliografía y referencias</w:t>
+        <w:t>Conclusiones</w:t>
       </w:r>
       <w:bookmarkEnd w:id="14"/>
     </w:p>
@@ -4941,6 +4938,33 @@
     </w:p>
     <w:p>
       <w:pPr>
+        <w:pStyle w:val="Ttulo2"/>
+      </w:pPr>
+      <w:bookmarkStart w:id="15" w:name="_Toc199451626"/>
+      <w:r>
+        <w:lastRenderedPageBreak/>
+        <w:t>B</w:t>
+      </w:r>
+      <w:r>
+        <w:t>ibliografía y referencias</w:t>
+      </w:r>
+      <w:bookmarkEnd w:id="15"/>
+    </w:p>
+    <w:p>
+      <w:pPr>
+        <w:rPr>
+          <w:rFonts w:ascii="Calibri" w:eastAsiaTheme="majorEastAsia" w:hAnsi="Calibri" w:cstheme="majorBidi"/>
+          <w:color w:val="0F4761" w:themeColor="accent1" w:themeShade="BF"/>
+          <w:sz w:val="28"/>
+          <w:szCs w:val="32"/>
+        </w:rPr>
+      </w:pPr>
+      <w:r>
+        <w:br w:type="page"/>
+      </w:r>
+    </w:p>
+    <w:p>
+      <w:pPr>
         <w:jc w:val="both"/>
         <w:rPr>
           <w:rFonts w:ascii="Calibri" w:hAnsi="Calibri" w:cs="Calibri"/>
@@ -5556,7 +5580,7 @@
       </w:pPr>
     </w:p>
     <w:sectPr>
-      <w:footerReference w:type="default" r:id="rId9"/>
+      <w:footerReference w:type="default" r:id="rId11"/>
       <w:pgSz w:w="11906" w:h="16838"/>
       <w:pgMar w:top="1418" w:right="1701" w:bottom="1418" w:left="1985" w:header="709" w:footer="709" w:gutter="0"/>
       <w:pgNumType w:start="0"/>
@@ -8322,6 +8346,19 @@
       <w:u w:val="single"/>
     </w:rPr>
   </w:style>
+  <w:style w:type="paragraph" w:styleId="TDC3">
+    <w:name w:val="toc 3"/>
+    <w:basedOn w:val="Normal"/>
+    <w:next w:val="Normal"/>
+    <w:autoRedefine/>
+    <w:uiPriority w:val="39"/>
+    <w:unhideWhenUsed/>
+    <w:rsid w:val="00FC7EBA"/>
+    <w:pPr>
+      <w:spacing w:after="100"/>
+      <w:ind w:left="480"/>
+    </w:pPr>
+  </w:style>
 </w:styles>
 </file>
 

</xml_diff>